<commit_message>
Revisi BAB 4 flowchart
</commit_message>
<xml_diff>
--- a/TA - Full.docx
+++ b/TA - Full.docx
@@ -9886,14 +9886,6 @@
           <w:sz w:val="24"/>
           <w:szCs w:val="24"/>
         </w:rPr>
-        <w:t xml:space="preserve">Laporan </w:t>
-      </w:r>
-      <w:r>
-        <w:rPr>
-          <w:rFonts w:ascii="Times New Roman" w:hAnsi="Times New Roman" w:cs="Times New Roman"/>
-          <w:sz w:val="24"/>
-          <w:szCs w:val="24"/>
-        </w:rPr>
         <w:t>Implementasi Sistem Informasi Keuangan dengan Metode Sistem Perpetual dan Periodik</w:t>
       </w:r>
       <w:r>
@@ -9936,7 +9928,16 @@
           <w:sz w:val="24"/>
           <w:szCs w:val="24"/>
         </w:rPr>
-        <w:t>waterfall system</w:t>
+        <w:t>waterfall</w:t>
+      </w:r>
+      <w:r>
+        <w:rPr>
+          <w:rFonts w:ascii="Times New Roman" w:hAnsi="Times New Roman" w:cs="Times New Roman"/>
+          <w:i/>
+          <w:sz w:val="24"/>
+          <w:szCs w:val="24"/>
+        </w:rPr>
+        <w:t>.</w:t>
       </w:r>
     </w:p>
     <w:p>
@@ -10032,7 +10033,7 @@
           <w:sz w:val="24"/>
           <w:szCs w:val="24"/>
         </w:rPr>
-        <w:t>Tujuan dibuatnya laporan proposal tugas akhir ini adalah untuk menghasilkan sebuah Aplikasi Sistem Informasi Keuangan yang mampu membantu mempermudah pekerjaan pencatatan pengelolaan data keuangan dengan metode sistem perpetual dan periodik yang ada pada CV Panen Redjo Semarang.</w:t>
+        <w:t>Tujuan dibuatnya tugas akhir ini adalah untuk menghasilkan sebuah Aplikasi Sistem Informasi Keuangan yang mampu membantu mempermudah pekerjaan pencatatan pengelolaan data keuangan dengan metode sistem perpetual dan periodik yang ada pada CV Panen Redjo Semarang.</w:t>
       </w:r>
     </w:p>
     <w:p>
@@ -10151,7 +10152,6 @@
           <w:sz w:val="24"/>
           <w:szCs w:val="24"/>
         </w:rPr>
-        <w:lastRenderedPageBreak/>
         <w:t>Menambah wawasan, pengetahuan dan pengalaman dalam sebuah sistem akuntansi.</w:t>
       </w:r>
     </w:p>
@@ -10180,6 +10180,7 @@
           <w:sz w:val="24"/>
           <w:szCs w:val="24"/>
         </w:rPr>
+        <w:lastRenderedPageBreak/>
         <w:t>Bagi Universitas Semarang</w:t>
       </w:r>
     </w:p>
@@ -10356,6 +10357,19 @@
     <w:p>
       <w:pPr>
         <w:pStyle w:val="ListParagraph"/>
+        <w:spacing w:line="360" w:lineRule="auto"/>
+        <w:ind w:left="567" w:firstLine="567"/>
+        <w:jc w:val="both"/>
+        <w:rPr>
+          <w:rFonts w:ascii="Times New Roman" w:hAnsi="Times New Roman" w:cs="Times New Roman"/>
+          <w:sz w:val="24"/>
+          <w:szCs w:val="24"/>
+        </w:rPr>
+      </w:pPr>
+    </w:p>
+    <w:p>
+      <w:pPr>
+        <w:pStyle w:val="ListParagraph"/>
         <w:numPr>
           <w:ilvl w:val="2"/>
           <w:numId w:val="7"/>
@@ -10522,6 +10536,19 @@
     <w:p>
       <w:pPr>
         <w:pStyle w:val="ListParagraph"/>
+        <w:spacing w:line="360" w:lineRule="auto"/>
+        <w:ind w:left="993" w:firstLine="447"/>
+        <w:jc w:val="both"/>
+        <w:rPr>
+          <w:rFonts w:ascii="Times New Roman" w:hAnsi="Times New Roman" w:cs="Times New Roman"/>
+          <w:sz w:val="24"/>
+          <w:szCs w:val="24"/>
+        </w:rPr>
+      </w:pPr>
+    </w:p>
+    <w:p>
+      <w:pPr>
+        <w:pStyle w:val="ListParagraph"/>
         <w:numPr>
           <w:ilvl w:val="4"/>
           <w:numId w:val="7"/>
@@ -10585,6 +10612,19 @@
         </w:rPr>
         <w:t xml:space="preserve"> dan buku-buku yang berhubungan dengan system pencatatan keuangan dan sistem informasi sebagai dasar dalam pelakasaan penelitian.</w:t>
       </w:r>
+    </w:p>
+    <w:p>
+      <w:pPr>
+        <w:pStyle w:val="ListParagraph"/>
+        <w:spacing w:line="360" w:lineRule="auto"/>
+        <w:ind w:left="993" w:firstLine="447"/>
+        <w:jc w:val="both"/>
+        <w:rPr>
+          <w:rFonts w:ascii="Times New Roman" w:hAnsi="Times New Roman" w:cs="Times New Roman"/>
+          <w:sz w:val="24"/>
+          <w:szCs w:val="24"/>
+        </w:rPr>
+      </w:pPr>
     </w:p>
     <w:p>
       <w:pPr>
@@ -10764,6 +10804,19 @@
         </w:rPr>
         <w:t xml:space="preserve">, data ini berupa bukti, catatan dalam pembuatan laporan. </w:t>
       </w:r>
+    </w:p>
+    <w:p>
+      <w:pPr>
+        <w:pStyle w:val="ListParagraph"/>
+        <w:spacing w:line="360" w:lineRule="auto"/>
+        <w:ind w:left="993" w:firstLine="425"/>
+        <w:jc w:val="both"/>
+        <w:rPr>
+          <w:rFonts w:ascii="Times New Roman" w:hAnsi="Times New Roman" w:cs="Times New Roman"/>
+          <w:sz w:val="24"/>
+          <w:szCs w:val="24"/>
+        </w:rPr>
+      </w:pPr>
     </w:p>
     <w:p>
       <w:pPr>
@@ -11716,7 +11769,7 @@
           <w:sz w:val="24"/>
           <w:szCs w:val="24"/>
         </w:rPr>
-        <w:t xml:space="preserve">, dalam hal ini peneliti hanya akan melakukan pemantauan dan pemeliharaan selama 1 bulan untuk memastikan aplikasi berjalan tanpa adanya permasalah pengkodean maupun </w:t>
+        <w:t xml:space="preserve">, dalam hal ini peneliti hanya akan melakukan pemantauan dan pemeliharaan untuk memastikan aplikasi berjalan tanpa adanya permasalah pengkodean maupun </w:t>
       </w:r>
       <w:r>
         <w:rPr>
@@ -15283,8 +15336,6 @@
         </w:rPr>
         <w:t>M</w:t>
       </w:r>
-      <w:bookmarkStart w:id="4" w:name="_GoBack"/>
-      <w:bookmarkEnd w:id="4"/>
       <w:r>
         <w:rPr>
           <w:rFonts w:ascii="Times New Roman" w:hAnsi="Times New Roman" w:cs="Times New Roman"/>
@@ -15697,7 +15748,23 @@
           <w:sz w:val="24"/>
           <w:szCs w:val="24"/>
         </w:rPr>
-        <w:t xml:space="preserve">Menurut Santoso (2010) sistem pencatatan periodi adalah suatu sistem pengelolaan persediaan dimana dalam penentuan persediaan dilakukan melakukan melalui perhitungan secara fisik (physical counting) yang lazim dilakukan pada setiap akhir periode akuntansi dalam rangka penyiapan laporan keuangan. Melaui perhitungan fisik ini, jumlah kuantitas porsediaan (inventory quantity) akan diketahui (misalnya dalam berat, meter, kilogram dan sebagainya) sehingga nilai persediaan (inventory value) dapat dihitung dengan mengalikan jumlah kuantitas persediaan dengan suatu harga”. </w:t>
+        <w:t>Menurut Santoso (2010) sistem pencatatan periodi</w:t>
+      </w:r>
+      <w:r>
+        <w:rPr>
+          <w:rFonts w:ascii="Times New Roman" w:hAnsi="Times New Roman" w:cs="Times New Roman"/>
+          <w:sz w:val="24"/>
+          <w:szCs w:val="24"/>
+        </w:rPr>
+        <w:t>k</w:t>
+      </w:r>
+      <w:r>
+        <w:rPr>
+          <w:rFonts w:ascii="Times New Roman" w:hAnsi="Times New Roman" w:cs="Times New Roman"/>
+          <w:sz w:val="24"/>
+          <w:szCs w:val="24"/>
+        </w:rPr>
+        <w:t xml:space="preserve"> adalah suatu sistem pengelolaan persediaan dimana dalam penentuan persediaan dilakukan melakukan melalui perhitungan secara fisik (physical counting) yang lazim dilakukan pada setiap akhir periode akuntansi dalam rangka penyiapan laporan keuangan. Melaui perhitungan fisik ini, jumlah kuantitas porsediaan (inventory quantity) akan diketahui (misalnya dalam berat, meter, kilogram dan sebagainya) sehingga nilai persediaan (inventory value) dapat dihitung dengan mengalikan jumlah kuantitas persediaan dengan suatu harga”. </w:t>
       </w:r>
     </w:p>
     <w:p>
@@ -15790,17 +15857,206 @@
           <w:sz w:val="24"/>
           <w:szCs w:val="24"/>
         </w:rPr>
-        <w:t xml:space="preserve">Menurut Surya (2012) Sistem persediaan periodik memiliki karakteristik sebagai berikut: </w:t>
+        <w:t>Menurut Santoso (2010)</w:t>
+      </w:r>
+      <w:r>
+        <w:rPr>
+          <w:rFonts w:ascii="Times New Roman" w:hAnsi="Times New Roman" w:cs="Times New Roman"/>
+          <w:sz w:val="24"/>
+          <w:szCs w:val="24"/>
+        </w:rPr>
+        <w:t xml:space="preserve"> </w:t>
+      </w:r>
+      <w:r>
+        <w:rPr>
+          <w:rFonts w:ascii="Times New Roman" w:hAnsi="Times New Roman" w:cs="Times New Roman"/>
+          <w:sz w:val="24"/>
+          <w:szCs w:val="24"/>
+        </w:rPr>
+        <w:t>sistem pencatatan perpetual adalah</w:t>
+      </w:r>
+      <w:r>
+        <w:rPr>
+          <w:rFonts w:ascii="Times New Roman" w:hAnsi="Times New Roman" w:cs="Times New Roman"/>
+          <w:sz w:val="24"/>
+          <w:szCs w:val="24"/>
+        </w:rPr>
+        <w:t xml:space="preserve"> </w:t>
+      </w:r>
+      <w:r>
+        <w:rPr>
+          <w:rFonts w:ascii="Times New Roman" w:hAnsi="Times New Roman" w:cs="Times New Roman"/>
+          <w:sz w:val="24"/>
+          <w:szCs w:val="24"/>
+        </w:rPr>
+        <w:t>persediaan terus-menerus (perpetual</w:t>
+      </w:r>
+      <w:r>
+        <w:rPr>
+          <w:rFonts w:ascii="Times New Roman" w:hAnsi="Times New Roman" w:cs="Times New Roman"/>
+          <w:sz w:val="24"/>
+          <w:szCs w:val="24"/>
+        </w:rPr>
+        <w:t xml:space="preserve"> </w:t>
+      </w:r>
+      <w:r>
+        <w:rPr>
+          <w:rFonts w:ascii="Times New Roman" w:hAnsi="Times New Roman" w:cs="Times New Roman"/>
+          <w:sz w:val="24"/>
+          <w:szCs w:val="24"/>
+        </w:rPr>
+        <w:t>inventory system) Merupakan suatu sistem</w:t>
+      </w:r>
+      <w:r>
+        <w:rPr>
+          <w:rFonts w:ascii="Times New Roman" w:hAnsi="Times New Roman" w:cs="Times New Roman"/>
+          <w:sz w:val="24"/>
+          <w:szCs w:val="24"/>
+        </w:rPr>
+        <w:t xml:space="preserve"> </w:t>
+      </w:r>
+      <w:r>
+        <w:rPr>
+          <w:rFonts w:ascii="Times New Roman" w:hAnsi="Times New Roman" w:cs="Times New Roman"/>
+          <w:sz w:val="24"/>
+          <w:szCs w:val="24"/>
+        </w:rPr>
+        <w:t>pengelolaan persediaan dimana pencatatan</w:t>
+      </w:r>
+      <w:r>
+        <w:rPr>
+          <w:rFonts w:ascii="Times New Roman" w:hAnsi="Times New Roman" w:cs="Times New Roman"/>
+          <w:sz w:val="24"/>
+          <w:szCs w:val="24"/>
+        </w:rPr>
+        <w:t xml:space="preserve"> </w:t>
+      </w:r>
+      <w:r>
+        <w:rPr>
+          <w:rFonts w:ascii="Times New Roman" w:hAnsi="Times New Roman" w:cs="Times New Roman"/>
+          <w:sz w:val="24"/>
+          <w:szCs w:val="24"/>
+        </w:rPr>
+        <w:t>mutasi persediaan dilakukan secara terus</w:t>
+      </w:r>
+      <w:r>
+        <w:rPr>
+          <w:rFonts w:ascii="Times New Roman" w:hAnsi="Times New Roman" w:cs="Times New Roman"/>
+          <w:sz w:val="24"/>
+          <w:szCs w:val="24"/>
+        </w:rPr>
+        <w:t xml:space="preserve"> </w:t>
+      </w:r>
+      <w:r>
+        <w:rPr>
+          <w:rFonts w:ascii="Times New Roman" w:hAnsi="Times New Roman" w:cs="Times New Roman"/>
+          <w:sz w:val="24"/>
+          <w:szCs w:val="24"/>
+        </w:rPr>
+        <w:t>menerus dan berkesinambungan sehingga</w:t>
+      </w:r>
+      <w:r>
+        <w:rPr>
+          <w:rFonts w:ascii="Times New Roman" w:hAnsi="Times New Roman" w:cs="Times New Roman"/>
+          <w:sz w:val="24"/>
+          <w:szCs w:val="24"/>
+        </w:rPr>
+        <w:t xml:space="preserve"> </w:t>
+      </w:r>
+      <w:r>
+        <w:rPr>
+          <w:rFonts w:ascii="Times New Roman" w:hAnsi="Times New Roman" w:cs="Times New Roman"/>
+          <w:sz w:val="24"/>
+          <w:szCs w:val="24"/>
+        </w:rPr>
+        <w:t>mutasi persediaan selama satu periode</w:t>
+      </w:r>
+      <w:r>
+        <w:rPr>
+          <w:rFonts w:ascii="Times New Roman" w:hAnsi="Times New Roman" w:cs="Times New Roman"/>
+          <w:sz w:val="24"/>
+          <w:szCs w:val="24"/>
+        </w:rPr>
+        <w:t xml:space="preserve"> </w:t>
+      </w:r>
+      <w:r>
+        <w:rPr>
+          <w:rFonts w:ascii="Times New Roman" w:hAnsi="Times New Roman" w:cs="Times New Roman"/>
+          <w:sz w:val="24"/>
+          <w:szCs w:val="24"/>
+        </w:rPr>
+        <w:t>termonitor dan setiap saat jumlah maupun</w:t>
+      </w:r>
+      <w:r>
+        <w:rPr>
+          <w:rFonts w:ascii="Times New Roman" w:hAnsi="Times New Roman" w:cs="Times New Roman"/>
+          <w:sz w:val="24"/>
+          <w:szCs w:val="24"/>
+        </w:rPr>
+        <w:t xml:space="preserve"> </w:t>
+      </w:r>
+      <w:r>
+        <w:rPr>
+          <w:rFonts w:ascii="Times New Roman" w:hAnsi="Times New Roman" w:cs="Times New Roman"/>
+          <w:sz w:val="24"/>
+          <w:szCs w:val="24"/>
+        </w:rPr>
+        <w:t>nilai persediaan selama satu periode</w:t>
+      </w:r>
+      <w:r>
+        <w:rPr>
+          <w:rFonts w:ascii="Times New Roman" w:hAnsi="Times New Roman" w:cs="Times New Roman"/>
+          <w:sz w:val="24"/>
+          <w:szCs w:val="24"/>
+        </w:rPr>
+        <w:t xml:space="preserve"> </w:t>
+      </w:r>
+      <w:r>
+        <w:rPr>
+          <w:rFonts w:ascii="Times New Roman" w:hAnsi="Times New Roman" w:cs="Times New Roman"/>
+          <w:sz w:val="24"/>
+          <w:szCs w:val="24"/>
+        </w:rPr>
+        <w:t>termonitor dan setiap saat jumlah maupun</w:t>
+      </w:r>
+      <w:r>
+        <w:rPr>
+          <w:rFonts w:ascii="Times New Roman" w:hAnsi="Times New Roman" w:cs="Times New Roman"/>
+          <w:sz w:val="24"/>
+          <w:szCs w:val="24"/>
+        </w:rPr>
+        <w:t xml:space="preserve"> </w:t>
+      </w:r>
+      <w:r>
+        <w:rPr>
+          <w:rFonts w:ascii="Times New Roman" w:hAnsi="Times New Roman" w:cs="Times New Roman"/>
+          <w:sz w:val="24"/>
+          <w:szCs w:val="24"/>
+        </w:rPr>
+        <w:t>nilai persediaan dapat diketahui tanpa</w:t>
+      </w:r>
+      <w:r>
+        <w:rPr>
+          <w:rFonts w:ascii="Times New Roman" w:hAnsi="Times New Roman" w:cs="Times New Roman"/>
+          <w:sz w:val="24"/>
+          <w:szCs w:val="24"/>
+        </w:rPr>
+        <w:t xml:space="preserve"> </w:t>
+      </w:r>
+      <w:r>
+        <w:rPr>
+          <w:rFonts w:ascii="Times New Roman" w:hAnsi="Times New Roman" w:cs="Times New Roman"/>
+          <w:sz w:val="24"/>
+          <w:szCs w:val="24"/>
+        </w:rPr>
+        <w:t>melakukan secara fisik.</w:t>
       </w:r>
     </w:p>
     <w:p>
       <w:pPr>
         <w:pStyle w:val="ListParagraph"/>
-        <w:numPr>
-          <w:ilvl w:val="0"/>
-          <w:numId w:val="40"/>
-        </w:numPr>
         <w:spacing w:line="360" w:lineRule="auto"/>
+        <w:ind w:left="0" w:firstLine="567"/>
         <w:jc w:val="both"/>
         <w:rPr>
           <w:rFonts w:ascii="Times New Roman" w:hAnsi="Times New Roman" w:cs="Times New Roman"/>
@@ -15814,95 +16070,95 @@
           <w:sz w:val="24"/>
           <w:szCs w:val="24"/>
         </w:rPr>
-        <w:t xml:space="preserve">Pembelian persediaan di debet ke dalam akun pembelian (purchases). </w:t>
-      </w:r>
-    </w:p>
-    <w:p>
-      <w:pPr>
-        <w:pStyle w:val="ListParagraph"/>
-        <w:numPr>
-          <w:ilvl w:val="0"/>
-          <w:numId w:val="40"/>
-        </w:numPr>
-        <w:spacing w:line="360" w:lineRule="auto"/>
-        <w:jc w:val="both"/>
-        <w:rPr>
-          <w:rFonts w:ascii="Times New Roman" w:hAnsi="Times New Roman" w:cs="Times New Roman"/>
-          <w:sz w:val="24"/>
-          <w:szCs w:val="24"/>
-        </w:rPr>
-      </w:pPr>
-      <w:r>
-        <w:rPr>
-          <w:rFonts w:ascii="Times New Roman" w:hAnsi="Times New Roman" w:cs="Times New Roman"/>
-          <w:sz w:val="24"/>
-          <w:szCs w:val="24"/>
-        </w:rPr>
-        <w:t xml:space="preserve">Asuransi dan biaya pengangkutan masuk, retur dan pengurangan pembelian dicatat ke dalam akunnya masing-masing. </w:t>
-      </w:r>
-    </w:p>
-    <w:p>
-      <w:pPr>
-        <w:pStyle w:val="ListParagraph"/>
-        <w:numPr>
-          <w:ilvl w:val="0"/>
-          <w:numId w:val="40"/>
-        </w:numPr>
-        <w:spacing w:line="360" w:lineRule="auto"/>
-        <w:jc w:val="both"/>
-        <w:rPr>
-          <w:rFonts w:ascii="Times New Roman" w:hAnsi="Times New Roman" w:cs="Times New Roman"/>
-          <w:sz w:val="24"/>
-          <w:szCs w:val="24"/>
-        </w:rPr>
-      </w:pPr>
-      <w:r>
-        <w:rPr>
-          <w:rFonts w:ascii="Times New Roman" w:hAnsi="Times New Roman" w:cs="Times New Roman"/>
-          <w:sz w:val="24"/>
-          <w:szCs w:val="24"/>
-        </w:rPr>
-        <w:t xml:space="preserve">persediaan ditentukan secara periodic dengan menutup nilai persediaan awal dan persediaan akhir ke dalam ikhtisar laba-rugi. </w:t>
-      </w:r>
-    </w:p>
-    <w:p>
-      <w:pPr>
-        <w:pStyle w:val="ListParagraph"/>
-        <w:numPr>
-          <w:ilvl w:val="0"/>
-          <w:numId w:val="40"/>
-        </w:numPr>
-        <w:spacing w:line="360" w:lineRule="auto"/>
-        <w:jc w:val="both"/>
-        <w:rPr>
-          <w:rFonts w:ascii="Times New Roman" w:hAnsi="Times New Roman" w:cs="Times New Roman"/>
-          <w:sz w:val="24"/>
-          <w:szCs w:val="24"/>
-        </w:rPr>
-      </w:pPr>
-      <w:r>
-        <w:rPr>
-          <w:rFonts w:ascii="Times New Roman" w:hAnsi="Times New Roman" w:cs="Times New Roman"/>
-          <w:sz w:val="24"/>
-          <w:szCs w:val="24"/>
-        </w:rPr>
-        <w:t xml:space="preserve">Biaya persdiaan dan harga pokok penjualan ditentukan secara </w:t>
-      </w:r>
-      <w:r>
-        <w:rPr>
-          <w:rFonts w:ascii="Times New Roman" w:hAnsi="Times New Roman" w:cs="Times New Roman"/>
-          <w:sz w:val="24"/>
-          <w:szCs w:val="24"/>
-        </w:rPr>
-        <w:t>periodi</w:t>
-      </w:r>
-      <w:r>
-        <w:rPr>
-          <w:rFonts w:ascii="Times New Roman" w:hAnsi="Times New Roman" w:cs="Times New Roman"/>
-          <w:sz w:val="24"/>
-          <w:szCs w:val="24"/>
-        </w:rPr>
-        <w:t>k</w:t>
+        <w:t xml:space="preserve">Sedangkan </w:t>
+      </w:r>
+      <w:r>
+        <w:rPr>
+          <w:rFonts w:ascii="Times New Roman" w:hAnsi="Times New Roman" w:cs="Times New Roman"/>
+          <w:sz w:val="24"/>
+          <w:szCs w:val="24"/>
+        </w:rPr>
+        <w:t>Menurut Martani (2012) sistem</w:t>
+      </w:r>
+      <w:r>
+        <w:rPr>
+          <w:rFonts w:ascii="Times New Roman" w:hAnsi="Times New Roman" w:cs="Times New Roman"/>
+          <w:sz w:val="24"/>
+          <w:szCs w:val="24"/>
+        </w:rPr>
+        <w:t xml:space="preserve"> </w:t>
+      </w:r>
+      <w:r>
+        <w:rPr>
+          <w:rFonts w:ascii="Times New Roman" w:hAnsi="Times New Roman" w:cs="Times New Roman"/>
+          <w:sz w:val="24"/>
+          <w:szCs w:val="24"/>
+        </w:rPr>
+        <w:t>pencatatan perpetual adalah merupakan</w:t>
+      </w:r>
+      <w:r>
+        <w:rPr>
+          <w:rFonts w:ascii="Times New Roman" w:hAnsi="Times New Roman" w:cs="Times New Roman"/>
+          <w:sz w:val="24"/>
+          <w:szCs w:val="24"/>
+        </w:rPr>
+        <w:t xml:space="preserve"> </w:t>
+      </w:r>
+      <w:r>
+        <w:rPr>
+          <w:rFonts w:ascii="Times New Roman" w:hAnsi="Times New Roman" w:cs="Times New Roman"/>
+          <w:sz w:val="24"/>
+          <w:szCs w:val="24"/>
+        </w:rPr>
+        <w:t>sistem pencatatan persediaan dimana</w:t>
+      </w:r>
+      <w:r>
+        <w:rPr>
+          <w:rFonts w:ascii="Times New Roman" w:hAnsi="Times New Roman" w:cs="Times New Roman"/>
+          <w:sz w:val="24"/>
+          <w:szCs w:val="24"/>
+        </w:rPr>
+        <w:t xml:space="preserve"> </w:t>
+      </w:r>
+      <w:r>
+        <w:rPr>
+          <w:rFonts w:ascii="Times New Roman" w:hAnsi="Times New Roman" w:cs="Times New Roman"/>
+          <w:sz w:val="24"/>
+          <w:szCs w:val="24"/>
+        </w:rPr>
+        <w:t>pencatatan yang up-to-date terhadap barang</w:t>
+      </w:r>
+      <w:r>
+        <w:rPr>
+          <w:rFonts w:ascii="Times New Roman" w:hAnsi="Times New Roman" w:cs="Times New Roman"/>
+          <w:sz w:val="24"/>
+          <w:szCs w:val="24"/>
+        </w:rPr>
+        <w:t xml:space="preserve"> </w:t>
+      </w:r>
+      <w:r>
+        <w:rPr>
+          <w:rFonts w:ascii="Times New Roman" w:hAnsi="Times New Roman" w:cs="Times New Roman"/>
+          <w:sz w:val="24"/>
+          <w:szCs w:val="24"/>
+        </w:rPr>
+        <w:t>persediaan selalu dilakukan setiap terjadi</w:t>
+      </w:r>
+      <w:r>
+        <w:rPr>
+          <w:rFonts w:ascii="Times New Roman" w:hAnsi="Times New Roman" w:cs="Times New Roman"/>
+          <w:sz w:val="24"/>
+          <w:szCs w:val="24"/>
+        </w:rPr>
+        <w:t xml:space="preserve"> </w:t>
+      </w:r>
+      <w:r>
+        <w:rPr>
+          <w:rFonts w:ascii="Times New Roman" w:hAnsi="Times New Roman" w:cs="Times New Roman"/>
+          <w:sz w:val="24"/>
+          <w:szCs w:val="24"/>
+        </w:rPr>
+        <w:t>perubahan nilai persediaan.</w:t>
       </w:r>
     </w:p>
     <w:p>
@@ -16055,125 +16311,126 @@
     </w:p>
     <w:p>
       <w:pPr>
-        <w:spacing w:line="360" w:lineRule="auto"/>
-        <w:ind w:firstLine="567"/>
-        <w:jc w:val="both"/>
-        <w:rPr>
-          <w:rFonts w:ascii="Times New Roman" w:hAnsi="Times New Roman" w:cs="Times New Roman"/>
-          <w:sz w:val="24"/>
-          <w:szCs w:val="24"/>
-        </w:rPr>
-      </w:pPr>
-      <w:r>
-        <w:rPr>
-          <w:rFonts w:ascii="Times New Roman" w:hAnsi="Times New Roman" w:cs="Times New Roman"/>
-          <w:sz w:val="24"/>
-          <w:szCs w:val="24"/>
-        </w:rPr>
-        <w:t>Menurut Hanafi dan</w:t>
-      </w:r>
-      <w:r>
-        <w:rPr>
-          <w:rFonts w:ascii="Times New Roman" w:hAnsi="Times New Roman" w:cs="Times New Roman"/>
-          <w:sz w:val="24"/>
-          <w:szCs w:val="24"/>
-        </w:rPr>
-        <w:t xml:space="preserve"> dkk</w:t>
-      </w:r>
-      <w:r>
-        <w:rPr>
-          <w:rFonts w:ascii="Times New Roman" w:hAnsi="Times New Roman" w:cs="Times New Roman"/>
-          <w:sz w:val="24"/>
-          <w:szCs w:val="24"/>
-        </w:rPr>
-        <w:t xml:space="preserve"> (2012) secara umum</w:t>
-      </w:r>
-      <w:r>
-        <w:rPr>
-          <w:rFonts w:ascii="Times New Roman" w:hAnsi="Times New Roman" w:cs="Times New Roman"/>
-          <w:sz w:val="24"/>
-          <w:szCs w:val="24"/>
-        </w:rPr>
-        <w:t xml:space="preserve"> </w:t>
-      </w:r>
-      <w:r>
-        <w:rPr>
-          <w:rFonts w:ascii="Times New Roman" w:hAnsi="Times New Roman" w:cs="Times New Roman"/>
-          <w:sz w:val="24"/>
-          <w:szCs w:val="24"/>
-        </w:rPr>
-        <w:t>ada tiga bentuk laporan keuangan yang pokok dihasilkan oleh suatu perusahaan.</w:t>
-      </w:r>
-      <w:r>
-        <w:rPr>
-          <w:rFonts w:ascii="Times New Roman" w:hAnsi="Times New Roman" w:cs="Times New Roman"/>
-          <w:sz w:val="24"/>
-          <w:szCs w:val="24"/>
-        </w:rPr>
-        <w:t xml:space="preserve"> </w:t>
-      </w:r>
-      <w:r>
-        <w:rPr>
-          <w:rFonts w:ascii="Times New Roman" w:hAnsi="Times New Roman" w:cs="Times New Roman"/>
-          <w:sz w:val="24"/>
-          <w:szCs w:val="24"/>
-        </w:rPr>
-        <w:t>Neraca, Laporan Rugi laba, dan Laporan Aliran Kas. Laporan-laporan keuangan</w:t>
-      </w:r>
-      <w:r>
-        <w:rPr>
-          <w:rFonts w:ascii="Times New Roman" w:hAnsi="Times New Roman" w:cs="Times New Roman"/>
-          <w:sz w:val="24"/>
-          <w:szCs w:val="24"/>
-        </w:rPr>
-        <w:t xml:space="preserve"> </w:t>
-      </w:r>
-      <w:r>
-        <w:rPr>
-          <w:rFonts w:ascii="Times New Roman" w:hAnsi="Times New Roman" w:cs="Times New Roman"/>
-          <w:sz w:val="24"/>
-          <w:szCs w:val="24"/>
-        </w:rPr>
-        <w:t>tersebut pada dasarnya ingin melaporkan kegiatan operasional, sekaligus</w:t>
-      </w:r>
-      <w:r>
-        <w:rPr>
-          <w:rFonts w:ascii="Times New Roman" w:hAnsi="Times New Roman" w:cs="Times New Roman"/>
-          <w:sz w:val="24"/>
-          <w:szCs w:val="24"/>
-        </w:rPr>
-        <w:t xml:space="preserve"> </w:t>
-      </w:r>
-      <w:r>
-        <w:rPr>
-          <w:rFonts w:ascii="Times New Roman" w:hAnsi="Times New Roman" w:cs="Times New Roman"/>
-          <w:sz w:val="24"/>
-          <w:szCs w:val="24"/>
-        </w:rPr>
-        <w:t>mengevaluasi keberhasilan strategi perusahaan untuk mencapai tujuan yang ingin</w:t>
-      </w:r>
-      <w:r>
-        <w:rPr>
-          <w:rFonts w:ascii="Times New Roman" w:hAnsi="Times New Roman" w:cs="Times New Roman"/>
-          <w:sz w:val="24"/>
-          <w:szCs w:val="24"/>
-        </w:rPr>
-        <w:t xml:space="preserve"> </w:t>
-      </w:r>
-      <w:r>
-        <w:rPr>
-          <w:rFonts w:ascii="Times New Roman" w:hAnsi="Times New Roman" w:cs="Times New Roman"/>
-          <w:sz w:val="24"/>
-          <w:szCs w:val="24"/>
-        </w:rPr>
-        <w:t>dicapai.</w:t>
-      </w:r>
-    </w:p>
-    <w:p>
-      <w:pPr>
         <w:pStyle w:val="ListParagraph"/>
         <w:spacing w:line="360" w:lineRule="auto"/>
         <w:ind w:left="0" w:firstLine="567"/>
+        <w:jc w:val="both"/>
+        <w:rPr>
+          <w:rFonts w:ascii="Times New Roman" w:hAnsi="Times New Roman" w:cs="Times New Roman"/>
+          <w:sz w:val="24"/>
+          <w:szCs w:val="24"/>
+        </w:rPr>
+      </w:pPr>
+      <w:r>
+        <w:rPr>
+          <w:rFonts w:ascii="Times New Roman" w:hAnsi="Times New Roman" w:cs="Times New Roman"/>
+          <w:sz w:val="24"/>
+          <w:szCs w:val="24"/>
+        </w:rPr>
+        <w:t>Menurut Hanafi dan</w:t>
+      </w:r>
+      <w:r>
+        <w:rPr>
+          <w:rFonts w:ascii="Times New Roman" w:hAnsi="Times New Roman" w:cs="Times New Roman"/>
+          <w:sz w:val="24"/>
+          <w:szCs w:val="24"/>
+        </w:rPr>
+        <w:t xml:space="preserve"> dkk</w:t>
+      </w:r>
+      <w:r>
+        <w:rPr>
+          <w:rFonts w:ascii="Times New Roman" w:hAnsi="Times New Roman" w:cs="Times New Roman"/>
+          <w:sz w:val="24"/>
+          <w:szCs w:val="24"/>
+        </w:rPr>
+        <w:t xml:space="preserve"> (2012) secara umum</w:t>
+      </w:r>
+      <w:r>
+        <w:rPr>
+          <w:rFonts w:ascii="Times New Roman" w:hAnsi="Times New Roman" w:cs="Times New Roman"/>
+          <w:sz w:val="24"/>
+          <w:szCs w:val="24"/>
+        </w:rPr>
+        <w:t xml:space="preserve"> </w:t>
+      </w:r>
+      <w:r>
+        <w:rPr>
+          <w:rFonts w:ascii="Times New Roman" w:hAnsi="Times New Roman" w:cs="Times New Roman"/>
+          <w:sz w:val="24"/>
+          <w:szCs w:val="24"/>
+        </w:rPr>
+        <w:t>ada tiga bentuk laporan keuangan yang pokok dihasilkan oleh suatu perusahaan.</w:t>
+      </w:r>
+      <w:r>
+        <w:rPr>
+          <w:rFonts w:ascii="Times New Roman" w:hAnsi="Times New Roman" w:cs="Times New Roman"/>
+          <w:sz w:val="24"/>
+          <w:szCs w:val="24"/>
+        </w:rPr>
+        <w:t xml:space="preserve"> </w:t>
+      </w:r>
+      <w:r>
+        <w:rPr>
+          <w:rFonts w:ascii="Times New Roman" w:hAnsi="Times New Roman" w:cs="Times New Roman"/>
+          <w:sz w:val="24"/>
+          <w:szCs w:val="24"/>
+        </w:rPr>
+        <w:t>Neraca, Laporan Rugi laba, dan Laporan Aliran Kas. Laporan-laporan keuangan</w:t>
+      </w:r>
+      <w:r>
+        <w:rPr>
+          <w:rFonts w:ascii="Times New Roman" w:hAnsi="Times New Roman" w:cs="Times New Roman"/>
+          <w:sz w:val="24"/>
+          <w:szCs w:val="24"/>
+        </w:rPr>
+        <w:t xml:space="preserve"> </w:t>
+      </w:r>
+      <w:r>
+        <w:rPr>
+          <w:rFonts w:ascii="Times New Roman" w:hAnsi="Times New Roman" w:cs="Times New Roman"/>
+          <w:sz w:val="24"/>
+          <w:szCs w:val="24"/>
+        </w:rPr>
+        <w:t>tersebut pada dasarnya ingin melaporkan kegiatan operasional, sekaligus</w:t>
+      </w:r>
+      <w:r>
+        <w:rPr>
+          <w:rFonts w:ascii="Times New Roman" w:hAnsi="Times New Roman" w:cs="Times New Roman"/>
+          <w:sz w:val="24"/>
+          <w:szCs w:val="24"/>
+        </w:rPr>
+        <w:t xml:space="preserve"> </w:t>
+      </w:r>
+      <w:r>
+        <w:rPr>
+          <w:rFonts w:ascii="Times New Roman" w:hAnsi="Times New Roman" w:cs="Times New Roman"/>
+          <w:sz w:val="24"/>
+          <w:szCs w:val="24"/>
+        </w:rPr>
+        <w:t>mengevaluasi keberhasilan strategi perusahaan untuk mencapai tujuan yang ingin</w:t>
+      </w:r>
+      <w:r>
+        <w:rPr>
+          <w:rFonts w:ascii="Times New Roman" w:hAnsi="Times New Roman" w:cs="Times New Roman"/>
+          <w:sz w:val="24"/>
+          <w:szCs w:val="24"/>
+        </w:rPr>
+        <w:t xml:space="preserve"> </w:t>
+      </w:r>
+      <w:r>
+        <w:rPr>
+          <w:rFonts w:ascii="Times New Roman" w:hAnsi="Times New Roman" w:cs="Times New Roman"/>
+          <w:sz w:val="24"/>
+          <w:szCs w:val="24"/>
+        </w:rPr>
+        <w:t>dicapai.</w:t>
+      </w:r>
+    </w:p>
+    <w:p>
+      <w:pPr>
+        <w:pStyle w:val="ListParagraph"/>
+        <w:spacing w:line="360" w:lineRule="auto"/>
+        <w:ind w:left="928"/>
         <w:jc w:val="both"/>
         <w:rPr>
           <w:rFonts w:ascii="Times New Roman" w:hAnsi="Times New Roman" w:cs="Times New Roman"/>
@@ -16356,7 +16613,16 @@
           <w:sz w:val="24"/>
           <w:szCs w:val="24"/>
         </w:rPr>
-        <w:t>kompleks sedemikian rupa sehingga lebih mudah dipahami dan dipelajari.</w:t>
+        <w:t xml:space="preserve">kompleks sedemikian rupa sehingga lebih </w:t>
+      </w:r>
+      <w:r>
+        <w:rPr>
+          <w:rFonts w:ascii="Times New Roman" w:hAnsi="Times New Roman" w:cs="Times New Roman"/>
+          <w:sz w:val="24"/>
+          <w:szCs w:val="24"/>
+        </w:rPr>
+        <w:lastRenderedPageBreak/>
+        <w:t>mudah dipahami dan dipelajari.</w:t>
       </w:r>
       <w:r>
         <w:rPr>
@@ -16399,32 +16665,6 @@
         </w:rPr>
         <w:t>untuk pemodelan sistem,</w:t>
       </w:r>
-    </w:p>
-    <w:p>
-      <w:pPr>
-        <w:pStyle w:val="ListParagraph"/>
-        <w:spacing w:line="360" w:lineRule="auto"/>
-        <w:ind w:left="0" w:firstLine="567"/>
-        <w:jc w:val="both"/>
-        <w:rPr>
-          <w:rFonts w:ascii="Times New Roman" w:hAnsi="Times New Roman" w:cs="Times New Roman"/>
-          <w:sz w:val="24"/>
-          <w:szCs w:val="24"/>
-        </w:rPr>
-      </w:pPr>
-    </w:p>
-    <w:p>
-      <w:pPr>
-        <w:pStyle w:val="ListParagraph"/>
-        <w:spacing w:line="360" w:lineRule="auto"/>
-        <w:ind w:left="0" w:firstLine="567"/>
-        <w:jc w:val="both"/>
-        <w:rPr>
-          <w:rFonts w:ascii="Times New Roman" w:hAnsi="Times New Roman" w:cs="Times New Roman"/>
-          <w:sz w:val="24"/>
-          <w:szCs w:val="24"/>
-        </w:rPr>
-      </w:pPr>
     </w:p>
     <w:p>
       <w:pPr>
@@ -16452,7 +16692,6 @@
           <w:sz w:val="24"/>
           <w:szCs w:val="24"/>
         </w:rPr>
-        <w:lastRenderedPageBreak/>
         <w:t>Use</w:t>
       </w:r>
       <w:r>
@@ -17277,7 +17516,7 @@
       </w:tr>
       <w:tr>
         <w:trPr>
-          <w:trHeight w:val="846"/>
+          <w:trHeight w:val="1689"/>
         </w:trPr>
         <w:tc>
           <w:tcPr>
@@ -17471,7 +17710,109 @@
       </w:tr>
       <w:tr>
         <w:trPr>
-          <w:trHeight w:val="1270"/>
+          <w:trHeight w:val="568"/>
+        </w:trPr>
+        <w:tc>
+          <w:tcPr>
+            <w:tcW w:w="1666" w:type="dxa"/>
+            <w:vAlign w:val="center"/>
+          </w:tcPr>
+          <w:p>
+            <w:pPr>
+              <w:pStyle w:val="ListParagraph"/>
+              <w:tabs>
+                <w:tab w:val="left" w:pos="284"/>
+                <w:tab w:val="left" w:pos="1134"/>
+              </w:tabs>
+              <w:ind w:left="0"/>
+              <w:jc w:val="center"/>
+              <w:rPr>
+                <w:rFonts w:ascii="Times New Roman" w:hAnsi="Times New Roman" w:cs="Times New Roman"/>
+                <w:i/>
+                <w:sz w:val="24"/>
+                <w:szCs w:val="24"/>
+              </w:rPr>
+            </w:pPr>
+            <w:r>
+              <w:rPr>
+                <w:rFonts w:ascii="Times New Roman" w:hAnsi="Times New Roman" w:cs="Times New Roman"/>
+                <w:b/>
+                <w:sz w:val="24"/>
+                <w:szCs w:val="24"/>
+              </w:rPr>
+              <w:lastRenderedPageBreak/>
+              <w:t>NOTASI</w:t>
+            </w:r>
+          </w:p>
+        </w:tc>
+        <w:tc>
+          <w:tcPr>
+            <w:tcW w:w="4232" w:type="dxa"/>
+            <w:gridSpan w:val="2"/>
+            <w:vAlign w:val="center"/>
+          </w:tcPr>
+          <w:p>
+            <w:pPr>
+              <w:pStyle w:val="ListParagraph"/>
+              <w:tabs>
+                <w:tab w:val="left" w:pos="284"/>
+                <w:tab w:val="left" w:pos="1134"/>
+              </w:tabs>
+              <w:ind w:left="0"/>
+              <w:jc w:val="center"/>
+              <w:rPr>
+                <w:rFonts w:ascii="Times New Roman" w:hAnsi="Times New Roman" w:cs="Times New Roman"/>
+                <w:sz w:val="24"/>
+                <w:szCs w:val="24"/>
+              </w:rPr>
+            </w:pPr>
+            <w:r>
+              <w:rPr>
+                <w:rFonts w:ascii="Times New Roman" w:hAnsi="Times New Roman" w:cs="Times New Roman"/>
+                <w:b/>
+                <w:sz w:val="24"/>
+                <w:szCs w:val="24"/>
+              </w:rPr>
+              <w:t>KEGUNAAN</w:t>
+            </w:r>
+          </w:p>
+        </w:tc>
+        <w:tc>
+          <w:tcPr>
+            <w:tcW w:w="2290" w:type="dxa"/>
+            <w:vAlign w:val="center"/>
+          </w:tcPr>
+          <w:p>
+            <w:pPr>
+              <w:pStyle w:val="ListParagraph"/>
+              <w:tabs>
+                <w:tab w:val="left" w:pos="284"/>
+                <w:tab w:val="left" w:pos="1134"/>
+              </w:tabs>
+              <w:ind w:left="0"/>
+              <w:jc w:val="center"/>
+              <w:rPr>
+                <w:rFonts w:ascii="Times New Roman" w:hAnsi="Times New Roman" w:cs="Times New Roman"/>
+                <w:noProof/>
+                <w:sz w:val="24"/>
+                <w:szCs w:val="24"/>
+              </w:rPr>
+            </w:pPr>
+            <w:r>
+              <w:rPr>
+                <w:rFonts w:ascii="Times New Roman" w:hAnsi="Times New Roman" w:cs="Times New Roman"/>
+                <w:b/>
+                <w:sz w:val="24"/>
+                <w:szCs w:val="24"/>
+              </w:rPr>
+              <w:t>SIMBOL</w:t>
+            </w:r>
+          </w:p>
+        </w:tc>
+      </w:tr>
+      <w:tr>
+        <w:trPr>
+          <w:trHeight w:val="1124"/>
         </w:trPr>
         <w:tc>
           <w:tcPr>
@@ -17490,7 +17831,7 @@
               <w:jc w:val="center"/>
               <w:rPr>
                 <w:rFonts w:ascii="Times New Roman" w:hAnsi="Times New Roman" w:cs="Times New Roman"/>
-                <w:i/>
+                <w:b/>
                 <w:sz w:val="24"/>
                 <w:szCs w:val="24"/>
               </w:rPr>
@@ -17523,6 +17864,7 @@
               <w:jc w:val="both"/>
               <w:rPr>
                 <w:rFonts w:ascii="Times New Roman" w:hAnsi="Times New Roman" w:cs="Times New Roman"/>
+                <w:b/>
                 <w:sz w:val="24"/>
                 <w:szCs w:val="24"/>
               </w:rPr>
@@ -17568,9 +17910,9 @@
               </w:tabs>
               <w:spacing w:line="360" w:lineRule="auto"/>
               <w:ind w:left="0"/>
-              <w:jc w:val="center"/>
               <w:rPr>
                 <w:rFonts w:ascii="Times New Roman" w:hAnsi="Times New Roman" w:cs="Times New Roman"/>
+                <w:b/>
                 <w:sz w:val="24"/>
                 <w:szCs w:val="24"/>
               </w:rPr>
@@ -17585,7 +17927,7 @@
               <mc:AlternateContent>
                 <mc:Choice Requires="wps">
                   <w:drawing>
-                    <wp:anchor distT="0" distB="0" distL="114300" distR="114300" simplePos="0" relativeHeight="251660288" behindDoc="0" locked="0" layoutInCell="1" allowOverlap="1" wp14:anchorId="3E8980A4" wp14:editId="3C18E926">
+                    <wp:anchor distT="0" distB="0" distL="114300" distR="114300" simplePos="0" relativeHeight="251694080" behindDoc="0" locked="0" layoutInCell="1" allowOverlap="1" wp14:anchorId="44B1F1AA" wp14:editId="7990ECE2">
                       <wp:simplePos x="0" y="0"/>
                       <wp:positionH relativeFrom="column">
                         <wp:posOffset>0</wp:posOffset>
@@ -17639,11 +17981,11 @@
                 </mc:Choice>
                 <mc:Fallback>
                   <w:pict>
-                    <v:shapetype w14:anchorId="7E665A23" id="_x0000_t32" coordsize="21600,21600" o:spt="32" o:oned="t" path="m,l21600,21600e" filled="f">
+                    <v:shapetype w14:anchorId="60D9BCCD" id="_x0000_t32" coordsize="21600,21600" o:spt="32" o:oned="t" path="m,l21600,21600e" filled="f">
                       <v:path arrowok="t" fillok="f" o:connecttype="none"/>
                       <o:lock v:ext="edit" shapetype="t"/>
                     </v:shapetype>
-                    <v:shape id="AutoShape 2" o:spid="_x0000_s1026" type="#_x0000_t32" style="position:absolute;margin-left:0;margin-top:0;width:50pt;height:50pt;z-index:251660288;visibility:hidden;mso-wrap-style:square;mso-width-percent:0;mso-height-percent:0;mso-wrap-distance-left:9pt;mso-wrap-distance-top:0;mso-wrap-distance-right:9pt;mso-wrap-distance-bottom:0;mso-position-horizontal:absolute;mso-position-horizontal-relative:text;mso-position-vertical:absolute;mso-position-vertical-relative:text;mso-width-percent:0;mso-height-percent:0;mso-width-relative:page;mso-height-relative:page" o:gfxdata="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">
+                    <v:shape id="AutoShape 2" o:spid="_x0000_s1026" type="#_x0000_t32" style="position:absolute;margin-left:0;margin-top:0;width:50pt;height:50pt;z-index:251694080;visibility:hidden;mso-wrap-style:square;mso-width-percent:0;mso-height-percent:0;mso-wrap-distance-left:9pt;mso-wrap-distance-top:0;mso-wrap-distance-right:9pt;mso-wrap-distance-bottom:0;mso-position-horizontal:absolute;mso-position-horizontal-relative:text;mso-position-vertical:absolute;mso-position-vertical-relative:text;mso-width-percent:0;mso-height-percent:0;mso-width-relative:page;mso-height-relative:page" o:gfxdata="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">
                       <o:lock v:ext="edit" selection="t"/>
                     </v:shape>
                   </w:pict>
@@ -17660,7 +18002,7 @@
               <mc:AlternateContent>
                 <mc:Choice Requires="wps">
                   <w:drawing>
-                    <wp:anchor distT="0" distB="0" distL="0" distR="0" simplePos="0" relativeHeight="251662336" behindDoc="0" locked="0" layoutInCell="1" allowOverlap="1" wp14:anchorId="22B51AEB" wp14:editId="18D6611F">
+                    <wp:anchor distT="0" distB="0" distL="0" distR="0" simplePos="0" relativeHeight="251695104" behindDoc="0" locked="0" layoutInCell="1" allowOverlap="1" wp14:anchorId="47DC8A0B" wp14:editId="72A8B038">
                       <wp:simplePos x="0" y="0"/>
                       <wp:positionH relativeFrom="column">
                         <wp:posOffset>241935</wp:posOffset>
@@ -17722,7 +18064,7 @@
                 </mc:Choice>
                 <mc:Fallback>
                   <w:pict>
-                    <v:shape w14:anchorId="6A76EF01" id="1031" o:spid="_x0000_s1026" type="#_x0000_t32" style="position:absolute;margin-left:19.05pt;margin-top:-7.95pt;width:62.25pt;height:0;z-index:251662336;visibility:visible;mso-wrap-style:square;mso-width-percent:0;mso-height-percent:0;mso-wrap-distance-left:0;mso-wrap-distance-top:0;mso-wrap-distance-right:0;mso-wrap-distance-bottom:0;mso-position-horizontal:absolute;mso-position-horizontal-relative:text;mso-position-vertical:absolute;mso-position-vertical-relative:text;mso-width-percent:0;mso-height-percent:0;mso-width-relative:margin;mso-height-relative:margin" o:gfxdata="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" strokeweight="1.5pt">
+                    <v:shape w14:anchorId="566D59D5" id="1031" o:spid="_x0000_s1026" type="#_x0000_t32" style="position:absolute;margin-left:19.05pt;margin-top:-7.95pt;width:62.25pt;height:0;z-index:251695104;visibility:visible;mso-wrap-style:square;mso-width-percent:0;mso-height-percent:0;mso-wrap-distance-left:0;mso-wrap-distance-top:0;mso-wrap-distance-right:0;mso-wrap-distance-bottom:0;mso-position-horizontal:absolute;mso-position-horizontal-relative:text;mso-position-vertical:absolute;mso-position-vertical-relative:text;mso-width-percent:0;mso-height-percent:0;mso-width-relative:margin;mso-height-relative:margin" o:gfxdata="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" strokeweight="1.5pt">
                       <v:stroke dashstyle="dash" endarrow="block"/>
                     </v:shape>
                   </w:pict>
@@ -17736,110 +18078,6 @@
                 <w:szCs w:val="24"/>
               </w:rPr>
               <w:t>&lt;&lt;include&gt;&gt;</w:t>
-            </w:r>
-          </w:p>
-        </w:tc>
-      </w:tr>
-      <w:tr>
-        <w:trPr>
-          <w:trHeight w:val="1124"/>
-        </w:trPr>
-        <w:tc>
-          <w:tcPr>
-            <w:tcW w:w="1666" w:type="dxa"/>
-            <w:vAlign w:val="center"/>
-          </w:tcPr>
-          <w:p>
-            <w:pPr>
-              <w:pStyle w:val="ListParagraph"/>
-              <w:tabs>
-                <w:tab w:val="left" w:pos="284"/>
-                <w:tab w:val="left" w:pos="1134"/>
-              </w:tabs>
-              <w:spacing w:line="360" w:lineRule="auto"/>
-              <w:ind w:left="0"/>
-              <w:jc w:val="center"/>
-              <w:rPr>
-                <w:rFonts w:ascii="Times New Roman" w:hAnsi="Times New Roman" w:cs="Times New Roman"/>
-                <w:i/>
-                <w:sz w:val="24"/>
-                <w:szCs w:val="24"/>
-              </w:rPr>
-            </w:pPr>
-            <w:r>
-              <w:rPr>
-                <w:rFonts w:ascii="Times New Roman" w:hAnsi="Times New Roman" w:cs="Times New Roman"/>
-                <w:b/>
-                <w:sz w:val="24"/>
-                <w:szCs w:val="24"/>
-              </w:rPr>
-              <w:lastRenderedPageBreak/>
-              <w:t>NOTASI</w:t>
-            </w:r>
-          </w:p>
-        </w:tc>
-        <w:tc>
-          <w:tcPr>
-            <w:tcW w:w="4232" w:type="dxa"/>
-            <w:gridSpan w:val="2"/>
-            <w:vAlign w:val="center"/>
-          </w:tcPr>
-          <w:p>
-            <w:pPr>
-              <w:pStyle w:val="ListParagraph"/>
-              <w:tabs>
-                <w:tab w:val="left" w:pos="284"/>
-                <w:tab w:val="left" w:pos="1134"/>
-              </w:tabs>
-              <w:spacing w:line="360" w:lineRule="auto"/>
-              <w:ind w:left="0"/>
-              <w:jc w:val="both"/>
-              <w:rPr>
-                <w:rFonts w:ascii="Times New Roman" w:hAnsi="Times New Roman" w:cs="Times New Roman"/>
-                <w:sz w:val="24"/>
-                <w:szCs w:val="24"/>
-              </w:rPr>
-            </w:pPr>
-            <w:r>
-              <w:rPr>
-                <w:rFonts w:ascii="Times New Roman" w:hAnsi="Times New Roman" w:cs="Times New Roman"/>
-                <w:b/>
-                <w:sz w:val="24"/>
-                <w:szCs w:val="24"/>
-              </w:rPr>
-              <w:t>KEGUNAAN</w:t>
-            </w:r>
-          </w:p>
-        </w:tc>
-        <w:tc>
-          <w:tcPr>
-            <w:tcW w:w="2290" w:type="dxa"/>
-            <w:vAlign w:val="center"/>
-          </w:tcPr>
-          <w:p>
-            <w:pPr>
-              <w:pStyle w:val="ListParagraph"/>
-              <w:tabs>
-                <w:tab w:val="left" w:pos="284"/>
-                <w:tab w:val="left" w:pos="1134"/>
-              </w:tabs>
-              <w:spacing w:line="360" w:lineRule="auto"/>
-              <w:ind w:left="0"/>
-              <w:rPr>
-                <w:rFonts w:ascii="Times New Roman" w:hAnsi="Times New Roman" w:cs="Times New Roman"/>
-                <w:noProof/>
-                <w:sz w:val="24"/>
-                <w:szCs w:val="24"/>
-              </w:rPr>
-            </w:pPr>
-            <w:r>
-              <w:rPr>
-                <w:rFonts w:ascii="Times New Roman" w:hAnsi="Times New Roman" w:cs="Times New Roman"/>
-                <w:b/>
-                <w:sz w:val="24"/>
-                <w:szCs w:val="24"/>
-              </w:rPr>
-              <w:t>SIMBOL</w:t>
             </w:r>
           </w:p>
         </w:tc>
@@ -18755,49 +18993,10 @@
       <w:pPr>
         <w:pStyle w:val="ListParagraph"/>
         <w:spacing w:line="360" w:lineRule="auto"/>
-        <w:ind w:left="993"/>
-        <w:jc w:val="both"/>
-        <w:rPr>
-          <w:rFonts w:ascii="Times New Roman" w:hAnsi="Times New Roman" w:cs="Times New Roman"/>
-          <w:sz w:val="24"/>
-          <w:szCs w:val="24"/>
-        </w:rPr>
-      </w:pPr>
-    </w:p>
-    <w:p>
-      <w:pPr>
-        <w:pStyle w:val="ListParagraph"/>
-        <w:spacing w:line="360" w:lineRule="auto"/>
         <w:ind w:left="0"/>
         <w:jc w:val="center"/>
         <w:rPr>
           <w:rFonts w:ascii="Times New Roman" w:hAnsi="Times New Roman" w:cs="Times New Roman"/>
-          <w:sz w:val="24"/>
-          <w:szCs w:val="24"/>
-        </w:rPr>
-      </w:pPr>
-    </w:p>
-    <w:p>
-      <w:pPr>
-        <w:pStyle w:val="ListParagraph"/>
-        <w:spacing w:line="360" w:lineRule="auto"/>
-        <w:ind w:left="0"/>
-        <w:jc w:val="center"/>
-        <w:rPr>
-          <w:rFonts w:ascii="Times New Roman" w:hAnsi="Times New Roman" w:cs="Times New Roman"/>
-          <w:sz w:val="24"/>
-          <w:szCs w:val="24"/>
-        </w:rPr>
-      </w:pPr>
-    </w:p>
-    <w:p>
-      <w:pPr>
-        <w:pStyle w:val="ListParagraph"/>
-        <w:spacing w:line="360" w:lineRule="auto"/>
-        <w:ind w:left="0"/>
-        <w:jc w:val="center"/>
-        <w:rPr>
-          <w:rFonts w:ascii="Times New Roman" w:hAnsi="Times New Roman" w:cs="Times New Roman"/>
           <w:i/>
           <w:sz w:val="24"/>
           <w:szCs w:val="24"/>
@@ -18809,7 +19008,6 @@
           <w:sz w:val="24"/>
           <w:szCs w:val="24"/>
         </w:rPr>
-        <w:lastRenderedPageBreak/>
         <w:t xml:space="preserve">Tabel 3.2 Notasi-Notasi </w:t>
       </w:r>
       <w:r>
@@ -18874,6 +19072,7 @@
                 <w:sz w:val="24"/>
                 <w:szCs w:val="24"/>
               </w:rPr>
+              <w:lastRenderedPageBreak/>
               <w:t>NOTASI</w:t>
             </w:r>
           </w:p>
@@ -19144,6 +19343,7 @@
         <w:tc>
           <w:tcPr>
             <w:tcW w:w="2208" w:type="dxa"/>
+            <w:vAlign w:val="center"/>
           </w:tcPr>
           <w:p>
             <w:pPr>
@@ -19154,7 +19354,7 @@
                 <w:tab w:val="left" w:pos="1560"/>
               </w:tabs>
               <w:spacing w:line="360" w:lineRule="auto"/>
-              <w:jc w:val="both"/>
+              <w:jc w:val="center"/>
               <w:rPr>
                 <w:rFonts w:ascii="Times New Roman" w:hAnsi="Times New Roman" w:cs="Times New Roman"/>
                 <w:sz w:val="24"/>
@@ -19660,6 +19860,9 @@
         </w:tc>
       </w:tr>
       <w:tr>
+        <w:trPr>
+          <w:trHeight w:val="2172"/>
+        </w:trPr>
         <w:tc>
           <w:tcPr>
             <w:tcW w:w="1667" w:type="dxa"/>
@@ -19987,7 +20190,7 @@
       </w:tr>
       <w:tr>
         <w:trPr>
-          <w:trHeight w:val="2204"/>
+          <w:trHeight w:val="2819"/>
         </w:trPr>
         <w:tc>
           <w:tcPr>
@@ -20184,7 +20387,7 @@
               <mc:AlternateContent>
                 <mc:Choice Requires="wps">
                   <w:drawing>
-                    <wp:anchor distT="0" distB="0" distL="0" distR="0" simplePos="0" relativeHeight="251682816" behindDoc="0" locked="0" layoutInCell="1" allowOverlap="1" wp14:anchorId="102917FE" wp14:editId="138A20C6">
+                    <wp:anchor distT="0" distB="0" distL="0" distR="0" simplePos="0" relativeHeight="251697152" behindDoc="0" locked="0" layoutInCell="1" allowOverlap="1" wp14:anchorId="089D6274" wp14:editId="18D6AFEB">
                       <wp:simplePos x="0" y="0"/>
                       <wp:positionH relativeFrom="column">
                         <wp:posOffset>165100</wp:posOffset>
@@ -20253,7 +20456,7 @@
                 </mc:Choice>
                 <mc:Fallback>
                   <w:pict>
-                    <v:shape w14:anchorId="6650F474" id="1043" o:spid="_x0000_s1026" type="#_x0000_t32" style="position:absolute;margin-left:13pt;margin-top:34.5pt;width:1in;height:.75pt;rotation:180;z-index:251682816;visibility:visible;mso-wrap-style:square;mso-width-percent:0;mso-height-percent:0;mso-wrap-distance-left:0;mso-wrap-distance-top:0;mso-wrap-distance-right:0;mso-wrap-distance-bottom:0;mso-position-horizontal:absolute;mso-position-horizontal-relative:text;mso-position-vertical:absolute;mso-position-vertical-relative:text;mso-width-percent:0;mso-height-percent:0;mso-width-relative:page;mso-height-relative:page" o:gfxdata="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" strokeweight="2pt">
+                    <v:shape w14:anchorId="172CBD8D" id="1043" o:spid="_x0000_s1026" type="#_x0000_t32" style="position:absolute;margin-left:13pt;margin-top:34.5pt;width:1in;height:.75pt;rotation:180;z-index:251697152;visibility:visible;mso-wrap-style:square;mso-width-percent:0;mso-height-percent:0;mso-wrap-distance-left:0;mso-wrap-distance-top:0;mso-wrap-distance-right:0;mso-wrap-distance-bottom:0;mso-position-horizontal:absolute;mso-position-horizontal-relative:text;mso-position-vertical:absolute;mso-position-vertical-relative:text;mso-width-percent:0;mso-height-percent:0;mso-width-relative:page;mso-height-relative:page" o:gfxdata="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" strokeweight="2pt">
                       <v:stroke dashstyle="1 1" endarrow="open"/>
                       <v:shadow on="t" color="black" opacity="24903f" origin=",.5" offset="0,.55556mm"/>
                     </v:shape>
@@ -20313,7 +20516,7 @@
                 <w:tab w:val="left" w:pos="1560"/>
               </w:tabs>
               <w:spacing w:line="360" w:lineRule="auto"/>
-              <w:jc w:val="both"/>
+              <w:jc w:val="center"/>
               <w:rPr>
                 <w:rFonts w:ascii="Times New Roman" w:hAnsi="Times New Roman" w:cs="Times New Roman"/>
                 <w:i/>
@@ -20346,7 +20549,7 @@
                 <w:tab w:val="left" w:pos="1560"/>
               </w:tabs>
               <w:spacing w:line="360" w:lineRule="auto"/>
-              <w:jc w:val="both"/>
+              <w:jc w:val="center"/>
               <w:rPr>
                 <w:rFonts w:ascii="Times New Roman" w:hAnsi="Times New Roman" w:cs="Times New Roman"/>
                 <w:sz w:val="24"/>
@@ -21268,32 +21471,21 @@
           <w:sz w:val="24"/>
           <w:szCs w:val="24"/>
         </w:rPr>
-        <w:t xml:space="preserve">activity </w:t>
-      </w:r>
-      <w:proofErr w:type="gramStart"/>
-      <w:r>
-        <w:rPr>
-          <w:rFonts w:ascii="Times New Roman" w:hAnsi="Times New Roman" w:cs="Times New Roman"/>
-          <w:i/>
-          <w:sz w:val="24"/>
-          <w:szCs w:val="24"/>
-        </w:rPr>
-        <w:t>diagram</w:t>
-      </w:r>
-      <w:r>
-        <w:rPr>
-          <w:rFonts w:ascii="Times New Roman" w:hAnsi="Times New Roman" w:cs="Times New Roman"/>
-          <w:sz w:val="24"/>
-          <w:szCs w:val="24"/>
-        </w:rPr>
-        <w:t xml:space="preserve"> :</w:t>
-      </w:r>
-      <w:proofErr w:type="gramEnd"/>
+        <w:t>activity diagram</w:t>
+      </w:r>
+      <w:r>
+        <w:rPr>
+          <w:rFonts w:ascii="Times New Roman" w:hAnsi="Times New Roman" w:cs="Times New Roman"/>
+          <w:sz w:val="24"/>
+          <w:szCs w:val="24"/>
+        </w:rPr>
+        <w:t>:</w:t>
+      </w:r>
     </w:p>
     <w:p>
       <w:pPr>
         <w:pStyle w:val="ListParagraph"/>
-        <w:spacing w:line="360" w:lineRule="auto"/>
+        <w:spacing w:after="0" w:line="360" w:lineRule="auto"/>
         <w:ind w:left="927" w:firstLine="513"/>
         <w:jc w:val="both"/>
         <w:rPr>
@@ -21715,7 +21907,7 @@
       </w:tr>
       <w:tr>
         <w:trPr>
-          <w:trHeight w:val="1033"/>
+          <w:trHeight w:val="758"/>
         </w:trPr>
         <w:tc>
           <w:tcPr>
@@ -21801,9 +21993,9 @@
                 <w:noProof/>
               </w:rPr>
               <w:drawing>
-                <wp:inline distT="0" distB="0" distL="0" distR="0" wp14:anchorId="73A1CF48" wp14:editId="2199F352">
+                <wp:inline distT="0" distB="0" distL="0" distR="0" wp14:anchorId="73A1CF48" wp14:editId="269EEBC0">
                   <wp:extent cx="914399" cy="404037"/>
-                  <wp:effectExtent l="0" t="0" r="635" b="0"/>
+                  <wp:effectExtent l="0" t="0" r="0" b="8890"/>
                   <wp:docPr id="1042" name="Picture 26"/>
                   <wp:cNvGraphicFramePr>
                     <a:graphicFrameLocks xmlns:a="http://schemas.openxmlformats.org/drawingml/2006/main" noChangeAspect="1"/>
@@ -21934,7 +22126,7 @@
                 <w:noProof/>
               </w:rPr>
               <w:drawing>
-                <wp:inline distT="0" distB="0" distL="0" distR="0" wp14:anchorId="0E0EA774" wp14:editId="633ABBD2">
+                <wp:inline distT="0" distB="0" distL="0" distR="0" wp14:anchorId="0E0EA774" wp14:editId="1DB24B9D">
                   <wp:extent cx="528639" cy="571500"/>
                   <wp:effectExtent l="0" t="0" r="5080" b="0"/>
                   <wp:docPr id="1043" name="Picture 27"/>
@@ -22067,9 +22259,9 @@
                 <w:noProof/>
               </w:rPr>
               <w:drawing>
-                <wp:inline distT="0" distB="0" distL="0" distR="0" wp14:anchorId="1FF899ED" wp14:editId="1F35CD66">
-                  <wp:extent cx="808075" cy="832939"/>
-                  <wp:effectExtent l="0" t="0" r="0" b="5715"/>
+                <wp:inline distT="0" distB="0" distL="0" distR="0" wp14:anchorId="1FF899ED" wp14:editId="4E025CA6">
+                  <wp:extent cx="609885" cy="628650"/>
+                  <wp:effectExtent l="0" t="0" r="0" b="0"/>
                   <wp:docPr id="1044" name="Picture 29"/>
                   <wp:cNvGraphicFramePr>
                     <a:graphicFrameLocks xmlns:a="http://schemas.openxmlformats.org/drawingml/2006/main" noChangeAspect="1"/>
@@ -22097,7 +22289,7 @@
                         <pic:spPr>
                           <a:xfrm>
                             <a:off x="0" y="0"/>
-                            <a:ext cx="808075" cy="832939"/>
+                            <a:ext cx="612611" cy="631460"/>
                           </a:xfrm>
                           <a:prstGeom prst="rect">
                             <a:avLst/>
@@ -22200,9 +22392,9 @@
                 <w:noProof/>
               </w:rPr>
               <w:drawing>
-                <wp:inline distT="0" distB="0" distL="0" distR="0" wp14:anchorId="71653BF4" wp14:editId="53BA0370">
-                  <wp:extent cx="808075" cy="723014"/>
-                  <wp:effectExtent l="0" t="0" r="0" b="1270"/>
+                <wp:inline distT="0" distB="0" distL="0" distR="0" wp14:anchorId="71653BF4" wp14:editId="72104B3D">
+                  <wp:extent cx="649381" cy="581025"/>
+                  <wp:effectExtent l="0" t="0" r="0" b="0"/>
                   <wp:docPr id="1045" name="Picture 28"/>
                   <wp:cNvGraphicFramePr>
                     <a:graphicFrameLocks xmlns:a="http://schemas.openxmlformats.org/drawingml/2006/main" noChangeAspect="1"/>
@@ -22230,7 +22422,7 @@
                         <pic:spPr>
                           <a:xfrm>
                             <a:off x="0" y="0"/>
-                            <a:ext cx="808075" cy="723014"/>
+                            <a:ext cx="650801" cy="582295"/>
                           </a:xfrm>
                           <a:prstGeom prst="rect">
                             <a:avLst/>
@@ -22260,32 +22452,6 @@
     <w:p>
       <w:pPr>
         <w:pStyle w:val="ListParagraph"/>
-        <w:spacing w:line="360" w:lineRule="auto"/>
-        <w:ind w:left="927" w:firstLine="513"/>
-        <w:jc w:val="both"/>
-        <w:rPr>
-          <w:rFonts w:ascii="Times New Roman" w:hAnsi="Times New Roman" w:cs="Times New Roman"/>
-          <w:sz w:val="24"/>
-          <w:szCs w:val="24"/>
-        </w:rPr>
-      </w:pPr>
-    </w:p>
-    <w:p>
-      <w:pPr>
-        <w:pStyle w:val="ListParagraph"/>
-        <w:spacing w:line="360" w:lineRule="auto"/>
-        <w:ind w:left="927" w:firstLine="513"/>
-        <w:jc w:val="both"/>
-        <w:rPr>
-          <w:rFonts w:ascii="Times New Roman" w:hAnsi="Times New Roman" w:cs="Times New Roman"/>
-          <w:sz w:val="24"/>
-          <w:szCs w:val="24"/>
-        </w:rPr>
-      </w:pPr>
-    </w:p>
-    <w:p>
-      <w:pPr>
-        <w:pStyle w:val="ListParagraph"/>
         <w:numPr>
           <w:ilvl w:val="0"/>
           <w:numId w:val="15"/>
@@ -22309,7 +22475,6 @@
           <w:sz w:val="24"/>
           <w:szCs w:val="24"/>
         </w:rPr>
-        <w:lastRenderedPageBreak/>
         <w:t>Sequence</w:t>
       </w:r>
       <w:r>
@@ -22433,7 +22598,16 @@
           <w:sz w:val="24"/>
           <w:szCs w:val="24"/>
         </w:rPr>
-        <w:t>sumbu waktu, waktu bertambah dari atas ke bawah. Matra horizontal memperlihatkan peran pengklasifikasian yang merepresentasikan objek - objek mandiri yang terlibat dalam kolaborasi.</w:t>
+        <w:t xml:space="preserve">sumbu waktu, waktu bertambah dari atas ke bawah. Matra horizontal </w:t>
+      </w:r>
+      <w:r>
+        <w:rPr>
+          <w:rFonts w:ascii="Times New Roman" w:hAnsi="Times New Roman" w:cs="Times New Roman"/>
+          <w:sz w:val="24"/>
+          <w:szCs w:val="24"/>
+        </w:rPr>
+        <w:lastRenderedPageBreak/>
+        <w:t>memperlihatkan peran pengklasifikasian yang merepresentasikan objek - objek mandiri yang terlibat dalam kolaborasi.</w:t>
       </w:r>
     </w:p>
     <w:p>
@@ -22969,7 +23143,7 @@
       </w:tr>
       <w:tr>
         <w:trPr>
-          <w:trHeight w:val="709"/>
+          <w:trHeight w:val="70"/>
         </w:trPr>
         <w:tc>
           <w:tcPr>
@@ -22995,12 +23169,11 @@
             <w:r>
               <w:rPr>
                 <w:rFonts w:ascii="Times New Roman" w:hAnsi="Times New Roman" w:cs="Times New Roman"/>
-                <w:b/>
-                <w:sz w:val="24"/>
-                <w:szCs w:val="24"/>
-              </w:rPr>
-              <w:lastRenderedPageBreak/>
-              <w:t>NOTASI</w:t>
+                <w:i/>
+                <w:sz w:val="24"/>
+                <w:szCs w:val="24"/>
+              </w:rPr>
+              <w:t>Actor</w:t>
             </w:r>
           </w:p>
         </w:tc>
@@ -23020,19 +23193,43 @@
               <w:jc w:val="both"/>
               <w:rPr>
                 <w:rFonts w:ascii="Times New Roman" w:hAnsi="Times New Roman" w:cs="Times New Roman"/>
+                <w:sz w:val="24"/>
+                <w:szCs w:val="24"/>
+              </w:rPr>
+            </w:pPr>
+            <w:r>
+              <w:rPr>
+                <w:rFonts w:ascii="Times New Roman" w:hAnsi="Times New Roman" w:cs="Times New Roman"/>
                 <w:i/>
                 <w:sz w:val="24"/>
                 <w:szCs w:val="24"/>
               </w:rPr>
-            </w:pPr>
+              <w:t>Actor</w:t>
+            </w:r>
             <w:r>
               <w:rPr>
                 <w:rFonts w:ascii="Times New Roman" w:hAnsi="Times New Roman" w:cs="Times New Roman"/>
-                <w:b/>
-                <w:sz w:val="24"/>
-                <w:szCs w:val="24"/>
-              </w:rPr>
-              <w:t>KETERANGAN</w:t>
+                <w:sz w:val="24"/>
+                <w:szCs w:val="24"/>
+              </w:rPr>
+              <w:t xml:space="preserve"> juga dapat bekomunikasi dengan objek, maka </w:t>
+            </w:r>
+            <w:r>
+              <w:rPr>
+                <w:rFonts w:ascii="Times New Roman" w:hAnsi="Times New Roman" w:cs="Times New Roman"/>
+                <w:i/>
+                <w:sz w:val="24"/>
+                <w:szCs w:val="24"/>
+              </w:rPr>
+              <w:t>actor</w:t>
+            </w:r>
+            <w:r>
+              <w:rPr>
+                <w:rFonts w:ascii="Times New Roman" w:hAnsi="Times New Roman" w:cs="Times New Roman"/>
+                <w:sz w:val="24"/>
+                <w:szCs w:val="24"/>
+              </w:rPr>
+              <w:t xml:space="preserve"> juga dapat diurutkan sebagai kolom.</w:t>
             </w:r>
           </w:p>
         </w:tc>
@@ -23057,150 +23254,12 @@
             </w:pPr>
             <w:r>
               <w:rPr>
-                <w:rFonts w:ascii="Times New Roman" w:hAnsi="Times New Roman" w:cs="Times New Roman"/>
-                <w:b/>
-                <w:sz w:val="24"/>
-                <w:szCs w:val="24"/>
-              </w:rPr>
-              <w:t>SIMBOL</w:t>
-            </w:r>
-          </w:p>
-        </w:tc>
-      </w:tr>
-      <w:tr>
-        <w:trPr>
-          <w:trHeight w:val="1695"/>
-        </w:trPr>
-        <w:tc>
-          <w:tcPr>
-            <w:tcW w:w="1674" w:type="dxa"/>
-            <w:vAlign w:val="center"/>
-          </w:tcPr>
-          <w:p>
-            <w:pPr>
-              <w:tabs>
-                <w:tab w:val="left" w:pos="1134"/>
-                <w:tab w:val="left" w:pos="1276"/>
-                <w:tab w:val="left" w:pos="1560"/>
-              </w:tabs>
-              <w:spacing w:line="360" w:lineRule="auto"/>
-              <w:jc w:val="center"/>
-              <w:rPr>
-                <w:rFonts w:ascii="Times New Roman" w:hAnsi="Times New Roman" w:cs="Times New Roman"/>
-                <w:i/>
-                <w:sz w:val="24"/>
-                <w:szCs w:val="24"/>
-              </w:rPr>
-            </w:pPr>
-            <w:r>
-              <w:rPr>
-                <w:rFonts w:ascii="Times New Roman" w:hAnsi="Times New Roman" w:cs="Times New Roman"/>
-                <w:i/>
-                <w:sz w:val="24"/>
-                <w:szCs w:val="24"/>
-              </w:rPr>
-              <w:t>Actor</w:t>
-            </w:r>
-          </w:p>
-        </w:tc>
-        <w:tc>
-          <w:tcPr>
-            <w:tcW w:w="4079" w:type="dxa"/>
-            <w:vAlign w:val="center"/>
-          </w:tcPr>
-          <w:p>
-            <w:pPr>
-              <w:tabs>
-                <w:tab w:val="left" w:pos="1134"/>
-                <w:tab w:val="left" w:pos="1276"/>
-                <w:tab w:val="left" w:pos="1560"/>
-              </w:tabs>
-              <w:spacing w:line="360" w:lineRule="auto"/>
-              <w:jc w:val="both"/>
-              <w:rPr>
-                <w:rFonts w:ascii="Times New Roman" w:hAnsi="Times New Roman" w:cs="Times New Roman"/>
-                <w:sz w:val="24"/>
-                <w:szCs w:val="24"/>
-              </w:rPr>
-            </w:pPr>
-            <w:r>
-              <w:rPr>
-                <w:rFonts w:ascii="Times New Roman" w:hAnsi="Times New Roman" w:cs="Times New Roman"/>
-                <w:i/>
-                <w:sz w:val="24"/>
-                <w:szCs w:val="24"/>
-              </w:rPr>
-              <w:t>Actor</w:t>
-            </w:r>
-            <w:r>
-              <w:rPr>
-                <w:rFonts w:ascii="Times New Roman" w:hAnsi="Times New Roman" w:cs="Times New Roman"/>
-                <w:sz w:val="24"/>
-                <w:szCs w:val="24"/>
-              </w:rPr>
-              <w:t xml:space="preserve"> juga dapat bekomunikasi dengan objek, maka </w:t>
-            </w:r>
-            <w:r>
-              <w:rPr>
-                <w:rFonts w:ascii="Times New Roman" w:hAnsi="Times New Roman" w:cs="Times New Roman"/>
-                <w:i/>
-                <w:sz w:val="24"/>
-                <w:szCs w:val="24"/>
-              </w:rPr>
-              <w:t>actor</w:t>
-            </w:r>
-            <w:r>
-              <w:rPr>
-                <w:rFonts w:ascii="Times New Roman" w:hAnsi="Times New Roman" w:cs="Times New Roman"/>
-                <w:sz w:val="24"/>
-                <w:szCs w:val="24"/>
-              </w:rPr>
-              <w:t xml:space="preserve"> juga dapat diurutkan sebagai kolom.</w:t>
-            </w:r>
-          </w:p>
-        </w:tc>
-        <w:tc>
-          <w:tcPr>
-            <w:tcW w:w="2209" w:type="dxa"/>
-            <w:vAlign w:val="center"/>
-          </w:tcPr>
-          <w:p>
-            <w:pPr>
-              <w:tabs>
-                <w:tab w:val="left" w:pos="1134"/>
-                <w:tab w:val="left" w:pos="1276"/>
-                <w:tab w:val="left" w:pos="1560"/>
-              </w:tabs>
-              <w:spacing w:line="360" w:lineRule="auto"/>
-              <w:jc w:val="center"/>
-              <w:rPr>
                 <w:noProof/>
-                <w:lang w:eastAsia="id-ID"/>
-              </w:rPr>
-            </w:pPr>
-          </w:p>
-          <w:p>
-            <w:pPr>
-              <w:tabs>
-                <w:tab w:val="left" w:pos="1134"/>
-                <w:tab w:val="left" w:pos="1276"/>
-                <w:tab w:val="left" w:pos="1560"/>
-              </w:tabs>
-              <w:spacing w:line="360" w:lineRule="auto"/>
-              <w:jc w:val="center"/>
-              <w:rPr>
-                <w:noProof/>
-                <w:lang w:eastAsia="id-ID"/>
-              </w:rPr>
-            </w:pPr>
-            <w:r>
-              <w:rPr>
-                <w:noProof/>
               </w:rPr>
               <w:drawing>
-                <wp:inline distT="0" distB="0" distL="0" distR="0" wp14:anchorId="62A625DF" wp14:editId="1B07B57B">
-                  <wp:extent cx="857250" cy="626082"/>
-                  <wp:effectExtent l="0" t="0" r="0" b="3175"/>
+                <wp:inline distT="0" distB="0" distL="0" distR="0" wp14:anchorId="57BB69F3" wp14:editId="4AE83302">
+                  <wp:extent cx="647700" cy="473039"/>
+                  <wp:effectExtent l="0" t="0" r="0" b="3810"/>
                   <wp:docPr id="1054" name="Picture 13"/>
                   <wp:cNvGraphicFramePr>
                     <a:graphicFrameLocks xmlns:a="http://schemas.openxmlformats.org/drawingml/2006/main" noChangeAspect="1"/>
@@ -23228,7 +23287,7 @@
                         <pic:spPr>
                           <a:xfrm>
                             <a:off x="0" y="0"/>
-                            <a:ext cx="857250" cy="626082"/>
+                            <a:ext cx="662398" cy="483774"/>
                           </a:xfrm>
                           <a:prstGeom prst="rect">
                             <a:avLst/>
@@ -23241,6 +23300,17 @@
               </w:drawing>
             </w:r>
           </w:p>
+        </w:tc>
+      </w:tr>
+      <w:tr>
+        <w:trPr>
+          <w:trHeight w:val="567"/>
+        </w:trPr>
+        <w:tc>
+          <w:tcPr>
+            <w:tcW w:w="1674" w:type="dxa"/>
+            <w:vAlign w:val="center"/>
+          </w:tcPr>
           <w:p>
             <w:pPr>
               <w:tabs>
@@ -23252,16 +23322,89 @@
               <w:jc w:val="center"/>
               <w:rPr>
                 <w:rFonts w:ascii="Times New Roman" w:hAnsi="Times New Roman" w:cs="Times New Roman"/>
+                <w:i/>
                 <w:sz w:val="24"/>
                 <w:szCs w:val="24"/>
               </w:rPr>
             </w:pPr>
+            <w:r>
+              <w:rPr>
+                <w:rFonts w:ascii="Times New Roman" w:hAnsi="Times New Roman" w:cs="Times New Roman"/>
+                <w:b/>
+                <w:sz w:val="24"/>
+                <w:szCs w:val="24"/>
+              </w:rPr>
+              <w:lastRenderedPageBreak/>
+              <w:t>NOTASI</w:t>
+            </w:r>
+          </w:p>
+        </w:tc>
+        <w:tc>
+          <w:tcPr>
+            <w:tcW w:w="4079" w:type="dxa"/>
+            <w:vAlign w:val="center"/>
+          </w:tcPr>
+          <w:p>
+            <w:pPr>
+              <w:tabs>
+                <w:tab w:val="left" w:pos="1134"/>
+                <w:tab w:val="left" w:pos="1276"/>
+                <w:tab w:val="left" w:pos="1560"/>
+              </w:tabs>
+              <w:spacing w:line="360" w:lineRule="auto"/>
+              <w:jc w:val="center"/>
+              <w:rPr>
+                <w:rFonts w:ascii="Times New Roman" w:hAnsi="Times New Roman" w:cs="Times New Roman"/>
+                <w:i/>
+                <w:sz w:val="24"/>
+                <w:szCs w:val="24"/>
+              </w:rPr>
+            </w:pPr>
+            <w:r>
+              <w:rPr>
+                <w:rFonts w:ascii="Times New Roman" w:hAnsi="Times New Roman" w:cs="Times New Roman"/>
+                <w:b/>
+                <w:sz w:val="24"/>
+                <w:szCs w:val="24"/>
+              </w:rPr>
+              <w:t>KETERANGAN</w:t>
+            </w:r>
+          </w:p>
+        </w:tc>
+        <w:tc>
+          <w:tcPr>
+            <w:tcW w:w="2209" w:type="dxa"/>
+            <w:vAlign w:val="center"/>
+          </w:tcPr>
+          <w:p>
+            <w:pPr>
+              <w:tabs>
+                <w:tab w:val="left" w:pos="1134"/>
+                <w:tab w:val="left" w:pos="1276"/>
+                <w:tab w:val="left" w:pos="1560"/>
+              </w:tabs>
+              <w:spacing w:line="360" w:lineRule="auto"/>
+              <w:jc w:val="center"/>
+              <w:rPr>
+                <w:noProof/>
+                <w:lang w:eastAsia="id-ID"/>
+              </w:rPr>
+            </w:pPr>
+            <w:r>
+              <w:rPr>
+                <w:rFonts w:ascii="Times New Roman" w:hAnsi="Times New Roman" w:cs="Times New Roman"/>
+                <w:b/>
+                <w:sz w:val="24"/>
+                <w:szCs w:val="24"/>
+              </w:rPr>
+              <w:t>SIMBOL</w:t>
+            </w:r>
           </w:p>
         </w:tc>
       </w:tr>
       <w:tr>
         <w:trPr>
-          <w:trHeight w:val="3462"/>
+          <w:trHeight w:val="1684"/>
         </w:trPr>
         <w:tc>
           <w:tcPr>
@@ -24002,102 +24145,6 @@
             <w:r>
               <w:rPr>
                 <w:rFonts w:ascii="Times New Roman" w:hAnsi="Times New Roman" w:cs="Times New Roman"/>
-                <w:b/>
-                <w:sz w:val="24"/>
-                <w:szCs w:val="24"/>
-              </w:rPr>
-              <w:lastRenderedPageBreak/>
-              <w:t>NOTASI</w:t>
-            </w:r>
-          </w:p>
-        </w:tc>
-        <w:tc>
-          <w:tcPr>
-            <w:tcW w:w="4079" w:type="dxa"/>
-            <w:vAlign w:val="center"/>
-          </w:tcPr>
-          <w:p>
-            <w:pPr>
-              <w:tabs>
-                <w:tab w:val="left" w:pos="1134"/>
-                <w:tab w:val="left" w:pos="1276"/>
-                <w:tab w:val="left" w:pos="1560"/>
-              </w:tabs>
-              <w:spacing w:line="360" w:lineRule="auto"/>
-              <w:jc w:val="both"/>
-              <w:rPr>
-                <w:rFonts w:ascii="Times New Roman" w:hAnsi="Times New Roman" w:cs="Times New Roman"/>
-                <w:i/>
-                <w:sz w:val="24"/>
-                <w:szCs w:val="24"/>
-              </w:rPr>
-            </w:pPr>
-            <w:r>
-              <w:rPr>
-                <w:rFonts w:ascii="Times New Roman" w:hAnsi="Times New Roman" w:cs="Times New Roman"/>
-                <w:b/>
-                <w:sz w:val="24"/>
-                <w:szCs w:val="24"/>
-              </w:rPr>
-              <w:t>KETERANGAN</w:t>
-            </w:r>
-          </w:p>
-        </w:tc>
-        <w:tc>
-          <w:tcPr>
-            <w:tcW w:w="2209" w:type="dxa"/>
-            <w:vAlign w:val="center"/>
-          </w:tcPr>
-          <w:p>
-            <w:pPr>
-              <w:tabs>
-                <w:tab w:val="left" w:pos="1134"/>
-                <w:tab w:val="left" w:pos="1276"/>
-                <w:tab w:val="left" w:pos="1560"/>
-              </w:tabs>
-              <w:spacing w:line="360" w:lineRule="auto"/>
-              <w:jc w:val="center"/>
-              <w:rPr>
-                <w:noProof/>
-              </w:rPr>
-            </w:pPr>
-            <w:r>
-              <w:rPr>
-                <w:rFonts w:ascii="Times New Roman" w:hAnsi="Times New Roman" w:cs="Times New Roman"/>
-                <w:b/>
-                <w:sz w:val="24"/>
-                <w:szCs w:val="24"/>
-              </w:rPr>
-              <w:t>SIMBOL</w:t>
-            </w:r>
-          </w:p>
-        </w:tc>
-      </w:tr>
-      <w:tr>
-        <w:tc>
-          <w:tcPr>
-            <w:tcW w:w="1674" w:type="dxa"/>
-            <w:vAlign w:val="center"/>
-          </w:tcPr>
-          <w:p>
-            <w:pPr>
-              <w:tabs>
-                <w:tab w:val="left" w:pos="1134"/>
-                <w:tab w:val="left" w:pos="1276"/>
-                <w:tab w:val="left" w:pos="1560"/>
-              </w:tabs>
-              <w:spacing w:line="360" w:lineRule="auto"/>
-              <w:jc w:val="center"/>
-              <w:rPr>
-                <w:rFonts w:ascii="Times New Roman" w:hAnsi="Times New Roman" w:cs="Times New Roman"/>
-                <w:i/>
-                <w:sz w:val="24"/>
-                <w:szCs w:val="24"/>
-              </w:rPr>
-            </w:pPr>
-            <w:r>
-              <w:rPr>
-                <w:rFonts w:ascii="Times New Roman" w:hAnsi="Times New Roman" w:cs="Times New Roman"/>
                 <w:i/>
                 <w:sz w:val="24"/>
                 <w:szCs w:val="24"/>
@@ -24429,6 +24476,102 @@
             <w:r>
               <w:rPr>
                 <w:rFonts w:ascii="Times New Roman" w:hAnsi="Times New Roman" w:cs="Times New Roman"/>
+                <w:b/>
+                <w:sz w:val="24"/>
+                <w:szCs w:val="24"/>
+              </w:rPr>
+              <w:lastRenderedPageBreak/>
+              <w:t>NOTASI</w:t>
+            </w:r>
+          </w:p>
+        </w:tc>
+        <w:tc>
+          <w:tcPr>
+            <w:tcW w:w="4079" w:type="dxa"/>
+            <w:vAlign w:val="center"/>
+          </w:tcPr>
+          <w:p>
+            <w:pPr>
+              <w:tabs>
+                <w:tab w:val="left" w:pos="1134"/>
+                <w:tab w:val="left" w:pos="1276"/>
+                <w:tab w:val="left" w:pos="1560"/>
+              </w:tabs>
+              <w:spacing w:line="360" w:lineRule="auto"/>
+              <w:jc w:val="center"/>
+              <w:rPr>
+                <w:rFonts w:ascii="Times New Roman" w:hAnsi="Times New Roman" w:cs="Times New Roman"/>
+                <w:i/>
+                <w:sz w:val="24"/>
+                <w:szCs w:val="24"/>
+              </w:rPr>
+            </w:pPr>
+            <w:r>
+              <w:rPr>
+                <w:rFonts w:ascii="Times New Roman" w:hAnsi="Times New Roman" w:cs="Times New Roman"/>
+                <w:b/>
+                <w:sz w:val="24"/>
+                <w:szCs w:val="24"/>
+              </w:rPr>
+              <w:t>KETERANGAN</w:t>
+            </w:r>
+          </w:p>
+        </w:tc>
+        <w:tc>
+          <w:tcPr>
+            <w:tcW w:w="2209" w:type="dxa"/>
+            <w:vAlign w:val="center"/>
+          </w:tcPr>
+          <w:p>
+            <w:pPr>
+              <w:tabs>
+                <w:tab w:val="left" w:pos="1134"/>
+                <w:tab w:val="left" w:pos="1276"/>
+                <w:tab w:val="left" w:pos="1560"/>
+              </w:tabs>
+              <w:spacing w:line="360" w:lineRule="auto"/>
+              <w:jc w:val="center"/>
+              <w:rPr>
+                <w:noProof/>
+              </w:rPr>
+            </w:pPr>
+            <w:r>
+              <w:rPr>
+                <w:rFonts w:ascii="Times New Roman" w:hAnsi="Times New Roman" w:cs="Times New Roman"/>
+                <w:b/>
+                <w:sz w:val="24"/>
+                <w:szCs w:val="24"/>
+              </w:rPr>
+              <w:t>SIMBOL</w:t>
+            </w:r>
+          </w:p>
+        </w:tc>
+      </w:tr>
+      <w:tr>
+        <w:tc>
+          <w:tcPr>
+            <w:tcW w:w="1674" w:type="dxa"/>
+            <w:vAlign w:val="center"/>
+          </w:tcPr>
+          <w:p>
+            <w:pPr>
+              <w:tabs>
+                <w:tab w:val="left" w:pos="1134"/>
+                <w:tab w:val="left" w:pos="1276"/>
+                <w:tab w:val="left" w:pos="1560"/>
+              </w:tabs>
+              <w:spacing w:line="360" w:lineRule="auto"/>
+              <w:jc w:val="center"/>
+              <w:rPr>
+                <w:rFonts w:ascii="Times New Roman" w:hAnsi="Times New Roman" w:cs="Times New Roman"/>
+                <w:i/>
+                <w:sz w:val="24"/>
+                <w:szCs w:val="24"/>
+              </w:rPr>
+            </w:pPr>
+            <w:r>
+              <w:rPr>
+                <w:rFonts w:ascii="Times New Roman" w:hAnsi="Times New Roman" w:cs="Times New Roman"/>
                 <w:i/>
                 <w:sz w:val="24"/>
                 <w:szCs w:val="24"/>
@@ -24806,7 +24949,6 @@
           <w:szCs w:val="24"/>
           <w:lang w:val="id-ID"/>
         </w:rPr>
-        <w:lastRenderedPageBreak/>
         <w:t>Pengujian Kotak Hitam</w:t>
       </w:r>
     </w:p>
@@ -24830,7 +24972,17 @@
           <w:szCs w:val="24"/>
           <w:lang w:eastAsia="id-ID"/>
         </w:rPr>
-        <w:t>Pengujian kotak hitam, juga disebut pengujian perilaku, berfokus pada persyaratan fungsional perangkat lunak. Artinya, teknik pengujian kotak hitam memungkinkan untuk membuat beberapa kumpulan kondisi masukan yang sepenuhnya akan melakukan semua kebutuhan fungsional untuk program. Pengujian kotak hitam bukan teknik alternatif untuk kotak putih. Sebaliknya, ini merupakan pendekatan pelengkap yang mungkin dilakukan untuk mengungkap kelas kesalahan yang berbeda dari yang diungkap oleh metode kotak putih. Pengujian kotak hitam berupaya untuk menemukan kesalahan dalam kategori berikut:</w:t>
+        <w:t xml:space="preserve">Pengujian kotak hitam, juga disebut pengujian perilaku, berfokus pada persyaratan fungsional perangkat lunak. Artinya, teknik pengujian kotak hitam memungkinkan untuk membuat beberapa kumpulan kondisi masukan yang sepenuhnya akan melakukan semua kebutuhan fungsional untuk program. Pengujian kotak hitam bukan teknik alternatif untuk kotak putih. Sebaliknya, ini merupakan pendekatan pelengkap yang mungkin dilakukan untuk mengungkap kelas kesalahan yang berbeda dari yang </w:t>
+      </w:r>
+      <w:r>
+        <w:rPr>
+          <w:rFonts w:ascii="Times New Roman" w:hAnsi="Times New Roman"/>
+          <w:sz w:val="24"/>
+          <w:szCs w:val="24"/>
+          <w:lang w:eastAsia="id-ID"/>
+        </w:rPr>
+        <w:lastRenderedPageBreak/>
+        <w:t>diungkap oleh metode kotak putih. Pengujian kotak hitam berupaya untuk menemukan kesalahan dalam kategori berikut:</w:t>
       </w:r>
     </w:p>
     <w:p>
@@ -25237,14 +25389,6 @@
           <w:szCs w:val="24"/>
         </w:rPr>
       </w:pPr>
-      <w:r>
-        <w:rPr>
-          <w:rFonts w:ascii="Times New Roman" w:hAnsi="Times New Roman"/>
-          <w:sz w:val="24"/>
-          <w:szCs w:val="24"/>
-        </w:rPr>
-        <w:br w:type="page"/>
-      </w:r>
     </w:p>
     <w:p>
       <w:pPr>
@@ -25264,7 +25408,6 @@
           <w:sz w:val="24"/>
           <w:szCs w:val="24"/>
         </w:rPr>
-        <w:lastRenderedPageBreak/>
         <w:t xml:space="preserve">Perhitungan </w:t>
       </w:r>
       <w:r>
@@ -25508,6 +25651,19 @@
     </w:p>
     <w:p>
       <w:pPr>
+        <w:pStyle w:val="ListParagraph"/>
+        <w:spacing w:after="0" w:line="360" w:lineRule="auto"/>
+        <w:ind w:left="2835"/>
+        <w:jc w:val="both"/>
+        <w:rPr>
+          <w:rFonts w:ascii="Times New Roman" w:hAnsi="Times New Roman"/>
+          <w:sz w:val="24"/>
+          <w:szCs w:val="24"/>
+        </w:rPr>
+      </w:pPr>
+    </w:p>
+    <w:p>
+      <w:pPr>
         <w:spacing w:after="0" w:line="360" w:lineRule="auto"/>
         <w:ind w:left="851"/>
         <w:jc w:val="both"/>
@@ -25515,6 +25671,42 @@
           <w:rFonts w:ascii="Times New Roman" w:hAnsi="Times New Roman"/>
           <w:sz w:val="24"/>
           <w:szCs w:val="24"/>
+        </w:rPr>
+      </w:pPr>
+    </w:p>
+    <w:p>
+      <w:pPr>
+        <w:spacing w:after="0" w:line="360" w:lineRule="auto"/>
+        <w:ind w:left="851"/>
+        <w:jc w:val="both"/>
+        <w:rPr>
+          <w:rFonts w:ascii="Times New Roman" w:hAnsi="Times New Roman"/>
+          <w:sz w:val="24"/>
+          <w:szCs w:val="24"/>
+        </w:rPr>
+      </w:pPr>
+    </w:p>
+    <w:p>
+      <w:pPr>
+        <w:spacing w:after="0" w:line="360" w:lineRule="auto"/>
+        <w:ind w:left="851"/>
+        <w:jc w:val="both"/>
+        <w:rPr>
+          <w:rFonts w:ascii="Times New Roman" w:hAnsi="Times New Roman"/>
+          <w:sz w:val="24"/>
+          <w:szCs w:val="24"/>
+        </w:rPr>
+      </w:pPr>
+    </w:p>
+    <w:p>
+      <w:pPr>
+        <w:spacing w:after="0" w:line="360" w:lineRule="auto"/>
+        <w:ind w:left="851"/>
+        <w:jc w:val="both"/>
+        <w:rPr>
+          <w:rFonts w:ascii="Times New Roman" w:hAnsi="Times New Roman"/>
+          <w:sz w:val="24"/>
+          <w:szCs w:val="24"/>
           <w:lang w:val="id-ID"/>
         </w:rPr>
       </w:pPr>
@@ -25524,6 +25716,7 @@
           <w:sz w:val="24"/>
           <w:szCs w:val="24"/>
         </w:rPr>
+        <w:lastRenderedPageBreak/>
         <w:t xml:space="preserve">Berikut ini merupakan contoh dalam melakukan pengujian kotak </w:t>
       </w:r>
       <w:proofErr w:type="gramStart"/>
@@ -25654,11 +25847,58 @@
         <w:tabs>
           <w:tab w:val="left" w:pos="841"/>
         </w:tabs>
+        <w:spacing w:after="0" w:line="240" w:lineRule="auto"/>
+        <w:jc w:val="center"/>
+        <w:rPr>
+          <w:rFonts w:ascii="Times New Roman" w:hAnsi="Times New Roman"/>
+          <w:i/>
+          <w:sz w:val="24"/>
+          <w:szCs w:val="24"/>
+        </w:rPr>
+      </w:pPr>
+      <w:r>
+        <w:rPr>
+          <w:rFonts w:ascii="Times New Roman" w:hAnsi="Times New Roman"/>
+          <w:sz w:val="24"/>
+          <w:szCs w:val="24"/>
+        </w:rPr>
+        <w:t>Gambar 3.</w:t>
+      </w:r>
+      <w:r>
+        <w:rPr>
+          <w:rFonts w:ascii="Times New Roman" w:hAnsi="Times New Roman"/>
+          <w:sz w:val="24"/>
+          <w:szCs w:val="24"/>
+        </w:rPr>
+        <w:t>2</w:t>
+      </w:r>
+      <w:r>
+        <w:rPr>
+          <w:rFonts w:ascii="Times New Roman" w:hAnsi="Times New Roman"/>
+          <w:sz w:val="24"/>
+          <w:szCs w:val="24"/>
+        </w:rPr>
+        <w:t xml:space="preserve"> </w:t>
+      </w:r>
+      <w:r>
+        <w:rPr>
+          <w:rFonts w:ascii="Times New Roman" w:hAnsi="Times New Roman"/>
+          <w:i/>
+          <w:sz w:val="24"/>
+          <w:szCs w:val="24"/>
+        </w:rPr>
+        <w:t>Soucre code</w:t>
+      </w:r>
+    </w:p>
+    <w:p>
+      <w:pPr>
+        <w:tabs>
+          <w:tab w:val="left" w:pos="841"/>
+        </w:tabs>
         <w:spacing w:line="360" w:lineRule="auto"/>
         <w:jc w:val="center"/>
         <w:rPr>
           <w:rFonts w:ascii="Times New Roman" w:hAnsi="Times New Roman"/>
-          <w:i/>
           <w:sz w:val="24"/>
           <w:szCs w:val="24"/>
         </w:rPr>
@@ -25669,7 +25909,7 @@
           <w:sz w:val="24"/>
           <w:szCs w:val="24"/>
         </w:rPr>
-        <w:t>Gambar 3.</w:t>
+        <w:t xml:space="preserve">Sumber: </w:t>
       </w:r>
       <w:r>
         <w:rPr>
@@ -25677,24 +25917,7 @@
           <w:sz w:val="24"/>
           <w:szCs w:val="24"/>
         </w:rPr>
-        <w:t>2</w:t>
-      </w:r>
-      <w:r>
-        <w:rPr>
-          <w:rFonts w:ascii="Times New Roman" w:hAnsi="Times New Roman"/>
-          <w:sz w:val="24"/>
-          <w:szCs w:val="24"/>
-        </w:rPr>
-        <w:t xml:space="preserve"> </w:t>
-      </w:r>
-      <w:r>
-        <w:rPr>
-          <w:rFonts w:ascii="Times New Roman" w:hAnsi="Times New Roman"/>
-          <w:i/>
-          <w:sz w:val="24"/>
-          <w:szCs w:val="24"/>
-        </w:rPr>
-        <w:t>Soucre code</w:t>
+        <w:t>www.learningame.org</w:t>
       </w:r>
     </w:p>
     <w:p>
@@ -25745,8 +25968,8 @@
           <w:szCs w:val="24"/>
         </w:rPr>
         <w:drawing>
-          <wp:inline distT="0" distB="0" distL="0" distR="0" wp14:anchorId="5AAF7E2D" wp14:editId="61CC4E45">
-            <wp:extent cx="3704820" cy="2695575"/>
+          <wp:inline distT="0" distB="0" distL="0" distR="0" wp14:anchorId="5AAF7E2D" wp14:editId="28E2D6A9">
+            <wp:extent cx="3549053" cy="2390775"/>
             <wp:effectExtent l="0" t="0" r="0" b="0"/>
             <wp:docPr id="7" name="Picture 7" descr="Description: http://1.bp.blogspot.com/-ye8mvGRCxa8/TryIEESH-tI/AAAAAAAAAE4/1R7KlNX4Fuo/s320/1.JPG"/>
             <wp:cNvGraphicFramePr>
@@ -25761,7 +25984,7 @@
                       <a:picLocks noChangeAspect="1" noChangeArrowheads="1"/>
                     </pic:cNvPicPr>
                   </pic:nvPicPr>
-                  <pic:blipFill>
+                  <pic:blipFill rotWithShape="1">
                     <a:blip r:embed="rId37">
                       <a:grayscl/>
                       <a:extLst>
@@ -25770,15 +25993,13 @@
                         </a:ext>
                       </a:extLst>
                     </a:blip>
-                    <a:srcRect l="6161" r="3790"/>
-                    <a:stretch>
-                      <a:fillRect/>
-                    </a:stretch>
+                    <a:srcRect l="6162" t="2827" r="3790" b="4588"/>
+                    <a:stretch/>
                   </pic:blipFill>
                   <pic:spPr bwMode="auto">
                     <a:xfrm>
                       <a:off x="0" y="0"/>
-                      <a:ext cx="3728253" cy="2712625"/>
+                      <a:ext cx="3585393" cy="2415255"/>
                     </a:xfrm>
                     <a:prstGeom prst="rect">
                       <a:avLst/>
@@ -25787,6 +26008,11 @@
                     <a:ln>
                       <a:noFill/>
                     </a:ln>
+                    <a:extLst>
+                      <a:ext uri="{53640926-AAD7-44D8-BBD7-CCE9431645EC}">
+                        <a14:shadowObscured xmlns:a14="http://schemas.microsoft.com/office/drawing/2010/main"/>
+                      </a:ext>
+                    </a:extLst>
                   </pic:spPr>
                 </pic:pic>
               </a:graphicData>
@@ -25800,11 +26026,59 @@
         <w:tabs>
           <w:tab w:val="left" w:pos="841"/>
         </w:tabs>
+        <w:spacing w:after="0" w:line="240" w:lineRule="auto"/>
+        <w:jc w:val="center"/>
+        <w:rPr>
+          <w:rFonts w:ascii="Times New Roman" w:hAnsi="Times New Roman"/>
+          <w:i/>
+          <w:sz w:val="24"/>
+          <w:szCs w:val="24"/>
+        </w:rPr>
+      </w:pPr>
+      <w:r>
+        <w:rPr>
+          <w:rFonts w:ascii="Times New Roman" w:hAnsi="Times New Roman"/>
+          <w:sz w:val="24"/>
+          <w:szCs w:val="24"/>
+        </w:rPr>
+        <w:t>Gambar 3.3</w:t>
+      </w:r>
+      <w:r>
+        <w:rPr>
+          <w:rFonts w:ascii="Times New Roman" w:hAnsi="Times New Roman"/>
+          <w:sz w:val="24"/>
+          <w:szCs w:val="24"/>
+        </w:rPr>
+        <w:t xml:space="preserve"> </w:t>
+      </w:r>
+      <w:r>
+        <w:rPr>
+          <w:rFonts w:ascii="Times New Roman" w:hAnsi="Times New Roman"/>
+          <w:i/>
+          <w:sz w:val="24"/>
+          <w:szCs w:val="24"/>
+        </w:rPr>
+        <w:t>Flow chart</w:t>
+      </w:r>
+      <w:r>
+        <w:rPr>
+          <w:rFonts w:ascii="Times New Roman" w:hAnsi="Times New Roman"/>
+          <w:i/>
+          <w:sz w:val="24"/>
+          <w:szCs w:val="24"/>
+        </w:rPr>
+        <w:t xml:space="preserve"> </w:t>
+      </w:r>
+    </w:p>
+    <w:p>
+      <w:pPr>
+        <w:tabs>
+          <w:tab w:val="left" w:pos="841"/>
+        </w:tabs>
         <w:spacing w:line="360" w:lineRule="auto"/>
         <w:jc w:val="center"/>
         <w:rPr>
           <w:rFonts w:ascii="Times New Roman" w:hAnsi="Times New Roman"/>
-          <w:i/>
           <w:sz w:val="24"/>
           <w:szCs w:val="24"/>
         </w:rPr>
@@ -25815,7 +26089,7 @@
           <w:sz w:val="24"/>
           <w:szCs w:val="24"/>
         </w:rPr>
-        <w:t>Gambar 3.3</w:t>
+        <w:t xml:space="preserve">Sumber: </w:t>
       </w:r>
       <w:r>
         <w:rPr>
@@ -25823,17 +26097,64 @@
           <w:sz w:val="24"/>
           <w:szCs w:val="24"/>
         </w:rPr>
-        <w:t xml:space="preserve"> </w:t>
-      </w:r>
-      <w:r>
+        <w:t>www.learningame.org</w:t>
+      </w:r>
+    </w:p>
+    <w:p>
+      <w:pPr>
+        <w:tabs>
+          <w:tab w:val="left" w:pos="841"/>
+        </w:tabs>
+        <w:spacing w:line="360" w:lineRule="auto"/>
+        <w:jc w:val="center"/>
         <w:rPr>
           <w:rFonts w:ascii="Times New Roman" w:hAnsi="Times New Roman"/>
-          <w:i/>
-          <w:sz w:val="24"/>
-          <w:szCs w:val="24"/>
-        </w:rPr>
-        <w:t>Flow chart</w:t>
-      </w:r>
+          <w:sz w:val="24"/>
+          <w:szCs w:val="24"/>
+        </w:rPr>
+      </w:pPr>
+    </w:p>
+    <w:p>
+      <w:pPr>
+        <w:tabs>
+          <w:tab w:val="left" w:pos="841"/>
+        </w:tabs>
+        <w:spacing w:line="360" w:lineRule="auto"/>
+        <w:jc w:val="center"/>
+        <w:rPr>
+          <w:rFonts w:ascii="Times New Roman" w:hAnsi="Times New Roman"/>
+          <w:sz w:val="24"/>
+          <w:szCs w:val="24"/>
+        </w:rPr>
+      </w:pPr>
+    </w:p>
+    <w:p>
+      <w:pPr>
+        <w:tabs>
+          <w:tab w:val="left" w:pos="841"/>
+        </w:tabs>
+        <w:spacing w:line="360" w:lineRule="auto"/>
+        <w:jc w:val="center"/>
+        <w:rPr>
+          <w:rFonts w:ascii="Times New Roman" w:hAnsi="Times New Roman"/>
+          <w:sz w:val="24"/>
+          <w:szCs w:val="24"/>
+        </w:rPr>
+      </w:pPr>
+    </w:p>
+    <w:p>
+      <w:pPr>
+        <w:tabs>
+          <w:tab w:val="left" w:pos="841"/>
+        </w:tabs>
+        <w:spacing w:line="360" w:lineRule="auto"/>
+        <w:jc w:val="center"/>
+        <w:rPr>
+          <w:rFonts w:ascii="Times New Roman" w:hAnsi="Times New Roman"/>
+          <w:sz w:val="24"/>
+          <w:szCs w:val="24"/>
+        </w:rPr>
+      </w:pPr>
     </w:p>
     <w:p>
       <w:pPr>
@@ -25936,12 +26257,10 @@
     </w:p>
     <w:p>
       <w:pPr>
-        <w:pStyle w:val="ListParagraph"/>
         <w:tabs>
-          <w:tab w:val="left" w:pos="180"/>
+          <w:tab w:val="left" w:pos="841"/>
         </w:tabs>
-        <w:spacing w:after="0" w:line="360" w:lineRule="auto"/>
-        <w:ind w:left="0"/>
+        <w:spacing w:after="0" w:line="240" w:lineRule="auto"/>
         <w:jc w:val="center"/>
         <w:rPr>
           <w:rFonts w:ascii="Times New Roman" w:hAnsi="Times New Roman"/>
@@ -25992,23 +26311,46 @@
         </w:rPr>
         <w:t>Flow graph</w:t>
       </w:r>
-    </w:p>
-    <w:p>
-      <w:pPr>
-        <w:pStyle w:val="ListParagraph"/>
-        <w:tabs>
-          <w:tab w:val="left" w:pos="180"/>
-        </w:tabs>
-        <w:spacing w:after="0" w:line="360" w:lineRule="auto"/>
-        <w:ind w:left="0"/>
-        <w:jc w:val="center"/>
+      <w:r>
         <w:rPr>
           <w:rFonts w:ascii="Times New Roman" w:hAnsi="Times New Roman"/>
           <w:i/>
           <w:sz w:val="24"/>
           <w:szCs w:val="24"/>
         </w:rPr>
-      </w:pPr>
+        <w:t xml:space="preserve"> </w:t>
+      </w:r>
+    </w:p>
+    <w:p>
+      <w:pPr>
+        <w:tabs>
+          <w:tab w:val="left" w:pos="841"/>
+        </w:tabs>
+        <w:spacing w:line="360" w:lineRule="auto"/>
+        <w:jc w:val="center"/>
+        <w:rPr>
+          <w:rFonts w:ascii="Times New Roman" w:hAnsi="Times New Roman"/>
+          <w:i/>
+          <w:sz w:val="24"/>
+          <w:szCs w:val="24"/>
+        </w:rPr>
+      </w:pPr>
+      <w:r>
+        <w:rPr>
+          <w:rFonts w:ascii="Times New Roman" w:hAnsi="Times New Roman"/>
+          <w:sz w:val="24"/>
+          <w:szCs w:val="24"/>
+        </w:rPr>
+        <w:t xml:space="preserve">Sumber: </w:t>
+      </w:r>
+      <w:r>
+        <w:rPr>
+          <w:rFonts w:ascii="Times New Roman" w:hAnsi="Times New Roman"/>
+          <w:sz w:val="24"/>
+          <w:szCs w:val="24"/>
+        </w:rPr>
+        <w:t>www.learningame.org</w:t>
+      </w:r>
     </w:p>
     <w:p>
       <w:pPr>
@@ -26316,22 +26658,7 @@
     </w:p>
     <w:p>
       <w:pPr>
-        <w:pStyle w:val="ListParagraph"/>
         <w:spacing w:line="360" w:lineRule="auto"/>
-        <w:ind w:left="0" w:firstLine="567"/>
-        <w:jc w:val="both"/>
-        <w:rPr>
-          <w:rFonts w:ascii="Times New Roman" w:hAnsi="Times New Roman" w:cs="Times New Roman"/>
-          <w:sz w:val="24"/>
-          <w:szCs w:val="24"/>
-        </w:rPr>
-      </w:pPr>
-    </w:p>
-    <w:p>
-      <w:pPr>
-        <w:pStyle w:val="ListParagraph"/>
-        <w:spacing w:line="360" w:lineRule="auto"/>
-        <w:ind w:left="0" w:firstLine="567"/>
         <w:jc w:val="both"/>
         <w:rPr>
           <w:rFonts w:ascii="Times New Roman" w:hAnsi="Times New Roman" w:cs="Times New Roman"/>
@@ -27297,6 +27624,184 @@
         </w:rPr>
         <w:t xml:space="preserve"> Dengan masalah tersebut maka diperlukan sistem pencatatan laporan perusahaan yang lebih baik untuk CV Panen Rejo.</w:t>
       </w:r>
+    </w:p>
+    <w:p>
+      <w:pPr>
+        <w:pStyle w:val="ListParagraph"/>
+        <w:numPr>
+          <w:ilvl w:val="1"/>
+          <w:numId w:val="36"/>
+        </w:numPr>
+        <w:spacing w:line="360" w:lineRule="auto"/>
+        <w:ind w:left="851"/>
+        <w:jc w:val="both"/>
+        <w:outlineLvl w:val="2"/>
+        <w:rPr>
+          <w:rFonts w:ascii="Times New Roman" w:hAnsi="Times New Roman" w:cs="Times New Roman"/>
+          <w:sz w:val="24"/>
+          <w:szCs w:val="24"/>
+        </w:rPr>
+      </w:pPr>
+      <w:r>
+        <w:rPr>
+          <w:rFonts w:ascii="Times New Roman" w:hAnsi="Times New Roman" w:cs="Times New Roman"/>
+          <w:sz w:val="24"/>
+          <w:szCs w:val="24"/>
+        </w:rPr>
+        <w:t>Diagram Flowchart Proses Bisnis</w:t>
+      </w:r>
+    </w:p>
+    <w:p>
+      <w:pPr>
+        <w:pStyle w:val="ListParagraph"/>
+        <w:spacing w:line="360" w:lineRule="auto"/>
+        <w:ind w:left="851"/>
+        <w:jc w:val="both"/>
+        <w:rPr>
+          <w:rFonts w:ascii="Times New Roman" w:hAnsi="Times New Roman" w:cs="Times New Roman"/>
+          <w:sz w:val="24"/>
+          <w:szCs w:val="24"/>
+        </w:rPr>
+      </w:pPr>
+      <w:r>
+        <w:rPr>
+          <w:rFonts w:ascii="Times New Roman" w:hAnsi="Times New Roman" w:cs="Times New Roman"/>
+          <w:sz w:val="24"/>
+          <w:szCs w:val="24"/>
+        </w:rPr>
+        <w:t>Proses bisnis yang dilakukan oleh CV Panen Rejo.</w:t>
+      </w:r>
+    </w:p>
+    <w:p>
+      <w:pPr>
+        <w:pStyle w:val="ListParagraph"/>
+        <w:spacing w:line="360" w:lineRule="auto"/>
+        <w:ind w:left="0"/>
+        <w:jc w:val="both"/>
+        <w:rPr>
+          <w:rFonts w:ascii="Times New Roman" w:hAnsi="Times New Roman" w:cs="Times New Roman"/>
+          <w:sz w:val="24"/>
+          <w:szCs w:val="24"/>
+        </w:rPr>
+      </w:pPr>
+      <w:r>
+        <w:rPr>
+          <w:noProof/>
+        </w:rPr>
+        <w:drawing>
+          <wp:inline distT="0" distB="0" distL="0" distR="0" wp14:anchorId="52E366D5" wp14:editId="6D644736">
+            <wp:extent cx="5040630" cy="6547795"/>
+            <wp:effectExtent l="0" t="0" r="7620" b="5715"/>
+            <wp:docPr id="4" name="Picture 4"/>
+            <wp:cNvGraphicFramePr>
+              <a:graphicFrameLocks xmlns:a="http://schemas.openxmlformats.org/drawingml/2006/main" noChangeAspect="1"/>
+            </wp:cNvGraphicFramePr>
+            <a:graphic xmlns:a="http://schemas.openxmlformats.org/drawingml/2006/main">
+              <a:graphicData uri="http://schemas.openxmlformats.org/drawingml/2006/picture">
+                <pic:pic xmlns:pic="http://schemas.openxmlformats.org/drawingml/2006/picture">
+                  <pic:nvPicPr>
+                    <pic:cNvPr id="0" name="Picture 3"/>
+                    <pic:cNvPicPr>
+                      <a:picLocks noChangeAspect="1" noChangeArrowheads="1"/>
+                    </pic:cNvPicPr>
+                  </pic:nvPicPr>
+                  <pic:blipFill>
+                    <a:blip r:embed="rId41">
+                      <a:extLst>
+                        <a:ext uri="{28A0092B-C50C-407E-A947-70E740481C1C}">
+                          <a14:useLocalDpi xmlns:a14="http://schemas.microsoft.com/office/drawing/2010/main" val="0"/>
+                        </a:ext>
+                      </a:extLst>
+                    </a:blip>
+                    <a:srcRect/>
+                    <a:stretch>
+                      <a:fillRect/>
+                    </a:stretch>
+                  </pic:blipFill>
+                  <pic:spPr bwMode="auto">
+                    <a:xfrm>
+                      <a:off x="0" y="0"/>
+                      <a:ext cx="5040630" cy="6547795"/>
+                    </a:xfrm>
+                    <a:prstGeom prst="rect">
+                      <a:avLst/>
+                    </a:prstGeom>
+                    <a:noFill/>
+                    <a:ln>
+                      <a:noFill/>
+                    </a:ln>
+                  </pic:spPr>
+                </pic:pic>
+              </a:graphicData>
+            </a:graphic>
+          </wp:inline>
+        </w:drawing>
+      </w:r>
+      <w:bookmarkStart w:id="4" w:name="_GoBack"/>
+      <w:bookmarkEnd w:id="4"/>
+    </w:p>
+    <w:p>
+      <w:pPr>
+        <w:tabs>
+          <w:tab w:val="left" w:pos="841"/>
+        </w:tabs>
+        <w:spacing w:after="0" w:line="240" w:lineRule="auto"/>
+        <w:jc w:val="center"/>
+        <w:rPr>
+          <w:rFonts w:ascii="Times New Roman" w:hAnsi="Times New Roman" w:cs="Times New Roman"/>
+          <w:sz w:val="24"/>
+          <w:szCs w:val="24"/>
+        </w:rPr>
+      </w:pPr>
+      <w:r>
+        <w:rPr>
+          <w:rFonts w:ascii="Times New Roman" w:hAnsi="Times New Roman" w:cs="Times New Roman"/>
+          <w:sz w:val="24"/>
+          <w:szCs w:val="24"/>
+        </w:rPr>
+        <w:t>Gambar 4.1 Diagram Flowchart Proses Bisnis pada CV Panen Rejo</w:t>
+      </w:r>
+    </w:p>
+    <w:p>
+      <w:pPr>
+        <w:tabs>
+          <w:tab w:val="left" w:pos="841"/>
+        </w:tabs>
+        <w:spacing w:line="360" w:lineRule="auto"/>
+        <w:jc w:val="center"/>
+        <w:rPr>
+          <w:rFonts w:ascii="Times New Roman" w:hAnsi="Times New Roman" w:cs="Times New Roman"/>
+          <w:sz w:val="24"/>
+          <w:szCs w:val="24"/>
+        </w:rPr>
+      </w:pPr>
+    </w:p>
+    <w:p>
+      <w:pPr>
+        <w:tabs>
+          <w:tab w:val="left" w:pos="841"/>
+        </w:tabs>
+        <w:spacing w:line="360" w:lineRule="auto"/>
+        <w:jc w:val="both"/>
+        <w:rPr>
+          <w:rFonts w:ascii="Times New Roman" w:hAnsi="Times New Roman" w:cs="Times New Roman"/>
+          <w:sz w:val="24"/>
+          <w:szCs w:val="24"/>
+        </w:rPr>
+      </w:pPr>
+    </w:p>
+    <w:p>
+      <w:pPr>
+        <w:pStyle w:val="ListParagraph"/>
+        <w:spacing w:line="360" w:lineRule="auto"/>
+        <w:ind w:left="0" w:firstLine="567"/>
+        <w:jc w:val="both"/>
+        <w:rPr>
+          <w:rFonts w:ascii="Times New Roman" w:hAnsi="Times New Roman" w:cs="Times New Roman"/>
+          <w:sz w:val="24"/>
+          <w:szCs w:val="24"/>
+        </w:rPr>
+      </w:pPr>
     </w:p>
     <w:p>
       <w:pPr>
@@ -28207,7 +28712,7 @@
                     </pic:cNvPicPr>
                   </pic:nvPicPr>
                   <pic:blipFill>
-                    <a:blip r:embed="rId41">
+                    <a:blip r:embed="rId42">
                       <a:extLst>
                         <a:ext uri="{28A0092B-C50C-407E-A947-70E740481C1C}">
                           <a14:useLocalDpi xmlns:a14="http://schemas.microsoft.com/office/drawing/2010/main" val="0"/>
@@ -38078,7 +38583,7 @@
                     </pic:cNvPicPr>
                   </pic:nvPicPr>
                   <pic:blipFill>
-                    <a:blip r:embed="rId42">
+                    <a:blip r:embed="rId43">
                       <a:extLst>
                         <a:ext uri="{28A0092B-C50C-407E-A947-70E740481C1C}">
                           <a14:useLocalDpi xmlns:a14="http://schemas.microsoft.com/office/drawing/2010/main" val="0"/>
@@ -38253,7 +38758,7 @@
                     </pic:cNvPicPr>
                   </pic:nvPicPr>
                   <pic:blipFill>
-                    <a:blip r:embed="rId43">
+                    <a:blip r:embed="rId44">
                       <a:extLst>
                         <a:ext uri="{28A0092B-C50C-407E-A947-70E740481C1C}">
                           <a14:useLocalDpi xmlns:a14="http://schemas.microsoft.com/office/drawing/2010/main" val="0"/>
@@ -38429,7 +38934,7 @@
                     </pic:cNvPicPr>
                   </pic:nvPicPr>
                   <pic:blipFill>
-                    <a:blip r:embed="rId44">
+                    <a:blip r:embed="rId45">
                       <a:extLst>
                         <a:ext uri="{28A0092B-C50C-407E-A947-70E740481C1C}">
                           <a14:useLocalDpi xmlns:a14="http://schemas.microsoft.com/office/drawing/2010/main" val="0"/>
@@ -38643,7 +39148,7 @@
                     </pic:cNvPicPr>
                   </pic:nvPicPr>
                   <pic:blipFill>
-                    <a:blip r:embed="rId45">
+                    <a:blip r:embed="rId46">
                       <a:extLst>
                         <a:ext uri="{28A0092B-C50C-407E-A947-70E740481C1C}">
                           <a14:useLocalDpi xmlns:a14="http://schemas.microsoft.com/office/drawing/2010/main" val="0"/>
@@ -38798,7 +39303,7 @@
                     </pic:cNvPicPr>
                   </pic:nvPicPr>
                   <pic:blipFill>
-                    <a:blip r:embed="rId46">
+                    <a:blip r:embed="rId47">
                       <a:extLst>
                         <a:ext uri="{28A0092B-C50C-407E-A947-70E740481C1C}">
                           <a14:useLocalDpi xmlns:a14="http://schemas.microsoft.com/office/drawing/2010/main" val="0"/>
@@ -38941,7 +39446,7 @@
                     </pic:cNvPicPr>
                   </pic:nvPicPr>
                   <pic:blipFill>
-                    <a:blip r:embed="rId47">
+                    <a:blip r:embed="rId48">
                       <a:extLst>
                         <a:ext uri="{28A0092B-C50C-407E-A947-70E740481C1C}">
                           <a14:useLocalDpi xmlns:a14="http://schemas.microsoft.com/office/drawing/2010/main" val="0"/>
@@ -39164,7 +39669,7 @@
                     </pic:cNvPicPr>
                   </pic:nvPicPr>
                   <pic:blipFill>
-                    <a:blip r:embed="rId48">
+                    <a:blip r:embed="rId49">
                       <a:extLst>
                         <a:ext uri="{28A0092B-C50C-407E-A947-70E740481C1C}">
                           <a14:useLocalDpi xmlns:a14="http://schemas.microsoft.com/office/drawing/2010/main" val="0"/>
@@ -39453,152 +39958,6 @@
                 <pic:pic xmlns:pic="http://schemas.openxmlformats.org/drawingml/2006/picture">
                   <pic:nvPicPr>
                     <pic:cNvPr id="0" name="Picture 1" descr="C:\Users\Nandhief\AppData\Local\Microsoft\Windows\INetCache\Content.Word\Sequence Diagram Penjualan (1).png"/>
-                    <pic:cNvPicPr>
-                      <a:picLocks noChangeAspect="1" noChangeArrowheads="1"/>
-                    </pic:cNvPicPr>
-                  </pic:nvPicPr>
-                  <pic:blipFill>
-                    <a:blip r:embed="rId49">
-                      <a:extLst>
-                        <a:ext uri="{28A0092B-C50C-407E-A947-70E740481C1C}">
-                          <a14:useLocalDpi xmlns:a14="http://schemas.microsoft.com/office/drawing/2010/main" val="0"/>
-                        </a:ext>
-                      </a:extLst>
-                    </a:blip>
-                    <a:srcRect/>
-                    <a:stretch>
-                      <a:fillRect/>
-                    </a:stretch>
-                  </pic:blipFill>
-                  <pic:spPr bwMode="auto">
-                    <a:xfrm>
-                      <a:off x="0" y="0"/>
-                      <a:ext cx="5040630" cy="2883442"/>
-                    </a:xfrm>
-                    <a:prstGeom prst="rect">
-                      <a:avLst/>
-                    </a:prstGeom>
-                    <a:noFill/>
-                    <a:ln>
-                      <a:noFill/>
-                    </a:ln>
-                  </pic:spPr>
-                </pic:pic>
-              </a:graphicData>
-            </a:graphic>
-          </wp:inline>
-        </w:drawing>
-      </w:r>
-    </w:p>
-    <w:p>
-      <w:pPr>
-        <w:spacing w:line="360" w:lineRule="auto"/>
-        <w:jc w:val="center"/>
-        <w:rPr>
-          <w:rFonts w:ascii="Times New Roman" w:hAnsi="Times New Roman" w:cs="Times New Roman"/>
-          <w:sz w:val="24"/>
-          <w:szCs w:val="24"/>
-        </w:rPr>
-      </w:pPr>
-      <w:r>
-        <w:rPr>
-          <w:rFonts w:ascii="Times New Roman" w:hAnsi="Times New Roman" w:cs="Times New Roman"/>
-          <w:sz w:val="24"/>
-          <w:szCs w:val="24"/>
-        </w:rPr>
-        <w:t xml:space="preserve">Gambar 4.9 </w:t>
-      </w:r>
-      <w:r>
-        <w:rPr>
-          <w:rFonts w:ascii="Times New Roman" w:hAnsi="Times New Roman" w:cs="Times New Roman"/>
-          <w:i/>
-          <w:sz w:val="24"/>
-          <w:szCs w:val="24"/>
-        </w:rPr>
-        <w:t>sequence diagram</w:t>
-      </w:r>
-      <w:r>
-        <w:rPr>
-          <w:rFonts w:ascii="Times New Roman" w:hAnsi="Times New Roman" w:cs="Times New Roman"/>
-          <w:sz w:val="24"/>
-          <w:szCs w:val="24"/>
-        </w:rPr>
-        <w:t xml:space="preserve"> penjualan</w:t>
-      </w:r>
-    </w:p>
-    <w:p>
-      <w:pPr>
-        <w:pStyle w:val="ListParagraph"/>
-        <w:spacing w:line="360" w:lineRule="auto"/>
-        <w:ind w:left="1418"/>
-        <w:jc w:val="both"/>
-        <w:rPr>
-          <w:rFonts w:ascii="Times New Roman" w:hAnsi="Times New Roman" w:cs="Times New Roman"/>
-          <w:sz w:val="24"/>
-          <w:szCs w:val="24"/>
-        </w:rPr>
-      </w:pPr>
-    </w:p>
-    <w:p>
-      <w:pPr>
-        <w:pStyle w:val="ListParagraph"/>
-        <w:numPr>
-          <w:ilvl w:val="0"/>
-          <w:numId w:val="28"/>
-        </w:numPr>
-        <w:spacing w:line="360" w:lineRule="auto"/>
-        <w:jc w:val="both"/>
-        <w:rPr>
-          <w:rFonts w:ascii="Times New Roman" w:hAnsi="Times New Roman" w:cs="Times New Roman"/>
-          <w:sz w:val="24"/>
-          <w:szCs w:val="24"/>
-        </w:rPr>
-      </w:pPr>
-      <w:r>
-        <w:rPr>
-          <w:rFonts w:ascii="Times New Roman" w:hAnsi="Times New Roman" w:cs="Times New Roman"/>
-          <w:i/>
-          <w:sz w:val="24"/>
-          <w:szCs w:val="24"/>
-        </w:rPr>
-        <w:t>sequence diagram</w:t>
-      </w:r>
-      <w:r>
-        <w:rPr>
-          <w:rFonts w:ascii="Times New Roman" w:hAnsi="Times New Roman" w:cs="Times New Roman"/>
-          <w:sz w:val="24"/>
-          <w:szCs w:val="24"/>
-        </w:rPr>
-        <w:t xml:space="preserve"> produk</w:t>
-      </w:r>
-    </w:p>
-    <w:p>
-      <w:pPr>
-        <w:spacing w:after="0" w:line="360" w:lineRule="auto"/>
-        <w:jc w:val="center"/>
-        <w:rPr>
-          <w:rFonts w:ascii="Times New Roman" w:hAnsi="Times New Roman" w:cs="Times New Roman"/>
-          <w:sz w:val="24"/>
-          <w:szCs w:val="24"/>
-        </w:rPr>
-      </w:pPr>
-      <w:r>
-        <w:rPr>
-          <w:noProof/>
-        </w:rPr>
-        <w:drawing>
-          <wp:inline distT="0" distB="0" distL="0" distR="0" wp14:anchorId="22294959" wp14:editId="24EFADC1">
-            <wp:extent cx="5040630" cy="2883442"/>
-            <wp:effectExtent l="0" t="0" r="0" b="0"/>
-            <wp:docPr id="24" name="Picture 24" descr="C:\Users\Nandhief\AppData\Local\Microsoft\Windows\INetCache\Content.Word\Sequence Diagram Produk (1).png"/>
-            <wp:cNvGraphicFramePr>
-              <a:graphicFrameLocks xmlns:a="http://schemas.openxmlformats.org/drawingml/2006/main" noChangeAspect="1"/>
-            </wp:cNvGraphicFramePr>
-            <a:graphic xmlns:a="http://schemas.openxmlformats.org/drawingml/2006/main">
-              <a:graphicData uri="http://schemas.openxmlformats.org/drawingml/2006/picture">
-                <pic:pic xmlns:pic="http://schemas.openxmlformats.org/drawingml/2006/picture">
-                  <pic:nvPicPr>
-                    <pic:cNvPr id="0" name="Picture 3" descr="C:\Users\Nandhief\AppData\Local\Microsoft\Windows\INetCache\Content.Word\Sequence Diagram Produk (1).png"/>
                     <pic:cNvPicPr>
                       <a:picLocks noChangeAspect="1" noChangeArrowheads="1"/>
                     </pic:cNvPicPr>
@@ -39652,6 +40011,152 @@
           <w:sz w:val="24"/>
           <w:szCs w:val="24"/>
         </w:rPr>
+        <w:t xml:space="preserve">Gambar 4.9 </w:t>
+      </w:r>
+      <w:r>
+        <w:rPr>
+          <w:rFonts w:ascii="Times New Roman" w:hAnsi="Times New Roman" w:cs="Times New Roman"/>
+          <w:i/>
+          <w:sz w:val="24"/>
+          <w:szCs w:val="24"/>
+        </w:rPr>
+        <w:t>sequence diagram</w:t>
+      </w:r>
+      <w:r>
+        <w:rPr>
+          <w:rFonts w:ascii="Times New Roman" w:hAnsi="Times New Roman" w:cs="Times New Roman"/>
+          <w:sz w:val="24"/>
+          <w:szCs w:val="24"/>
+        </w:rPr>
+        <w:t xml:space="preserve"> penjualan</w:t>
+      </w:r>
+    </w:p>
+    <w:p>
+      <w:pPr>
+        <w:pStyle w:val="ListParagraph"/>
+        <w:spacing w:line="360" w:lineRule="auto"/>
+        <w:ind w:left="1418"/>
+        <w:jc w:val="both"/>
+        <w:rPr>
+          <w:rFonts w:ascii="Times New Roman" w:hAnsi="Times New Roman" w:cs="Times New Roman"/>
+          <w:sz w:val="24"/>
+          <w:szCs w:val="24"/>
+        </w:rPr>
+      </w:pPr>
+    </w:p>
+    <w:p>
+      <w:pPr>
+        <w:pStyle w:val="ListParagraph"/>
+        <w:numPr>
+          <w:ilvl w:val="0"/>
+          <w:numId w:val="28"/>
+        </w:numPr>
+        <w:spacing w:line="360" w:lineRule="auto"/>
+        <w:jc w:val="both"/>
+        <w:rPr>
+          <w:rFonts w:ascii="Times New Roman" w:hAnsi="Times New Roman" w:cs="Times New Roman"/>
+          <w:sz w:val="24"/>
+          <w:szCs w:val="24"/>
+        </w:rPr>
+      </w:pPr>
+      <w:r>
+        <w:rPr>
+          <w:rFonts w:ascii="Times New Roman" w:hAnsi="Times New Roman" w:cs="Times New Roman"/>
+          <w:i/>
+          <w:sz w:val="24"/>
+          <w:szCs w:val="24"/>
+        </w:rPr>
+        <w:t>sequence diagram</w:t>
+      </w:r>
+      <w:r>
+        <w:rPr>
+          <w:rFonts w:ascii="Times New Roman" w:hAnsi="Times New Roman" w:cs="Times New Roman"/>
+          <w:sz w:val="24"/>
+          <w:szCs w:val="24"/>
+        </w:rPr>
+        <w:t xml:space="preserve"> produk</w:t>
+      </w:r>
+    </w:p>
+    <w:p>
+      <w:pPr>
+        <w:spacing w:after="0" w:line="360" w:lineRule="auto"/>
+        <w:jc w:val="center"/>
+        <w:rPr>
+          <w:rFonts w:ascii="Times New Roman" w:hAnsi="Times New Roman" w:cs="Times New Roman"/>
+          <w:sz w:val="24"/>
+          <w:szCs w:val="24"/>
+        </w:rPr>
+      </w:pPr>
+      <w:r>
+        <w:rPr>
+          <w:noProof/>
+        </w:rPr>
+        <w:drawing>
+          <wp:inline distT="0" distB="0" distL="0" distR="0" wp14:anchorId="22294959" wp14:editId="24EFADC1">
+            <wp:extent cx="5040630" cy="2883442"/>
+            <wp:effectExtent l="0" t="0" r="0" b="0"/>
+            <wp:docPr id="24" name="Picture 24" descr="C:\Users\Nandhief\AppData\Local\Microsoft\Windows\INetCache\Content.Word\Sequence Diagram Produk (1).png"/>
+            <wp:cNvGraphicFramePr>
+              <a:graphicFrameLocks xmlns:a="http://schemas.openxmlformats.org/drawingml/2006/main" noChangeAspect="1"/>
+            </wp:cNvGraphicFramePr>
+            <a:graphic xmlns:a="http://schemas.openxmlformats.org/drawingml/2006/main">
+              <a:graphicData uri="http://schemas.openxmlformats.org/drawingml/2006/picture">
+                <pic:pic xmlns:pic="http://schemas.openxmlformats.org/drawingml/2006/picture">
+                  <pic:nvPicPr>
+                    <pic:cNvPr id="0" name="Picture 3" descr="C:\Users\Nandhief\AppData\Local\Microsoft\Windows\INetCache\Content.Word\Sequence Diagram Produk (1).png"/>
+                    <pic:cNvPicPr>
+                      <a:picLocks noChangeAspect="1" noChangeArrowheads="1"/>
+                    </pic:cNvPicPr>
+                  </pic:nvPicPr>
+                  <pic:blipFill>
+                    <a:blip r:embed="rId51">
+                      <a:extLst>
+                        <a:ext uri="{28A0092B-C50C-407E-A947-70E740481C1C}">
+                          <a14:useLocalDpi xmlns:a14="http://schemas.microsoft.com/office/drawing/2010/main" val="0"/>
+                        </a:ext>
+                      </a:extLst>
+                    </a:blip>
+                    <a:srcRect/>
+                    <a:stretch>
+                      <a:fillRect/>
+                    </a:stretch>
+                  </pic:blipFill>
+                  <pic:spPr bwMode="auto">
+                    <a:xfrm>
+                      <a:off x="0" y="0"/>
+                      <a:ext cx="5040630" cy="2883442"/>
+                    </a:xfrm>
+                    <a:prstGeom prst="rect">
+                      <a:avLst/>
+                    </a:prstGeom>
+                    <a:noFill/>
+                    <a:ln>
+                      <a:noFill/>
+                    </a:ln>
+                  </pic:spPr>
+                </pic:pic>
+              </a:graphicData>
+            </a:graphic>
+          </wp:inline>
+        </w:drawing>
+      </w:r>
+    </w:p>
+    <w:p>
+      <w:pPr>
+        <w:spacing w:line="360" w:lineRule="auto"/>
+        <w:jc w:val="center"/>
+        <w:rPr>
+          <w:rFonts w:ascii="Times New Roman" w:hAnsi="Times New Roman" w:cs="Times New Roman"/>
+          <w:sz w:val="24"/>
+          <w:szCs w:val="24"/>
+        </w:rPr>
+      </w:pPr>
+      <w:r>
+        <w:rPr>
+          <w:rFonts w:ascii="Times New Roman" w:hAnsi="Times New Roman" w:cs="Times New Roman"/>
+          <w:sz w:val="24"/>
+          <w:szCs w:val="24"/>
+        </w:rPr>
         <w:t xml:space="preserve">Gambar 4.10 </w:t>
       </w:r>
       <w:r>
@@ -39770,7 +40275,7 @@
                     </pic:cNvPicPr>
                   </pic:nvPicPr>
                   <pic:blipFill>
-                    <a:blip r:embed="rId51">
+                    <a:blip r:embed="rId52">
                       <a:extLst>
                         <a:ext uri="{28A0092B-C50C-407E-A947-70E740481C1C}">
                           <a14:useLocalDpi xmlns:a14="http://schemas.microsoft.com/office/drawing/2010/main" val="0"/>
@@ -39925,7 +40430,7 @@
                     </pic:cNvPicPr>
                   </pic:nvPicPr>
                   <pic:blipFill>
-                    <a:blip r:embed="rId52">
+                    <a:blip r:embed="rId53">
                       <a:extLst>
                         <a:ext uri="{28A0092B-C50C-407E-A947-70E740481C1C}">
                           <a14:useLocalDpi xmlns:a14="http://schemas.microsoft.com/office/drawing/2010/main" val="0"/>
@@ -40078,7 +40583,7 @@
                     </pic:cNvPicPr>
                   </pic:nvPicPr>
                   <pic:blipFill>
-                    <a:blip r:embed="rId53">
+                    <a:blip r:embed="rId54">
                       <a:extLst>
                         <a:ext uri="{28A0092B-C50C-407E-A947-70E740481C1C}">
                           <a14:useLocalDpi xmlns:a14="http://schemas.microsoft.com/office/drawing/2010/main" val="0"/>
@@ -40250,7 +40755,7 @@
                     </pic:cNvPicPr>
                   </pic:nvPicPr>
                   <pic:blipFill>
-                    <a:blip r:embed="rId54">
+                    <a:blip r:embed="rId55">
                       <a:extLst>
                         <a:ext uri="{28A0092B-C50C-407E-A947-70E740481C1C}">
                           <a14:useLocalDpi xmlns:a14="http://schemas.microsoft.com/office/drawing/2010/main" val="0"/>
@@ -44047,7 +44552,7 @@
                     </pic:cNvPicPr>
                   </pic:nvPicPr>
                   <pic:blipFill>
-                    <a:blip r:embed="rId55">
+                    <a:blip r:embed="rId56">
                       <a:extLst>
                         <a:ext uri="{28A0092B-C50C-407E-A947-70E740481C1C}">
                           <a14:useLocalDpi xmlns:a14="http://schemas.microsoft.com/office/drawing/2010/main" val="0"/>
@@ -44173,7 +44678,7 @@
                     </pic:cNvPicPr>
                   </pic:nvPicPr>
                   <pic:blipFill>
-                    <a:blip r:embed="rId56">
+                    <a:blip r:embed="rId57">
                       <a:extLst>
                         <a:ext uri="{28A0092B-C50C-407E-A947-70E740481C1C}">
                           <a14:useLocalDpi xmlns:a14="http://schemas.microsoft.com/office/drawing/2010/main" val="0"/>
@@ -44291,7 +44796,7 @@
                     </pic:cNvPicPr>
                   </pic:nvPicPr>
                   <pic:blipFill>
-                    <a:blip r:embed="rId57">
+                    <a:blip r:embed="rId58">
                       <a:extLst>
                         <a:ext uri="{28A0092B-C50C-407E-A947-70E740481C1C}">
                           <a14:useLocalDpi xmlns:a14="http://schemas.microsoft.com/office/drawing/2010/main" val="0"/>
@@ -44382,7 +44887,7 @@
                     </pic:cNvPicPr>
                   </pic:nvPicPr>
                   <pic:blipFill>
-                    <a:blip r:embed="rId58">
+                    <a:blip r:embed="rId59">
                       <a:extLst>
                         <a:ext uri="{28A0092B-C50C-407E-A947-70E740481C1C}">
                           <a14:useLocalDpi xmlns:a14="http://schemas.microsoft.com/office/drawing/2010/main" val="0"/>
@@ -44485,7 +44990,7 @@
                     </pic:cNvPicPr>
                   </pic:nvPicPr>
                   <pic:blipFill>
-                    <a:blip r:embed="rId59">
+                    <a:blip r:embed="rId60">
                       <a:extLst>
                         <a:ext uri="{28A0092B-C50C-407E-A947-70E740481C1C}">
                           <a14:useLocalDpi xmlns:a14="http://schemas.microsoft.com/office/drawing/2010/main" val="0"/>
@@ -44587,7 +45092,7 @@
                     </pic:cNvPicPr>
                   </pic:nvPicPr>
                   <pic:blipFill>
-                    <a:blip r:embed="rId60">
+                    <a:blip r:embed="rId61">
                       <a:extLst>
                         <a:ext uri="{28A0092B-C50C-407E-A947-70E740481C1C}">
                           <a14:useLocalDpi xmlns:a14="http://schemas.microsoft.com/office/drawing/2010/main" val="0"/>
@@ -44716,7 +45221,7 @@
                     </pic:cNvPicPr>
                   </pic:nvPicPr>
                   <pic:blipFill>
-                    <a:blip r:embed="rId61">
+                    <a:blip r:embed="rId62">
                       <a:extLst>
                         <a:ext uri="{28A0092B-C50C-407E-A947-70E740481C1C}">
                           <a14:useLocalDpi xmlns:a14="http://schemas.microsoft.com/office/drawing/2010/main" val="0"/>
@@ -44818,7 +45323,7 @@
                     </pic:cNvPicPr>
                   </pic:nvPicPr>
                   <pic:blipFill>
-                    <a:blip r:embed="rId62">
+                    <a:blip r:embed="rId63">
                       <a:extLst>
                         <a:ext uri="{28A0092B-C50C-407E-A947-70E740481C1C}">
                           <a14:useLocalDpi xmlns:a14="http://schemas.microsoft.com/office/drawing/2010/main" val="0"/>
@@ -44920,7 +45425,7 @@
                     </pic:cNvPicPr>
                   </pic:nvPicPr>
                   <pic:blipFill>
-                    <a:blip r:embed="rId63">
+                    <a:blip r:embed="rId64">
                       <a:extLst>
                         <a:ext uri="{28A0092B-C50C-407E-A947-70E740481C1C}">
                           <a14:useLocalDpi xmlns:a14="http://schemas.microsoft.com/office/drawing/2010/main" val="0"/>
@@ -45022,7 +45527,7 @@
                     </pic:cNvPicPr>
                   </pic:nvPicPr>
                   <pic:blipFill>
-                    <a:blip r:embed="rId64">
+                    <a:blip r:embed="rId65">
                       <a:extLst>
                         <a:ext uri="{28A0092B-C50C-407E-A947-70E740481C1C}">
                           <a14:useLocalDpi xmlns:a14="http://schemas.microsoft.com/office/drawing/2010/main" val="0"/>
@@ -45159,7 +45664,7 @@
                     </pic:cNvPicPr>
                   </pic:nvPicPr>
                   <pic:blipFill>
-                    <a:blip r:embed="rId65">
+                    <a:blip r:embed="rId66">
                       <a:extLst>
                         <a:ext uri="{28A0092B-C50C-407E-A947-70E740481C1C}">
                           <a14:useLocalDpi xmlns:a14="http://schemas.microsoft.com/office/drawing/2010/main" val="0"/>
@@ -45259,7 +45764,7 @@
                     </pic:cNvPicPr>
                   </pic:nvPicPr>
                   <pic:blipFill>
-                    <a:blip r:embed="rId66">
+                    <a:blip r:embed="rId67">
                       <a:extLst>
                         <a:ext uri="{28A0092B-C50C-407E-A947-70E740481C1C}">
                           <a14:useLocalDpi xmlns:a14="http://schemas.microsoft.com/office/drawing/2010/main" val="0"/>
@@ -45396,7 +45901,7 @@
                     </pic:cNvPicPr>
                   </pic:nvPicPr>
                   <pic:blipFill>
-                    <a:blip r:embed="rId67">
+                    <a:blip r:embed="rId68">
                       <a:extLst>
                         <a:ext uri="{28A0092B-C50C-407E-A947-70E740481C1C}">
                           <a14:useLocalDpi xmlns:a14="http://schemas.microsoft.com/office/drawing/2010/main" val="0"/>
@@ -45498,7 +46003,7 @@
                     </pic:cNvPicPr>
                   </pic:nvPicPr>
                   <pic:blipFill>
-                    <a:blip r:embed="rId68">
+                    <a:blip r:embed="rId69">
                       <a:extLst>
                         <a:ext uri="{28A0092B-C50C-407E-A947-70E740481C1C}">
                           <a14:useLocalDpi xmlns:a14="http://schemas.microsoft.com/office/drawing/2010/main" val="0"/>
@@ -45590,7 +46095,7 @@
                     </pic:cNvPicPr>
                   </pic:nvPicPr>
                   <pic:blipFill>
-                    <a:blip r:embed="rId69">
+                    <a:blip r:embed="rId70">
                       <a:extLst>
                         <a:ext uri="{28A0092B-C50C-407E-A947-70E740481C1C}">
                           <a14:useLocalDpi xmlns:a14="http://schemas.microsoft.com/office/drawing/2010/main" val="0"/>
@@ -45718,7 +46223,7 @@
                     </pic:cNvPicPr>
                   </pic:nvPicPr>
                   <pic:blipFill>
-                    <a:blip r:embed="rId70">
+                    <a:blip r:embed="rId71">
                       <a:extLst>
                         <a:ext uri="{28A0092B-C50C-407E-A947-70E740481C1C}">
                           <a14:useLocalDpi xmlns:a14="http://schemas.microsoft.com/office/drawing/2010/main" val="0"/>
@@ -45820,7 +46325,7 @@
                     </pic:cNvPicPr>
                   </pic:nvPicPr>
                   <pic:blipFill>
-                    <a:blip r:embed="rId71">
+                    <a:blip r:embed="rId72">
                       <a:extLst>
                         <a:ext uri="{28A0092B-C50C-407E-A947-70E740481C1C}">
                           <a14:useLocalDpi xmlns:a14="http://schemas.microsoft.com/office/drawing/2010/main" val="0"/>
@@ -45922,7 +46427,7 @@
                     </pic:cNvPicPr>
                   </pic:nvPicPr>
                   <pic:blipFill>
-                    <a:blip r:embed="rId72">
+                    <a:blip r:embed="rId73">
                       <a:extLst>
                         <a:ext uri="{28A0092B-C50C-407E-A947-70E740481C1C}">
                           <a14:useLocalDpi xmlns:a14="http://schemas.microsoft.com/office/drawing/2010/main" val="0"/>
@@ -46014,7 +46519,7 @@
                     </pic:cNvPicPr>
                   </pic:nvPicPr>
                   <pic:blipFill>
-                    <a:blip r:embed="rId73">
+                    <a:blip r:embed="rId74">
                       <a:extLst>
                         <a:ext uri="{28A0092B-C50C-407E-A947-70E740481C1C}">
                           <a14:useLocalDpi xmlns:a14="http://schemas.microsoft.com/office/drawing/2010/main" val="0"/>
@@ -46094,8 +46599,8 @@
           <w:szCs w:val="24"/>
         </w:rPr>
         <w:sectPr>
-          <w:footerReference w:type="default" r:id="rId74"/>
-          <w:headerReference w:type="first" r:id="rId75"/>
+          <w:footerReference w:type="default" r:id="rId75"/>
+          <w:headerReference w:type="first" r:id="rId76"/>
           <w:pgSz w:w="11907" w:h="16840" w:code="9"/>
           <w:pgMar w:top="2268" w:right="1701" w:bottom="1701" w:left="2268" w:header="720" w:footer="720" w:gutter="0"/>
           <w:pgNumType w:start="29"/>
@@ -47006,8 +47511,8 @@
       </w:pPr>
     </w:p>
     <w:sectPr>
-      <w:footerReference w:type="default" r:id="rId76"/>
-      <w:headerReference w:type="first" r:id="rId77"/>
+      <w:footerReference w:type="default" r:id="rId77"/>
+      <w:headerReference w:type="first" r:id="rId78"/>
       <w:pgSz w:w="11907" w:h="16840" w:code="9"/>
       <w:pgMar w:top="2268" w:right="1701" w:bottom="1701" w:left="2268" w:header="720" w:footer="720" w:gutter="0"/>
       <w:pgNumType w:start="52"/>
@@ -53040,6 +53545,18 @@
     <w:locked/>
     <w:rsid w:val="0046468B"/>
   </w:style>
+  <w:style w:type="character" w:styleId="UnresolvedMention">
+    <w:name w:val="Unresolved Mention"/>
+    <w:basedOn w:val="DefaultParagraphFont"/>
+    <w:uiPriority w:val="99"/>
+    <w:semiHidden/>
+    <w:unhideWhenUsed/>
+    <w:rsid w:val="004645AE"/>
+    <w:rPr>
+      <w:color w:val="605E5C"/>
+      <w:shd w:val="clear" w:color="auto" w:fill="E1DFDD"/>
+    </w:rPr>
+  </w:style>
 </w:styles>
 </file>
 
@@ -53309,7 +53826,7 @@
 </file>
 
 <file path=customXml/itemProps1.xml><?xml version="1.0" encoding="utf-8"?>
-<ds:datastoreItem xmlns:ds="http://schemas.openxmlformats.org/officeDocument/2006/customXml" ds:itemID="{BDB8587A-8AAB-4B31-A7F7-6B77A3E2F285}">
+<ds:datastoreItem xmlns:ds="http://schemas.openxmlformats.org/officeDocument/2006/customXml" ds:itemID="{61DF059F-4D84-4934-A6EA-CFD23D2FAB18}">
   <ds:schemaRefs>
     <ds:schemaRef ds:uri="http://schemas.openxmlformats.org/officeDocument/2006/bibliography"/>
   </ds:schemaRefs>

</xml_diff>

<commit_message>
BAB IV activity diagram
</commit_message>
<xml_diff>
--- a/TA - Full.docx
+++ b/TA - Full.docx
@@ -27737,8 +27737,6 @@
           </wp:inline>
         </w:drawing>
       </w:r>
-      <w:bookmarkStart w:id="4" w:name="_GoBack"/>
-      <w:bookmarkEnd w:id="4"/>
     </w:p>
     <w:p>
       <w:pPr>
@@ -28763,7 +28761,23 @@
           <w:sz w:val="24"/>
           <w:szCs w:val="24"/>
         </w:rPr>
-        <w:t xml:space="preserve">Gambar 4.1 </w:t>
+        <w:t>Gambar 4.</w:t>
+      </w:r>
+      <w:r>
+        <w:rPr>
+          <w:rFonts w:ascii="Times New Roman" w:hAnsi="Times New Roman" w:cs="Times New Roman"/>
+          <w:sz w:val="24"/>
+          <w:szCs w:val="24"/>
+        </w:rPr>
+        <w:t>2</w:t>
+      </w:r>
+      <w:r>
+        <w:rPr>
+          <w:rFonts w:ascii="Times New Roman" w:hAnsi="Times New Roman" w:cs="Times New Roman"/>
+          <w:sz w:val="24"/>
+          <w:szCs w:val="24"/>
+        </w:rPr>
+        <w:t xml:space="preserve"> </w:t>
       </w:r>
       <w:r>
         <w:rPr>
@@ -38413,17 +38427,6 @@
     </w:p>
     <w:p>
       <w:pPr>
-        <w:spacing w:line="360" w:lineRule="auto"/>
-        <w:jc w:val="both"/>
-        <w:rPr>
-          <w:rFonts w:ascii="Times New Roman" w:hAnsi="Times New Roman" w:cs="Times New Roman"/>
-          <w:sz w:val="24"/>
-          <w:szCs w:val="24"/>
-        </w:rPr>
-      </w:pPr>
-    </w:p>
-    <w:p>
-      <w:pPr>
         <w:pStyle w:val="ListParagraph"/>
         <w:numPr>
           <w:ilvl w:val="1"/>
@@ -38446,6 +38449,7 @@
           <w:sz w:val="24"/>
           <w:szCs w:val="24"/>
         </w:rPr>
+        <w:lastRenderedPageBreak/>
         <w:t>Activity</w:t>
       </w:r>
       <w:r>
@@ -38548,7 +38552,31 @@
           <w:sz w:val="24"/>
           <w:szCs w:val="24"/>
         </w:rPr>
-        <w:t xml:space="preserve"> mengelola penjualan</w:t>
+        <w:t xml:space="preserve"> </w:t>
+      </w:r>
+      <w:r>
+        <w:rPr>
+          <w:rFonts w:ascii="Times New Roman" w:hAnsi="Times New Roman" w:cs="Times New Roman"/>
+          <w:sz w:val="24"/>
+          <w:szCs w:val="24"/>
+        </w:rPr>
+        <w:t>mengelola</w:t>
+      </w:r>
+      <w:r>
+        <w:rPr>
+          <w:rFonts w:ascii="Times New Roman" w:hAnsi="Times New Roman" w:cs="Times New Roman"/>
+          <w:sz w:val="24"/>
+          <w:szCs w:val="24"/>
+        </w:rPr>
+        <w:t xml:space="preserve"> </w:t>
+      </w:r>
+      <w:r>
+        <w:rPr>
+          <w:rFonts w:ascii="Times New Roman" w:hAnsi="Times New Roman" w:cs="Times New Roman"/>
+          <w:sz w:val="24"/>
+          <w:szCs w:val="24"/>
+        </w:rPr>
+        <w:t>supplier</w:t>
       </w:r>
     </w:p>
     <w:p>
@@ -38566,10 +38594,10 @@
           <w:noProof/>
         </w:rPr>
         <w:drawing>
-          <wp:inline distT="0" distB="0" distL="0" distR="0" wp14:anchorId="577AE484" wp14:editId="209D7412">
-            <wp:extent cx="3914775" cy="4762500"/>
+          <wp:inline distT="0" distB="0" distL="0" distR="0" wp14:anchorId="77781AAF" wp14:editId="1AD99C04">
+            <wp:extent cx="3586030" cy="4210050"/>
             <wp:effectExtent l="0" t="0" r="0" b="0"/>
-            <wp:docPr id="13" name="Picture 13" descr="C:\Users\Nandhief\AppData\Local\Microsoft\Windows\INetCache\Content.Word\Activity Diagram Penjualan.png"/>
+            <wp:docPr id="25" name="Picture 25"/>
             <wp:cNvGraphicFramePr>
               <a:graphicFrameLocks xmlns:a="http://schemas.openxmlformats.org/drawingml/2006/main" noChangeAspect="1"/>
             </wp:cNvGraphicFramePr>
@@ -38577,7 +38605,7 @@
               <a:graphicData uri="http://schemas.openxmlformats.org/drawingml/2006/picture">
                 <pic:pic xmlns:pic="http://schemas.openxmlformats.org/drawingml/2006/picture">
                   <pic:nvPicPr>
-                    <pic:cNvPr id="0" name="Picture 1" descr="C:\Users\Nandhief\AppData\Local\Microsoft\Windows\INetCache\Content.Word\Activity Diagram Penjualan.png"/>
+                    <pic:cNvPr id="0" name="Picture 9"/>
                     <pic:cNvPicPr>
                       <a:picLocks noChangeAspect="1" noChangeArrowheads="1"/>
                     </pic:cNvPicPr>
@@ -38598,7 +38626,7 @@
                   <pic:spPr bwMode="auto">
                     <a:xfrm>
                       <a:off x="0" y="0"/>
-                      <a:ext cx="3914775" cy="4762500"/>
+                      <a:ext cx="3586030" cy="4210050"/>
                     </a:xfrm>
                     <a:prstGeom prst="rect">
                       <a:avLst/>
@@ -38631,7 +38659,23 @@
           <w:sz w:val="24"/>
           <w:szCs w:val="24"/>
         </w:rPr>
-        <w:t xml:space="preserve">Gambar 4.2 </w:t>
+        <w:t>Gambar 4.</w:t>
+      </w:r>
+      <w:r>
+        <w:rPr>
+          <w:rFonts w:ascii="Times New Roman" w:hAnsi="Times New Roman" w:cs="Times New Roman"/>
+          <w:sz w:val="24"/>
+          <w:szCs w:val="24"/>
+        </w:rPr>
+        <w:t>3</w:t>
+      </w:r>
+      <w:r>
+        <w:rPr>
+          <w:rFonts w:ascii="Times New Roman" w:hAnsi="Times New Roman" w:cs="Times New Roman"/>
+          <w:sz w:val="24"/>
+          <w:szCs w:val="24"/>
+        </w:rPr>
+        <w:t xml:space="preserve"> </w:t>
       </w:r>
       <w:r>
         <w:rPr>
@@ -38656,21 +38700,8 @@
           <w:sz w:val="24"/>
           <w:szCs w:val="24"/>
         </w:rPr>
-        <w:t>penjualan</w:t>
-      </w:r>
-    </w:p>
-    <w:p>
-      <w:pPr>
-        <w:pStyle w:val="ListParagraph"/>
-        <w:spacing w:line="360" w:lineRule="auto"/>
-        <w:ind w:left="1418"/>
-        <w:jc w:val="both"/>
-        <w:rPr>
-          <w:rFonts w:ascii="Times New Roman" w:hAnsi="Times New Roman" w:cs="Times New Roman"/>
-          <w:sz w:val="24"/>
-          <w:szCs w:val="24"/>
-        </w:rPr>
-      </w:pPr>
+        <w:t>supplier</w:t>
+      </w:r>
     </w:p>
     <w:p>
       <w:pPr>
@@ -38741,10 +38772,10 @@
           <w:noProof/>
         </w:rPr>
         <w:drawing>
-          <wp:inline distT="0" distB="0" distL="0" distR="0" wp14:anchorId="537AA164" wp14:editId="228E64C7">
-            <wp:extent cx="3533775" cy="5391150"/>
+          <wp:inline distT="0" distB="0" distL="0" distR="0" wp14:anchorId="6F00FEB3" wp14:editId="5C8EFB62">
+            <wp:extent cx="3019425" cy="3207507"/>
             <wp:effectExtent l="0" t="0" r="0" b="0"/>
-            <wp:docPr id="18" name="Picture 18" descr="C:\Users\Nandhief\AppData\Local\Microsoft\Windows\INetCache\Content.Word\Activity Diagram Produk.png"/>
+            <wp:docPr id="28" name="Picture 28"/>
             <wp:cNvGraphicFramePr>
               <a:graphicFrameLocks xmlns:a="http://schemas.openxmlformats.org/drawingml/2006/main" noChangeAspect="1"/>
             </wp:cNvGraphicFramePr>
@@ -38752,7 +38783,7 @@
               <a:graphicData uri="http://schemas.openxmlformats.org/drawingml/2006/picture">
                 <pic:pic xmlns:pic="http://schemas.openxmlformats.org/drawingml/2006/picture">
                   <pic:nvPicPr>
-                    <pic:cNvPr id="0" name="Picture 3" descr="C:\Users\Nandhief\AppData\Local\Microsoft\Windows\INetCache\Content.Word\Activity Diagram Produk.png"/>
+                    <pic:cNvPr id="0" name="Picture 11"/>
                     <pic:cNvPicPr>
                       <a:picLocks noChangeAspect="1" noChangeArrowheads="1"/>
                     </pic:cNvPicPr>
@@ -38773,7 +38804,7 @@
                   <pic:spPr bwMode="auto">
                     <a:xfrm>
                       <a:off x="0" y="0"/>
-                      <a:ext cx="3533775" cy="5391150"/>
+                      <a:ext cx="3027556" cy="3216144"/>
                     </a:xfrm>
                     <a:prstGeom prst="rect">
                       <a:avLst/>
@@ -38806,7 +38837,23 @@
           <w:sz w:val="24"/>
           <w:szCs w:val="24"/>
         </w:rPr>
-        <w:t xml:space="preserve">Gambar 4.3 </w:t>
+        <w:t>Gambar 4.</w:t>
+      </w:r>
+      <w:r>
+        <w:rPr>
+          <w:rFonts w:ascii="Times New Roman" w:hAnsi="Times New Roman" w:cs="Times New Roman"/>
+          <w:sz w:val="24"/>
+          <w:szCs w:val="24"/>
+        </w:rPr>
+        <w:t>4</w:t>
+      </w:r>
+      <w:r>
+        <w:rPr>
+          <w:rFonts w:ascii="Times New Roman" w:hAnsi="Times New Roman" w:cs="Times New Roman"/>
+          <w:sz w:val="24"/>
+          <w:szCs w:val="24"/>
+        </w:rPr>
+        <w:t xml:space="preserve"> </w:t>
       </w:r>
       <w:r>
         <w:rPr>
@@ -38824,47 +38871,6 @@
           <w:szCs w:val="24"/>
         </w:rPr>
         <w:t xml:space="preserve"> mengelola data produk</w:t>
-      </w:r>
-    </w:p>
-    <w:p>
-      <w:pPr>
-        <w:spacing w:line="360" w:lineRule="auto"/>
-        <w:jc w:val="center"/>
-        <w:rPr>
-          <w:rFonts w:ascii="Times New Roman" w:hAnsi="Times New Roman" w:cs="Times New Roman"/>
-          <w:sz w:val="24"/>
-          <w:szCs w:val="24"/>
-        </w:rPr>
-      </w:pPr>
-    </w:p>
-    <w:p>
-      <w:pPr>
-        <w:spacing w:line="360" w:lineRule="auto"/>
-        <w:jc w:val="center"/>
-        <w:rPr>
-          <w:rFonts w:ascii="Times New Roman" w:hAnsi="Times New Roman" w:cs="Times New Roman"/>
-          <w:sz w:val="24"/>
-          <w:szCs w:val="24"/>
-        </w:rPr>
-      </w:pPr>
-    </w:p>
-    <w:p>
-      <w:pPr>
-        <w:rPr>
-          <w:rFonts w:ascii="Times New Roman" w:hAnsi="Times New Roman" w:cs="Times New Roman"/>
-          <w:i/>
-          <w:sz w:val="24"/>
-          <w:szCs w:val="24"/>
-        </w:rPr>
-      </w:pPr>
-      <w:r>
-        <w:rPr>
-          <w:rFonts w:ascii="Times New Roman" w:hAnsi="Times New Roman" w:cs="Times New Roman"/>
-          <w:i/>
-          <w:sz w:val="24"/>
-          <w:szCs w:val="24"/>
-        </w:rPr>
-        <w:br w:type="page"/>
       </w:r>
     </w:p>
     <w:p>
@@ -38890,7 +38896,6 @@
           <w:sz w:val="24"/>
           <w:szCs w:val="24"/>
         </w:rPr>
-        <w:lastRenderedPageBreak/>
         <w:t>Activity diagram</w:t>
       </w:r>
       <w:r>
@@ -38899,7 +38904,7 @@
           <w:sz w:val="24"/>
           <w:szCs w:val="24"/>
         </w:rPr>
-        <w:t xml:space="preserve"> mengelola laporan</w:t>
+        <w:t xml:space="preserve"> mengelola kategori</w:t>
       </w:r>
     </w:p>
     <w:p>
@@ -38917,10 +38922,10 @@
           <w:noProof/>
         </w:rPr>
         <w:drawing>
-          <wp:inline distT="0" distB="0" distL="0" distR="0" wp14:anchorId="4BBCEBE7" wp14:editId="29B2CCF1">
-            <wp:extent cx="3857625" cy="4762500"/>
-            <wp:effectExtent l="0" t="0" r="0" b="0"/>
-            <wp:docPr id="19" name="Picture 19" descr="C:\Users\Nandhief\AppData\Local\Microsoft\Windows\INetCache\Content.Word\Activity Diagram Laporan.png"/>
+          <wp:inline distT="0" distB="0" distL="0" distR="0" wp14:anchorId="665361AC" wp14:editId="1BA1CBE2">
+            <wp:extent cx="2819400" cy="3310015"/>
+            <wp:effectExtent l="0" t="0" r="0" b="5080"/>
+            <wp:docPr id="29" name="Picture 29"/>
             <wp:cNvGraphicFramePr>
               <a:graphicFrameLocks xmlns:a="http://schemas.openxmlformats.org/drawingml/2006/main" noChangeAspect="1"/>
             </wp:cNvGraphicFramePr>
@@ -38928,7 +38933,7 @@
               <a:graphicData uri="http://schemas.openxmlformats.org/drawingml/2006/picture">
                 <pic:pic xmlns:pic="http://schemas.openxmlformats.org/drawingml/2006/picture">
                   <pic:nvPicPr>
-                    <pic:cNvPr id="0" name="Picture 5" descr="C:\Users\Nandhief\AppData\Local\Microsoft\Windows\INetCache\Content.Word\Activity Diagram Laporan.png"/>
+                    <pic:cNvPr id="0" name="Picture 13"/>
                     <pic:cNvPicPr>
                       <a:picLocks noChangeAspect="1" noChangeArrowheads="1"/>
                     </pic:cNvPicPr>
@@ -38949,7 +38954,7 @@
                   <pic:spPr bwMode="auto">
                     <a:xfrm>
                       <a:off x="0" y="0"/>
-                      <a:ext cx="3857625" cy="4762500"/>
+                      <a:ext cx="2825394" cy="3317052"/>
                     </a:xfrm>
                     <a:prstGeom prst="rect">
                       <a:avLst/>
@@ -38965,14 +38970,6 @@
           </wp:inline>
         </w:drawing>
       </w:r>
-      <w:r>
-        <w:rPr>
-          <w:rFonts w:ascii="Times New Roman" w:hAnsi="Times New Roman" w:cs="Times New Roman"/>
-          <w:sz w:val="24"/>
-          <w:szCs w:val="24"/>
-        </w:rPr>
-        <w:t xml:space="preserve"> </w:t>
-      </w:r>
     </w:p>
     <w:p>
       <w:pPr>
@@ -38990,7 +38987,23 @@
           <w:sz w:val="24"/>
           <w:szCs w:val="24"/>
         </w:rPr>
-        <w:t xml:space="preserve">Gambar 4.4 </w:t>
+        <w:t>Gambar 4.</w:t>
+      </w:r>
+      <w:r>
+        <w:rPr>
+          <w:rFonts w:ascii="Times New Roman" w:hAnsi="Times New Roman" w:cs="Times New Roman"/>
+          <w:sz w:val="24"/>
+          <w:szCs w:val="24"/>
+        </w:rPr>
+        <w:t>5</w:t>
+      </w:r>
+      <w:r>
+        <w:rPr>
+          <w:rFonts w:ascii="Times New Roman" w:hAnsi="Times New Roman" w:cs="Times New Roman"/>
+          <w:sz w:val="24"/>
+          <w:szCs w:val="24"/>
+        </w:rPr>
+        <w:t xml:space="preserve"> </w:t>
       </w:r>
       <w:r>
         <w:rPr>
@@ -39007,70 +39020,7 @@
           <w:sz w:val="24"/>
           <w:szCs w:val="24"/>
         </w:rPr>
-        <w:t xml:space="preserve"> mengelola laporan</w:t>
-      </w:r>
-    </w:p>
-    <w:p>
-      <w:pPr>
-        <w:spacing w:line="360" w:lineRule="auto"/>
-        <w:jc w:val="center"/>
-        <w:rPr>
-          <w:rFonts w:ascii="Times New Roman" w:hAnsi="Times New Roman" w:cs="Times New Roman"/>
-          <w:sz w:val="24"/>
-          <w:szCs w:val="24"/>
-        </w:rPr>
-      </w:pPr>
-    </w:p>
-    <w:p>
-      <w:pPr>
-        <w:spacing w:line="360" w:lineRule="auto"/>
-        <w:jc w:val="center"/>
-        <w:rPr>
-          <w:rFonts w:ascii="Times New Roman" w:hAnsi="Times New Roman" w:cs="Times New Roman"/>
-          <w:sz w:val="24"/>
-          <w:szCs w:val="24"/>
-        </w:rPr>
-      </w:pPr>
-    </w:p>
-    <w:p>
-      <w:pPr>
-        <w:spacing w:line="360" w:lineRule="auto"/>
-        <w:jc w:val="center"/>
-        <w:rPr>
-          <w:rFonts w:ascii="Times New Roman" w:hAnsi="Times New Roman" w:cs="Times New Roman"/>
-          <w:sz w:val="24"/>
-          <w:szCs w:val="24"/>
-        </w:rPr>
-      </w:pPr>
-    </w:p>
-    <w:p>
-      <w:pPr>
-        <w:spacing w:line="360" w:lineRule="auto"/>
-        <w:jc w:val="center"/>
-        <w:rPr>
-          <w:rFonts w:ascii="Times New Roman" w:hAnsi="Times New Roman" w:cs="Times New Roman"/>
-          <w:sz w:val="24"/>
-          <w:szCs w:val="24"/>
-        </w:rPr>
-      </w:pPr>
-    </w:p>
-    <w:p>
-      <w:pPr>
-        <w:rPr>
-          <w:rFonts w:ascii="Times New Roman" w:hAnsi="Times New Roman" w:cs="Times New Roman"/>
-          <w:i/>
-          <w:sz w:val="24"/>
-          <w:szCs w:val="24"/>
-        </w:rPr>
-      </w:pPr>
-      <w:r>
-        <w:rPr>
-          <w:rFonts w:ascii="Times New Roman" w:hAnsi="Times New Roman" w:cs="Times New Roman"/>
-          <w:i/>
-          <w:sz w:val="24"/>
-          <w:szCs w:val="24"/>
-        </w:rPr>
-        <w:br w:type="page"/>
+        <w:t xml:space="preserve"> mengelola kategori</w:t>
       </w:r>
     </w:p>
     <w:p>
@@ -39105,15 +39055,7 @@
           <w:sz w:val="24"/>
           <w:szCs w:val="24"/>
         </w:rPr>
-        <w:t xml:space="preserve"> </w:t>
-      </w:r>
-      <w:r>
-        <w:rPr>
-          <w:rFonts w:ascii="Times New Roman" w:hAnsi="Times New Roman" w:cs="Times New Roman"/>
-          <w:sz w:val="24"/>
-          <w:szCs w:val="24"/>
-        </w:rPr>
-        <w:t>cetak laporan</w:t>
+        <w:t xml:space="preserve"> mengelola pembelian</w:t>
       </w:r>
     </w:p>
     <w:p>
@@ -39131,10 +39073,10 @@
           <w:noProof/>
         </w:rPr>
         <w:drawing>
-          <wp:inline distT="0" distB="0" distL="0" distR="0" wp14:anchorId="4B6D1317" wp14:editId="32823585">
-            <wp:extent cx="3629025" cy="3086100"/>
+          <wp:inline distT="0" distB="0" distL="0" distR="0" wp14:anchorId="04CF2864" wp14:editId="21AAFF23">
+            <wp:extent cx="2905125" cy="3282589"/>
             <wp:effectExtent l="0" t="0" r="0" b="0"/>
-            <wp:docPr id="17" name="Picture 17" descr="C:\Users\Nandhief\AppData\Local\Microsoft\Windows\INetCache\Content.Word\Activity Diagram Cetak.png"/>
+            <wp:docPr id="31" name="Picture 31"/>
             <wp:cNvGraphicFramePr>
               <a:graphicFrameLocks xmlns:a="http://schemas.openxmlformats.org/drawingml/2006/main" noChangeAspect="1"/>
             </wp:cNvGraphicFramePr>
@@ -39142,7 +39084,7 @@
               <a:graphicData uri="http://schemas.openxmlformats.org/drawingml/2006/picture">
                 <pic:pic xmlns:pic="http://schemas.openxmlformats.org/drawingml/2006/picture">
                   <pic:nvPicPr>
-                    <pic:cNvPr id="0" name="Picture 7" descr="C:\Users\Nandhief\AppData\Local\Microsoft\Windows\INetCache\Content.Word\Activity Diagram Cetak.png"/>
+                    <pic:cNvPr id="0" name="Picture 20"/>
                     <pic:cNvPicPr>
                       <a:picLocks noChangeAspect="1" noChangeArrowheads="1"/>
                     </pic:cNvPicPr>
@@ -39163,7 +39105,7 @@
                   <pic:spPr bwMode="auto">
                     <a:xfrm>
                       <a:off x="0" y="0"/>
-                      <a:ext cx="3629025" cy="3086100"/>
+                      <a:ext cx="2918369" cy="3297554"/>
                     </a:xfrm>
                     <a:prstGeom prst="rect">
                       <a:avLst/>
@@ -39179,14 +39121,6 @@
           </wp:inline>
         </w:drawing>
       </w:r>
-      <w:r>
-        <w:rPr>
-          <w:rFonts w:ascii="Times New Roman" w:hAnsi="Times New Roman" w:cs="Times New Roman"/>
-          <w:sz w:val="24"/>
-          <w:szCs w:val="24"/>
-        </w:rPr>
-        <w:t xml:space="preserve"> </w:t>
-      </w:r>
     </w:p>
     <w:p>
       <w:pPr>
@@ -39204,7 +39138,23 @@
           <w:sz w:val="24"/>
           <w:szCs w:val="24"/>
         </w:rPr>
-        <w:t xml:space="preserve">Gambar 4.5 </w:t>
+        <w:t>Gambar 4.</w:t>
+      </w:r>
+      <w:r>
+        <w:rPr>
+          <w:rFonts w:ascii="Times New Roman" w:hAnsi="Times New Roman" w:cs="Times New Roman"/>
+          <w:sz w:val="24"/>
+          <w:szCs w:val="24"/>
+        </w:rPr>
+        <w:t>6</w:t>
+      </w:r>
+      <w:r>
+        <w:rPr>
+          <w:rFonts w:ascii="Times New Roman" w:hAnsi="Times New Roman" w:cs="Times New Roman"/>
+          <w:sz w:val="24"/>
+          <w:szCs w:val="24"/>
+        </w:rPr>
+        <w:t xml:space="preserve"> </w:t>
       </w:r>
       <w:r>
         <w:rPr>
@@ -39221,21 +39171,16 @@
           <w:sz w:val="24"/>
           <w:szCs w:val="24"/>
         </w:rPr>
-        <w:t xml:space="preserve"> cetak laporan</w:t>
-      </w:r>
-    </w:p>
-    <w:p>
-      <w:pPr>
-        <w:pStyle w:val="ListParagraph"/>
-        <w:spacing w:line="360" w:lineRule="auto"/>
-        <w:ind w:left="1418"/>
-        <w:jc w:val="both"/>
-        <w:rPr>
-          <w:rFonts w:ascii="Times New Roman" w:hAnsi="Times New Roman" w:cs="Times New Roman"/>
-          <w:sz w:val="24"/>
-          <w:szCs w:val="24"/>
-        </w:rPr>
-      </w:pPr>
+        <w:t xml:space="preserve"> mengelola </w:t>
+      </w:r>
+      <w:r>
+        <w:rPr>
+          <w:rFonts w:ascii="Times New Roman" w:hAnsi="Times New Roman" w:cs="Times New Roman"/>
+          <w:sz w:val="24"/>
+          <w:szCs w:val="24"/>
+        </w:rPr>
+        <w:t>pembelian</w:t>
+      </w:r>
     </w:p>
     <w:p>
       <w:pPr>
@@ -39268,7 +39213,7 @@
           <w:sz w:val="24"/>
           <w:szCs w:val="24"/>
         </w:rPr>
-        <w:t xml:space="preserve"> analisa pendapatan</w:t>
+        <w:t xml:space="preserve"> mengelola penjualan</w:t>
       </w:r>
     </w:p>
     <w:p>
@@ -39286,10 +39231,10 @@
           <w:noProof/>
         </w:rPr>
         <w:drawing>
-          <wp:inline distT="0" distB="0" distL="0" distR="0" wp14:anchorId="484BF2D4" wp14:editId="24AF7BBF">
-            <wp:extent cx="3724275" cy="3105150"/>
-            <wp:effectExtent l="0" t="0" r="0" b="0"/>
-            <wp:docPr id="21" name="Picture 21" descr="C:\Users\Nandhief\AppData\Local\Microsoft\Windows\INetCache\Content.Word\Activity Diagram Analisa.png"/>
+          <wp:inline distT="0" distB="0" distL="0" distR="0" wp14:anchorId="2140FDA0" wp14:editId="6D58168E">
+            <wp:extent cx="2762250" cy="3235413"/>
+            <wp:effectExtent l="0" t="0" r="0" b="3175"/>
+            <wp:docPr id="32" name="Picture 32"/>
             <wp:cNvGraphicFramePr>
               <a:graphicFrameLocks xmlns:a="http://schemas.openxmlformats.org/drawingml/2006/main" noChangeAspect="1"/>
             </wp:cNvGraphicFramePr>
@@ -39297,7 +39242,7 @@
               <a:graphicData uri="http://schemas.openxmlformats.org/drawingml/2006/picture">
                 <pic:pic xmlns:pic="http://schemas.openxmlformats.org/drawingml/2006/picture">
                   <pic:nvPicPr>
-                    <pic:cNvPr id="0" name="Picture 9" descr="C:\Users\Nandhief\AppData\Local\Microsoft\Windows\INetCache\Content.Word\Activity Diagram Analisa.png"/>
+                    <pic:cNvPr id="0" name="Picture 22"/>
                     <pic:cNvPicPr>
                       <a:picLocks noChangeAspect="1" noChangeArrowheads="1"/>
                     </pic:cNvPicPr>
@@ -39318,7 +39263,7 @@
                   <pic:spPr bwMode="auto">
                     <a:xfrm>
                       <a:off x="0" y="0"/>
-                      <a:ext cx="3724275" cy="3105150"/>
+                      <a:ext cx="2768442" cy="3242666"/>
                     </a:xfrm>
                     <a:prstGeom prst="rect">
                       <a:avLst/>
@@ -39334,14 +39279,6 @@
           </wp:inline>
         </w:drawing>
       </w:r>
-      <w:r>
-        <w:rPr>
-          <w:rFonts w:ascii="Times New Roman" w:hAnsi="Times New Roman" w:cs="Times New Roman"/>
-          <w:sz w:val="24"/>
-          <w:szCs w:val="24"/>
-        </w:rPr>
-        <w:t xml:space="preserve"> </w:t>
-      </w:r>
     </w:p>
     <w:p>
       <w:pPr>
@@ -39359,8 +39296,25 @@
           <w:sz w:val="24"/>
           <w:szCs w:val="24"/>
         </w:rPr>
-        <w:t xml:space="preserve">Gambar 4.6 </w:t>
-      </w:r>
+        <w:t>Gambar 4.</w:t>
+      </w:r>
+      <w:r>
+        <w:rPr>
+          <w:rFonts w:ascii="Times New Roman" w:hAnsi="Times New Roman" w:cs="Times New Roman"/>
+          <w:sz w:val="24"/>
+          <w:szCs w:val="24"/>
+        </w:rPr>
+        <w:t>7</w:t>
+      </w:r>
+      <w:r>
+        <w:rPr>
+          <w:rFonts w:ascii="Times New Roman" w:hAnsi="Times New Roman" w:cs="Times New Roman"/>
+          <w:sz w:val="24"/>
+          <w:szCs w:val="24"/>
+        </w:rPr>
+        <w:t xml:space="preserve"> </w:t>
+      </w:r>
+      <w:bookmarkStart w:id="4" w:name="_GoBack"/>
       <w:r>
         <w:rPr>
           <w:rFonts w:ascii="Times New Roman" w:hAnsi="Times New Roman" w:cs="Times New Roman"/>
@@ -39376,7 +39330,16 @@
           <w:sz w:val="24"/>
           <w:szCs w:val="24"/>
         </w:rPr>
-        <w:t xml:space="preserve"> analisa pendapatan</w:t>
+        <w:t xml:space="preserve"> </w:t>
+      </w:r>
+      <w:bookmarkEnd w:id="4"/>
+      <w:r>
+        <w:rPr>
+          <w:rFonts w:ascii="Times New Roman" w:hAnsi="Times New Roman" w:cs="Times New Roman"/>
+          <w:sz w:val="24"/>
+          <w:szCs w:val="24"/>
+        </w:rPr>
+        <w:t>mengelola penjualan</w:t>
       </w:r>
     </w:p>
     <w:p>
@@ -39411,7 +39374,7 @@
           <w:sz w:val="24"/>
           <w:szCs w:val="24"/>
         </w:rPr>
-        <w:t xml:space="preserve"> mengelola pengguna</w:t>
+        <w:t xml:space="preserve"> mengelola laporan</w:t>
       </w:r>
     </w:p>
     <w:p>
@@ -39429,10 +39392,10 @@
           <w:noProof/>
         </w:rPr>
         <w:drawing>
-          <wp:inline distT="0" distB="0" distL="0" distR="0" wp14:anchorId="7B2B01DC" wp14:editId="3BF34CF5">
-            <wp:extent cx="3533775" cy="5391150"/>
-            <wp:effectExtent l="0" t="0" r="0" b="0"/>
-            <wp:docPr id="22" name="Picture 22" descr="C:\Users\Nandhief\AppData\Local\Microsoft\Windows\INetCache\Content.Word\Activity Diagram Pengguna.png"/>
+          <wp:inline distT="0" distB="0" distL="0" distR="0" wp14:anchorId="1B43D25D" wp14:editId="5FCCCE2E">
+            <wp:extent cx="2933065" cy="3838575"/>
+            <wp:effectExtent l="0" t="0" r="635" b="9525"/>
+            <wp:docPr id="51" name="Picture 51"/>
             <wp:cNvGraphicFramePr>
               <a:graphicFrameLocks xmlns:a="http://schemas.openxmlformats.org/drawingml/2006/main" noChangeAspect="1"/>
             </wp:cNvGraphicFramePr>
@@ -39440,7 +39403,7 @@
               <a:graphicData uri="http://schemas.openxmlformats.org/drawingml/2006/picture">
                 <pic:pic xmlns:pic="http://schemas.openxmlformats.org/drawingml/2006/picture">
                   <pic:nvPicPr>
-                    <pic:cNvPr id="0" name="Picture 11" descr="C:\Users\Nandhief\AppData\Local\Microsoft\Windows\INetCache\Content.Word\Activity Diagram Pengguna.png"/>
+                    <pic:cNvPr id="0" name="Picture 24"/>
                     <pic:cNvPicPr>
                       <a:picLocks noChangeAspect="1" noChangeArrowheads="1"/>
                     </pic:cNvPicPr>
@@ -39461,7 +39424,7 @@
                   <pic:spPr bwMode="auto">
                     <a:xfrm>
                       <a:off x="0" y="0"/>
-                      <a:ext cx="3533775" cy="5391150"/>
+                      <a:ext cx="2937952" cy="3844971"/>
                     </a:xfrm>
                     <a:prstGeom prst="rect">
                       <a:avLst/>
@@ -39502,7 +39465,23 @@
           <w:sz w:val="24"/>
           <w:szCs w:val="24"/>
         </w:rPr>
-        <w:t xml:space="preserve">Gambar 4.7 </w:t>
+        <w:t>Gambar 4.</w:t>
+      </w:r>
+      <w:r>
+        <w:rPr>
+          <w:rFonts w:ascii="Times New Roman" w:hAnsi="Times New Roman" w:cs="Times New Roman"/>
+          <w:sz w:val="24"/>
+          <w:szCs w:val="24"/>
+        </w:rPr>
+        <w:t>8</w:t>
+      </w:r>
+      <w:r>
+        <w:rPr>
+          <w:rFonts w:ascii="Times New Roman" w:hAnsi="Times New Roman" w:cs="Times New Roman"/>
+          <w:sz w:val="24"/>
+          <w:szCs w:val="24"/>
+        </w:rPr>
+        <w:t xml:space="preserve"> </w:t>
       </w:r>
       <w:r>
         <w:rPr>
@@ -39519,78 +39498,7 @@
           <w:sz w:val="24"/>
           <w:szCs w:val="24"/>
         </w:rPr>
-        <w:t xml:space="preserve"> mengelola </w:t>
-      </w:r>
-      <w:r>
-        <w:rPr>
-          <w:rFonts w:ascii="Times New Roman" w:hAnsi="Times New Roman" w:cs="Times New Roman"/>
-          <w:sz w:val="24"/>
-          <w:szCs w:val="24"/>
-        </w:rPr>
-        <w:t>pengguna</w:t>
-      </w:r>
-    </w:p>
-    <w:p>
-      <w:pPr>
-        <w:spacing w:line="360" w:lineRule="auto"/>
-        <w:jc w:val="center"/>
-        <w:rPr>
-          <w:rFonts w:ascii="Times New Roman" w:hAnsi="Times New Roman" w:cs="Times New Roman"/>
-          <w:sz w:val="24"/>
-          <w:szCs w:val="24"/>
-        </w:rPr>
-      </w:pPr>
-    </w:p>
-    <w:p>
-      <w:pPr>
-        <w:spacing w:line="360" w:lineRule="auto"/>
-        <w:jc w:val="center"/>
-        <w:rPr>
-          <w:rFonts w:ascii="Times New Roman" w:hAnsi="Times New Roman" w:cs="Times New Roman"/>
-          <w:sz w:val="24"/>
-          <w:szCs w:val="24"/>
-        </w:rPr>
-      </w:pPr>
-    </w:p>
-    <w:p>
-      <w:pPr>
-        <w:spacing w:line="360" w:lineRule="auto"/>
-        <w:jc w:val="center"/>
-        <w:rPr>
-          <w:rFonts w:ascii="Times New Roman" w:hAnsi="Times New Roman" w:cs="Times New Roman"/>
-          <w:sz w:val="24"/>
-          <w:szCs w:val="24"/>
-        </w:rPr>
-      </w:pPr>
-    </w:p>
-    <w:p>
-      <w:pPr>
-        <w:spacing w:line="360" w:lineRule="auto"/>
-        <w:jc w:val="center"/>
-        <w:rPr>
-          <w:rFonts w:ascii="Times New Roman" w:hAnsi="Times New Roman" w:cs="Times New Roman"/>
-          <w:sz w:val="24"/>
-          <w:szCs w:val="24"/>
-        </w:rPr>
-      </w:pPr>
-    </w:p>
-    <w:p>
-      <w:pPr>
-        <w:rPr>
-          <w:rFonts w:ascii="Times New Roman" w:hAnsi="Times New Roman" w:cs="Times New Roman"/>
-          <w:i/>
-          <w:sz w:val="24"/>
-          <w:szCs w:val="24"/>
-        </w:rPr>
-      </w:pPr>
-      <w:r>
-        <w:rPr>
-          <w:rFonts w:ascii="Times New Roman" w:hAnsi="Times New Roman" w:cs="Times New Roman"/>
-          <w:i/>
-          <w:sz w:val="24"/>
-          <w:szCs w:val="24"/>
-        </w:rPr>
-        <w:br w:type="page"/>
+        <w:t xml:space="preserve"> mengelola laporan</w:t>
       </w:r>
     </w:p>
     <w:p>
@@ -39616,7 +39524,6 @@
           <w:sz w:val="24"/>
           <w:szCs w:val="24"/>
         </w:rPr>
-        <w:lastRenderedPageBreak/>
         <w:t>Activity diagram</w:t>
       </w:r>
       <w:r>
@@ -39630,16 +39537,31 @@
       <w:r>
         <w:rPr>
           <w:rFonts w:ascii="Times New Roman" w:hAnsi="Times New Roman" w:cs="Times New Roman"/>
-          <w:i/>
-          <w:sz w:val="24"/>
-          <w:szCs w:val="24"/>
-        </w:rPr>
-        <w:t>edit password</w:t>
-      </w:r>
-    </w:p>
-    <w:p>
-      <w:pPr>
-        <w:spacing w:line="360" w:lineRule="auto"/>
+          <w:sz w:val="24"/>
+          <w:szCs w:val="24"/>
+        </w:rPr>
+        <w:t>mengelola</w:t>
+      </w:r>
+      <w:r>
+        <w:rPr>
+          <w:rFonts w:ascii="Times New Roman" w:hAnsi="Times New Roman" w:cs="Times New Roman"/>
+          <w:sz w:val="24"/>
+          <w:szCs w:val="24"/>
+        </w:rPr>
+        <w:t xml:space="preserve"> laporan</w:t>
+      </w:r>
+      <w:r>
+        <w:rPr>
+          <w:rFonts w:ascii="Times New Roman" w:hAnsi="Times New Roman" w:cs="Times New Roman"/>
+          <w:sz w:val="24"/>
+          <w:szCs w:val="24"/>
+        </w:rPr>
+        <w:t xml:space="preserve"> perpetual</w:t>
+      </w:r>
+    </w:p>
+    <w:p>
+      <w:pPr>
+        <w:spacing w:after="0" w:line="360" w:lineRule="auto"/>
         <w:jc w:val="center"/>
         <w:rPr>
           <w:rFonts w:ascii="Times New Roman" w:hAnsi="Times New Roman" w:cs="Times New Roman"/>
@@ -39652,10 +39574,10 @@
           <w:noProof/>
         </w:rPr>
         <w:drawing>
-          <wp:inline distT="0" distB="0" distL="0" distR="0" wp14:anchorId="7FDC2C8A" wp14:editId="3CA5ACA9">
-            <wp:extent cx="3648075" cy="3314700"/>
+          <wp:inline distT="0" distB="0" distL="0" distR="0" wp14:anchorId="4CE1E720" wp14:editId="706480E8">
+            <wp:extent cx="1249680" cy="2762250"/>
             <wp:effectExtent l="0" t="0" r="0" b="0"/>
-            <wp:docPr id="23" name="Picture 23" descr="C:\Users\Nandhief\AppData\Local\Microsoft\Windows\INetCache\Content.Word\Activity Diagram Password.png"/>
+            <wp:docPr id="53" name="Picture 53"/>
             <wp:cNvGraphicFramePr>
               <a:graphicFrameLocks xmlns:a="http://schemas.openxmlformats.org/drawingml/2006/main" noChangeAspect="1"/>
             </wp:cNvGraphicFramePr>
@@ -39663,7 +39585,7 @@
               <a:graphicData uri="http://schemas.openxmlformats.org/drawingml/2006/picture">
                 <pic:pic xmlns:pic="http://schemas.openxmlformats.org/drawingml/2006/picture">
                   <pic:nvPicPr>
-                    <pic:cNvPr id="0" name="Picture 13" descr="C:\Users\Nandhief\AppData\Local\Microsoft\Windows\INetCache\Content.Word\Activity Diagram Password.png"/>
+                    <pic:cNvPr id="0" name="Picture 26"/>
                     <pic:cNvPicPr>
                       <a:picLocks noChangeAspect="1" noChangeArrowheads="1"/>
                     </pic:cNvPicPr>
@@ -39684,7 +39606,7 @@
                   <pic:spPr bwMode="auto">
                     <a:xfrm>
                       <a:off x="0" y="0"/>
-                      <a:ext cx="3648075" cy="3314700"/>
+                      <a:ext cx="1253526" cy="2770751"/>
                     </a:xfrm>
                     <a:prstGeom prst="rect">
                       <a:avLst/>
@@ -39706,14 +39628,6 @@
           <w:sz w:val="24"/>
           <w:szCs w:val="24"/>
         </w:rPr>
-        <w:t xml:space="preserve">  </w:t>
-      </w:r>
-      <w:r>
-        <w:rPr>
-          <w:rFonts w:ascii="Times New Roman" w:hAnsi="Times New Roman" w:cs="Times New Roman"/>
-          <w:sz w:val="24"/>
-          <w:szCs w:val="24"/>
-        </w:rPr>
         <w:t xml:space="preserve"> </w:t>
       </w:r>
     </w:p>
@@ -39733,7 +39647,23 @@
           <w:sz w:val="24"/>
           <w:szCs w:val="24"/>
         </w:rPr>
-        <w:t xml:space="preserve">Gambar 4.8 </w:t>
+        <w:t>Gambar 4.</w:t>
+      </w:r>
+      <w:r>
+        <w:rPr>
+          <w:rFonts w:ascii="Times New Roman" w:hAnsi="Times New Roman" w:cs="Times New Roman"/>
+          <w:sz w:val="24"/>
+          <w:szCs w:val="24"/>
+        </w:rPr>
+        <w:t>9</w:t>
+      </w:r>
+      <w:r>
+        <w:rPr>
+          <w:rFonts w:ascii="Times New Roman" w:hAnsi="Times New Roman" w:cs="Times New Roman"/>
+          <w:sz w:val="24"/>
+          <w:szCs w:val="24"/>
+        </w:rPr>
+        <w:t xml:space="preserve"> </w:t>
       </w:r>
       <w:r>
         <w:rPr>
@@ -39755,156 +39685,21 @@
       <w:r>
         <w:rPr>
           <w:rFonts w:ascii="Times New Roman" w:hAnsi="Times New Roman" w:cs="Times New Roman"/>
-          <w:i/>
-          <w:sz w:val="24"/>
-          <w:szCs w:val="24"/>
-        </w:rPr>
-        <w:t>edit password</w:t>
-      </w:r>
-    </w:p>
-    <w:p>
-      <w:pPr>
-        <w:pStyle w:val="ListParagraph"/>
-        <w:spacing w:line="360" w:lineRule="auto"/>
-        <w:ind w:left="1418"/>
-        <w:jc w:val="both"/>
-        <w:rPr>
-          <w:rFonts w:ascii="Times New Roman" w:hAnsi="Times New Roman" w:cs="Times New Roman"/>
-          <w:sz w:val="24"/>
-          <w:szCs w:val="24"/>
-        </w:rPr>
-      </w:pPr>
-    </w:p>
-    <w:p>
-      <w:pPr>
-        <w:pStyle w:val="ListParagraph"/>
-        <w:numPr>
-          <w:ilvl w:val="1"/>
-          <w:numId w:val="20"/>
-        </w:numPr>
-        <w:spacing w:line="360" w:lineRule="auto"/>
-        <w:ind w:left="1418" w:hanging="425"/>
-        <w:jc w:val="both"/>
-        <w:outlineLvl w:val="2"/>
-        <w:rPr>
-          <w:rFonts w:ascii="Times New Roman" w:hAnsi="Times New Roman" w:cs="Times New Roman"/>
-          <w:i/>
-          <w:sz w:val="24"/>
-          <w:szCs w:val="24"/>
-        </w:rPr>
-      </w:pPr>
-      <w:r>
-        <w:rPr>
-          <w:rFonts w:ascii="Times New Roman" w:hAnsi="Times New Roman" w:cs="Times New Roman"/>
-          <w:i/>
-          <w:sz w:val="24"/>
-          <w:szCs w:val="24"/>
-        </w:rPr>
-        <w:t>Sequence Diagram</w:t>
-      </w:r>
-    </w:p>
-    <w:p>
-      <w:pPr>
-        <w:pStyle w:val="ListParagraph"/>
-        <w:spacing w:line="360" w:lineRule="auto"/>
-        <w:ind w:left="1418"/>
-        <w:jc w:val="both"/>
-        <w:rPr>
-          <w:rFonts w:ascii="Times New Roman" w:hAnsi="Times New Roman" w:cs="Times New Roman"/>
-          <w:sz w:val="24"/>
-          <w:szCs w:val="24"/>
-        </w:rPr>
-      </w:pPr>
-      <w:r>
-        <w:rPr>
-          <w:rFonts w:ascii="Times New Roman" w:hAnsi="Times New Roman" w:cs="Times New Roman"/>
-          <w:i/>
-          <w:sz w:val="24"/>
-          <w:szCs w:val="24"/>
-        </w:rPr>
-        <w:t>Sequence diagram</w:t>
-      </w:r>
-      <w:r>
-        <w:rPr>
-          <w:rFonts w:ascii="Times New Roman" w:hAnsi="Times New Roman" w:cs="Times New Roman"/>
-          <w:sz w:val="24"/>
-          <w:szCs w:val="24"/>
-        </w:rPr>
-        <w:t xml:space="preserve"> menjelaskan interaksi antar objek-objek yang disusun dalam urutan waktu. Dalam sistem ini terdapat </w:t>
-      </w:r>
-      <w:r>
-        <w:rPr>
-          <w:rFonts w:ascii="Times New Roman" w:hAnsi="Times New Roman" w:cs="Times New Roman"/>
-          <w:i/>
-          <w:sz w:val="24"/>
-          <w:szCs w:val="24"/>
-        </w:rPr>
-        <w:t>sequence diagram</w:t>
-      </w:r>
-      <w:r>
-        <w:rPr>
-          <w:rFonts w:ascii="Times New Roman" w:hAnsi="Times New Roman" w:cs="Times New Roman"/>
-          <w:sz w:val="24"/>
-          <w:szCs w:val="24"/>
-        </w:rPr>
-        <w:t xml:space="preserve"> yang merupakan penjabaran dari masing-masing </w:t>
-      </w:r>
-      <w:r>
-        <w:rPr>
-          <w:rFonts w:ascii="Times New Roman" w:hAnsi="Times New Roman" w:cs="Times New Roman"/>
-          <w:i/>
-          <w:sz w:val="24"/>
-          <w:szCs w:val="24"/>
-        </w:rPr>
-        <w:t>usecase</w:t>
-      </w:r>
-      <w:r>
-        <w:rPr>
-          <w:rFonts w:ascii="Times New Roman" w:hAnsi="Times New Roman" w:cs="Times New Roman"/>
-          <w:sz w:val="24"/>
-          <w:szCs w:val="24"/>
-        </w:rPr>
-        <w:t xml:space="preserve"> yang ada pada </w:t>
-      </w:r>
-      <w:r>
-        <w:rPr>
-          <w:rFonts w:ascii="Times New Roman" w:hAnsi="Times New Roman" w:cs="Times New Roman"/>
-          <w:i/>
-          <w:sz w:val="24"/>
-          <w:szCs w:val="24"/>
-        </w:rPr>
-        <w:t>usecase diagram</w:t>
-      </w:r>
-      <w:r>
-        <w:rPr>
-          <w:rFonts w:ascii="Times New Roman" w:hAnsi="Times New Roman" w:cs="Times New Roman"/>
-          <w:sz w:val="24"/>
-          <w:szCs w:val="24"/>
-        </w:rPr>
-        <w:t>.</w:t>
-      </w:r>
-    </w:p>
-    <w:p>
-      <w:pPr>
-        <w:pStyle w:val="ListParagraph"/>
-        <w:spacing w:line="360" w:lineRule="auto"/>
-        <w:ind w:left="1418"/>
-        <w:jc w:val="both"/>
-        <w:rPr>
-          <w:rFonts w:ascii="Times New Roman" w:hAnsi="Times New Roman" w:cs="Times New Roman"/>
-          <w:sz w:val="24"/>
-          <w:szCs w:val="24"/>
-        </w:rPr>
-      </w:pPr>
+          <w:sz w:val="24"/>
+          <w:szCs w:val="24"/>
+        </w:rPr>
+        <w:t>mengelola laporan perpetual</w:t>
+      </w:r>
     </w:p>
     <w:p>
       <w:pPr>
         <w:pStyle w:val="ListParagraph"/>
         <w:numPr>
           <w:ilvl w:val="0"/>
-          <w:numId w:val="28"/>
+          <w:numId w:val="27"/>
         </w:numPr>
         <w:spacing w:line="360" w:lineRule="auto"/>
+        <w:ind w:left="1701"/>
         <w:jc w:val="both"/>
         <w:rPr>
           <w:rFonts w:ascii="Times New Roman" w:hAnsi="Times New Roman" w:cs="Times New Roman"/>
@@ -39919,20 +39714,45 @@
           <w:sz w:val="24"/>
           <w:szCs w:val="24"/>
         </w:rPr>
-        <w:t>sequence diagram</w:t>
-      </w:r>
-      <w:r>
-        <w:rPr>
-          <w:rFonts w:ascii="Times New Roman" w:hAnsi="Times New Roman" w:cs="Times New Roman"/>
-          <w:sz w:val="24"/>
-          <w:szCs w:val="24"/>
-        </w:rPr>
-        <w:t xml:space="preserve"> penjualan</w:t>
-      </w:r>
-    </w:p>
-    <w:p>
-      <w:pPr>
-        <w:spacing w:after="0" w:line="360" w:lineRule="auto"/>
+        <w:lastRenderedPageBreak/>
+        <w:t>Activity diagram</w:t>
+      </w:r>
+      <w:r>
+        <w:rPr>
+          <w:rFonts w:ascii="Times New Roman" w:hAnsi="Times New Roman" w:cs="Times New Roman"/>
+          <w:sz w:val="24"/>
+          <w:szCs w:val="24"/>
+        </w:rPr>
+        <w:t xml:space="preserve"> </w:t>
+      </w:r>
+      <w:r>
+        <w:rPr>
+          <w:rFonts w:ascii="Times New Roman" w:hAnsi="Times New Roman" w:cs="Times New Roman"/>
+          <w:sz w:val="24"/>
+          <w:szCs w:val="24"/>
+        </w:rPr>
+        <w:t>mengelola laporan</w:t>
+      </w:r>
+      <w:r>
+        <w:rPr>
+          <w:rFonts w:ascii="Times New Roman" w:hAnsi="Times New Roman" w:cs="Times New Roman"/>
+          <w:sz w:val="24"/>
+          <w:szCs w:val="24"/>
+        </w:rPr>
+        <w:t xml:space="preserve"> </w:t>
+      </w:r>
+      <w:r>
+        <w:rPr>
+          <w:rFonts w:ascii="Times New Roman" w:hAnsi="Times New Roman" w:cs="Times New Roman"/>
+          <w:sz w:val="24"/>
+          <w:szCs w:val="24"/>
+        </w:rPr>
+        <w:t>periodik</w:t>
+      </w:r>
+    </w:p>
+    <w:p>
+      <w:pPr>
+        <w:spacing w:line="360" w:lineRule="auto"/>
         <w:jc w:val="center"/>
         <w:rPr>
           <w:rFonts w:ascii="Times New Roman" w:hAnsi="Times New Roman" w:cs="Times New Roman"/>
@@ -39942,14 +39762,21 @@
       </w:pPr>
       <w:r>
         <w:rPr>
+          <w:rFonts w:ascii="Times New Roman" w:hAnsi="Times New Roman" w:cs="Times New Roman"/>
+          <w:sz w:val="24"/>
+          <w:szCs w:val="24"/>
+        </w:rPr>
+        <w:t xml:space="preserve"> </w:t>
+      </w:r>
+      <w:r>
+        <w:rPr>
           <w:noProof/>
         </w:rPr>
-        <w:lastRenderedPageBreak/>
         <w:drawing>
-          <wp:inline distT="0" distB="0" distL="0" distR="0" wp14:anchorId="3ADD930E" wp14:editId="615F5ABF">
-            <wp:extent cx="5040630" cy="2883442"/>
+          <wp:inline distT="0" distB="0" distL="0" distR="0" wp14:anchorId="08E4C02E" wp14:editId="2ED32ECD">
+            <wp:extent cx="1466850" cy="2952750"/>
             <wp:effectExtent l="0" t="0" r="0" b="0"/>
-            <wp:docPr id="20" name="Picture 20" descr="C:\Users\Nandhief\AppData\Local\Microsoft\Windows\INetCache\Content.Word\Sequence Diagram Penjualan (1).png"/>
+            <wp:docPr id="57" name="Picture 57"/>
             <wp:cNvGraphicFramePr>
               <a:graphicFrameLocks xmlns:a="http://schemas.openxmlformats.org/drawingml/2006/main" noChangeAspect="1"/>
             </wp:cNvGraphicFramePr>
@@ -39957,7 +39784,7 @@
               <a:graphicData uri="http://schemas.openxmlformats.org/drawingml/2006/picture">
                 <pic:pic xmlns:pic="http://schemas.openxmlformats.org/drawingml/2006/picture">
                   <pic:nvPicPr>
-                    <pic:cNvPr id="0" name="Picture 1" descr="C:\Users\Nandhief\AppData\Local\Microsoft\Windows\INetCache\Content.Word\Sequence Diagram Penjualan (1).png"/>
+                    <pic:cNvPr id="0" name="Picture 28"/>
                     <pic:cNvPicPr>
                       <a:picLocks noChangeAspect="1" noChangeArrowheads="1"/>
                     </pic:cNvPicPr>
@@ -39978,7 +39805,7 @@
                   <pic:spPr bwMode="auto">
                     <a:xfrm>
                       <a:off x="0" y="0"/>
-                      <a:ext cx="5040630" cy="2883442"/>
+                      <a:ext cx="1466850" cy="2952750"/>
                     </a:xfrm>
                     <a:prstGeom prst="rect">
                       <a:avLst/>
@@ -39997,7 +39824,7 @@
     </w:p>
     <w:p>
       <w:pPr>
-        <w:spacing w:line="360" w:lineRule="auto"/>
+        <w:spacing w:after="0" w:line="360" w:lineRule="auto"/>
         <w:jc w:val="center"/>
         <w:rPr>
           <w:rFonts w:ascii="Times New Roman" w:hAnsi="Times New Roman" w:cs="Times New Roman"/>
@@ -40011,7 +39838,23 @@
           <w:sz w:val="24"/>
           <w:szCs w:val="24"/>
         </w:rPr>
-        <w:t xml:space="preserve">Gambar 4.9 </w:t>
+        <w:t>Gambar 4.</w:t>
+      </w:r>
+      <w:r>
+        <w:rPr>
+          <w:rFonts w:ascii="Times New Roman" w:hAnsi="Times New Roman" w:cs="Times New Roman"/>
+          <w:sz w:val="24"/>
+          <w:szCs w:val="24"/>
+        </w:rPr>
+        <w:t>10</w:t>
+      </w:r>
+      <w:r>
+        <w:rPr>
+          <w:rFonts w:ascii="Times New Roman" w:hAnsi="Times New Roman" w:cs="Times New Roman"/>
+          <w:sz w:val="24"/>
+          <w:szCs w:val="24"/>
+        </w:rPr>
+        <w:t xml:space="preserve"> </w:t>
       </w:r>
       <w:r>
         <w:rPr>
@@ -40020,15 +39863,23 @@
           <w:sz w:val="24"/>
           <w:szCs w:val="24"/>
         </w:rPr>
-        <w:t>sequence diagram</w:t>
-      </w:r>
-      <w:r>
-        <w:rPr>
-          <w:rFonts w:ascii="Times New Roman" w:hAnsi="Times New Roman" w:cs="Times New Roman"/>
-          <w:sz w:val="24"/>
-          <w:szCs w:val="24"/>
-        </w:rPr>
-        <w:t xml:space="preserve"> penjualan</w:t>
+        <w:t>Activity diagram</w:t>
+      </w:r>
+      <w:r>
+        <w:rPr>
+          <w:rFonts w:ascii="Times New Roman" w:hAnsi="Times New Roman" w:cs="Times New Roman"/>
+          <w:sz w:val="24"/>
+          <w:szCs w:val="24"/>
+        </w:rPr>
+        <w:t xml:space="preserve"> </w:t>
+      </w:r>
+      <w:r>
+        <w:rPr>
+          <w:rFonts w:ascii="Times New Roman" w:hAnsi="Times New Roman" w:cs="Times New Roman"/>
+          <w:sz w:val="24"/>
+          <w:szCs w:val="24"/>
+        </w:rPr>
+        <w:t>mengelola laporan periodik</w:t>
       </w:r>
     </w:p>
     <w:p>
@@ -40043,6 +39894,115 @@
           <w:szCs w:val="24"/>
         </w:rPr>
       </w:pPr>
+    </w:p>
+    <w:p>
+      <w:pPr>
+        <w:pStyle w:val="ListParagraph"/>
+        <w:numPr>
+          <w:ilvl w:val="1"/>
+          <w:numId w:val="20"/>
+        </w:numPr>
+        <w:spacing w:line="360" w:lineRule="auto"/>
+        <w:ind w:left="1418" w:hanging="425"/>
+        <w:jc w:val="both"/>
+        <w:outlineLvl w:val="2"/>
+        <w:rPr>
+          <w:rFonts w:ascii="Times New Roman" w:hAnsi="Times New Roman" w:cs="Times New Roman"/>
+          <w:i/>
+          <w:sz w:val="24"/>
+          <w:szCs w:val="24"/>
+        </w:rPr>
+      </w:pPr>
+      <w:r>
+        <w:rPr>
+          <w:rFonts w:ascii="Times New Roman" w:hAnsi="Times New Roman" w:cs="Times New Roman"/>
+          <w:i/>
+          <w:sz w:val="24"/>
+          <w:szCs w:val="24"/>
+        </w:rPr>
+        <w:t>Sequence Diagram</w:t>
+      </w:r>
+    </w:p>
+    <w:p>
+      <w:pPr>
+        <w:pStyle w:val="ListParagraph"/>
+        <w:spacing w:line="360" w:lineRule="auto"/>
+        <w:ind w:left="1418"/>
+        <w:jc w:val="both"/>
+        <w:rPr>
+          <w:rFonts w:ascii="Times New Roman" w:hAnsi="Times New Roman" w:cs="Times New Roman"/>
+          <w:sz w:val="24"/>
+          <w:szCs w:val="24"/>
+        </w:rPr>
+      </w:pPr>
+      <w:r>
+        <w:rPr>
+          <w:rFonts w:ascii="Times New Roman" w:hAnsi="Times New Roman" w:cs="Times New Roman"/>
+          <w:i/>
+          <w:sz w:val="24"/>
+          <w:szCs w:val="24"/>
+        </w:rPr>
+        <w:t>Sequence diagram</w:t>
+      </w:r>
+      <w:r>
+        <w:rPr>
+          <w:rFonts w:ascii="Times New Roman" w:hAnsi="Times New Roman" w:cs="Times New Roman"/>
+          <w:sz w:val="24"/>
+          <w:szCs w:val="24"/>
+        </w:rPr>
+        <w:t xml:space="preserve"> menjelaskan interaksi antar objek-objek yang disusun dalam urutan waktu. Dalam sistem ini terdapat </w:t>
+      </w:r>
+      <w:r>
+        <w:rPr>
+          <w:rFonts w:ascii="Times New Roman" w:hAnsi="Times New Roman" w:cs="Times New Roman"/>
+          <w:i/>
+          <w:sz w:val="24"/>
+          <w:szCs w:val="24"/>
+        </w:rPr>
+        <w:t>sequence diagram</w:t>
+      </w:r>
+      <w:r>
+        <w:rPr>
+          <w:rFonts w:ascii="Times New Roman" w:hAnsi="Times New Roman" w:cs="Times New Roman"/>
+          <w:sz w:val="24"/>
+          <w:szCs w:val="24"/>
+        </w:rPr>
+        <w:t xml:space="preserve"> yang merupakan penjabaran dari masing-masing </w:t>
+      </w:r>
+      <w:r>
+        <w:rPr>
+          <w:rFonts w:ascii="Times New Roman" w:hAnsi="Times New Roman" w:cs="Times New Roman"/>
+          <w:i/>
+          <w:sz w:val="24"/>
+          <w:szCs w:val="24"/>
+        </w:rPr>
+        <w:t>usecase</w:t>
+      </w:r>
+      <w:r>
+        <w:rPr>
+          <w:rFonts w:ascii="Times New Roman" w:hAnsi="Times New Roman" w:cs="Times New Roman"/>
+          <w:sz w:val="24"/>
+          <w:szCs w:val="24"/>
+        </w:rPr>
+        <w:t xml:space="preserve"> yang ada pada </w:t>
+      </w:r>
+      <w:r>
+        <w:rPr>
+          <w:rFonts w:ascii="Times New Roman" w:hAnsi="Times New Roman" w:cs="Times New Roman"/>
+          <w:i/>
+          <w:sz w:val="24"/>
+          <w:szCs w:val="24"/>
+        </w:rPr>
+        <w:t>usecase diagram</w:t>
+      </w:r>
+      <w:r>
+        <w:rPr>
+          <w:rFonts w:ascii="Times New Roman" w:hAnsi="Times New Roman" w:cs="Times New Roman"/>
+          <w:sz w:val="24"/>
+          <w:szCs w:val="24"/>
+        </w:rPr>
+        <w:t>.</w:t>
+      </w:r>
     </w:p>
     <w:p>
       <w:pPr>
@@ -40074,7 +40034,7 @@
           <w:sz w:val="24"/>
           <w:szCs w:val="24"/>
         </w:rPr>
-        <w:t xml:space="preserve"> produk</w:t>
+        <w:t xml:space="preserve"> penjualan</w:t>
       </w:r>
     </w:p>
     <w:p>
@@ -40091,11 +40051,12 @@
         <w:rPr>
           <w:noProof/>
         </w:rPr>
+        <w:lastRenderedPageBreak/>
         <w:drawing>
-          <wp:inline distT="0" distB="0" distL="0" distR="0" wp14:anchorId="22294959" wp14:editId="24EFADC1">
+          <wp:inline distT="0" distB="0" distL="0" distR="0" wp14:anchorId="3ADD930E" wp14:editId="615F5ABF">
             <wp:extent cx="5040630" cy="2883442"/>
             <wp:effectExtent l="0" t="0" r="0" b="0"/>
-            <wp:docPr id="24" name="Picture 24" descr="C:\Users\Nandhief\AppData\Local\Microsoft\Windows\INetCache\Content.Word\Sequence Diagram Produk (1).png"/>
+            <wp:docPr id="20" name="Picture 20" descr="C:\Users\Nandhief\AppData\Local\Microsoft\Windows\INetCache\Content.Word\Sequence Diagram Penjualan (1).png"/>
             <wp:cNvGraphicFramePr>
               <a:graphicFrameLocks xmlns:a="http://schemas.openxmlformats.org/drawingml/2006/main" noChangeAspect="1"/>
             </wp:cNvGraphicFramePr>
@@ -40103,7 +40064,7 @@
               <a:graphicData uri="http://schemas.openxmlformats.org/drawingml/2006/picture">
                 <pic:pic xmlns:pic="http://schemas.openxmlformats.org/drawingml/2006/picture">
                   <pic:nvPicPr>
-                    <pic:cNvPr id="0" name="Picture 3" descr="C:\Users\Nandhief\AppData\Local\Microsoft\Windows\INetCache\Content.Word\Sequence Diagram Produk (1).png"/>
+                    <pic:cNvPr id="0" name="Picture 1" descr="C:\Users\Nandhief\AppData\Local\Microsoft\Windows\INetCache\Content.Word\Sequence Diagram Penjualan (1).png"/>
                     <pic:cNvPicPr>
                       <a:picLocks noChangeAspect="1" noChangeArrowheads="1"/>
                     </pic:cNvPicPr>
@@ -40157,6 +40118,152 @@
           <w:sz w:val="24"/>
           <w:szCs w:val="24"/>
         </w:rPr>
+        <w:t xml:space="preserve">Gambar 4.9 </w:t>
+      </w:r>
+      <w:r>
+        <w:rPr>
+          <w:rFonts w:ascii="Times New Roman" w:hAnsi="Times New Roman" w:cs="Times New Roman"/>
+          <w:i/>
+          <w:sz w:val="24"/>
+          <w:szCs w:val="24"/>
+        </w:rPr>
+        <w:t>sequence diagram</w:t>
+      </w:r>
+      <w:r>
+        <w:rPr>
+          <w:rFonts w:ascii="Times New Roman" w:hAnsi="Times New Roman" w:cs="Times New Roman"/>
+          <w:sz w:val="24"/>
+          <w:szCs w:val="24"/>
+        </w:rPr>
+        <w:t xml:space="preserve"> penjualan</w:t>
+      </w:r>
+    </w:p>
+    <w:p>
+      <w:pPr>
+        <w:pStyle w:val="ListParagraph"/>
+        <w:spacing w:line="360" w:lineRule="auto"/>
+        <w:ind w:left="1418"/>
+        <w:jc w:val="both"/>
+        <w:rPr>
+          <w:rFonts w:ascii="Times New Roman" w:hAnsi="Times New Roman" w:cs="Times New Roman"/>
+          <w:sz w:val="24"/>
+          <w:szCs w:val="24"/>
+        </w:rPr>
+      </w:pPr>
+    </w:p>
+    <w:p>
+      <w:pPr>
+        <w:pStyle w:val="ListParagraph"/>
+        <w:numPr>
+          <w:ilvl w:val="0"/>
+          <w:numId w:val="28"/>
+        </w:numPr>
+        <w:spacing w:line="360" w:lineRule="auto"/>
+        <w:jc w:val="both"/>
+        <w:rPr>
+          <w:rFonts w:ascii="Times New Roman" w:hAnsi="Times New Roman" w:cs="Times New Roman"/>
+          <w:sz w:val="24"/>
+          <w:szCs w:val="24"/>
+        </w:rPr>
+      </w:pPr>
+      <w:r>
+        <w:rPr>
+          <w:rFonts w:ascii="Times New Roman" w:hAnsi="Times New Roman" w:cs="Times New Roman"/>
+          <w:i/>
+          <w:sz w:val="24"/>
+          <w:szCs w:val="24"/>
+        </w:rPr>
+        <w:t>sequence diagram</w:t>
+      </w:r>
+      <w:r>
+        <w:rPr>
+          <w:rFonts w:ascii="Times New Roman" w:hAnsi="Times New Roman" w:cs="Times New Roman"/>
+          <w:sz w:val="24"/>
+          <w:szCs w:val="24"/>
+        </w:rPr>
+        <w:t xml:space="preserve"> produk</w:t>
+      </w:r>
+    </w:p>
+    <w:p>
+      <w:pPr>
+        <w:spacing w:after="0" w:line="360" w:lineRule="auto"/>
+        <w:jc w:val="center"/>
+        <w:rPr>
+          <w:rFonts w:ascii="Times New Roman" w:hAnsi="Times New Roman" w:cs="Times New Roman"/>
+          <w:sz w:val="24"/>
+          <w:szCs w:val="24"/>
+        </w:rPr>
+      </w:pPr>
+      <w:r>
+        <w:rPr>
+          <w:noProof/>
+        </w:rPr>
+        <w:drawing>
+          <wp:inline distT="0" distB="0" distL="0" distR="0" wp14:anchorId="22294959" wp14:editId="24EFADC1">
+            <wp:extent cx="5040630" cy="2883442"/>
+            <wp:effectExtent l="0" t="0" r="0" b="0"/>
+            <wp:docPr id="24" name="Picture 24" descr="C:\Users\Nandhief\AppData\Local\Microsoft\Windows\INetCache\Content.Word\Sequence Diagram Produk (1).png"/>
+            <wp:cNvGraphicFramePr>
+              <a:graphicFrameLocks xmlns:a="http://schemas.openxmlformats.org/drawingml/2006/main" noChangeAspect="1"/>
+            </wp:cNvGraphicFramePr>
+            <a:graphic xmlns:a="http://schemas.openxmlformats.org/drawingml/2006/main">
+              <a:graphicData uri="http://schemas.openxmlformats.org/drawingml/2006/picture">
+                <pic:pic xmlns:pic="http://schemas.openxmlformats.org/drawingml/2006/picture">
+                  <pic:nvPicPr>
+                    <pic:cNvPr id="0" name="Picture 3" descr="C:\Users\Nandhief\AppData\Local\Microsoft\Windows\INetCache\Content.Word\Sequence Diagram Produk (1).png"/>
+                    <pic:cNvPicPr>
+                      <a:picLocks noChangeAspect="1" noChangeArrowheads="1"/>
+                    </pic:cNvPicPr>
+                  </pic:nvPicPr>
+                  <pic:blipFill>
+                    <a:blip r:embed="rId52">
+                      <a:extLst>
+                        <a:ext uri="{28A0092B-C50C-407E-A947-70E740481C1C}">
+                          <a14:useLocalDpi xmlns:a14="http://schemas.microsoft.com/office/drawing/2010/main" val="0"/>
+                        </a:ext>
+                      </a:extLst>
+                    </a:blip>
+                    <a:srcRect/>
+                    <a:stretch>
+                      <a:fillRect/>
+                    </a:stretch>
+                  </pic:blipFill>
+                  <pic:spPr bwMode="auto">
+                    <a:xfrm>
+                      <a:off x="0" y="0"/>
+                      <a:ext cx="5040630" cy="2883442"/>
+                    </a:xfrm>
+                    <a:prstGeom prst="rect">
+                      <a:avLst/>
+                    </a:prstGeom>
+                    <a:noFill/>
+                    <a:ln>
+                      <a:noFill/>
+                    </a:ln>
+                  </pic:spPr>
+                </pic:pic>
+              </a:graphicData>
+            </a:graphic>
+          </wp:inline>
+        </w:drawing>
+      </w:r>
+    </w:p>
+    <w:p>
+      <w:pPr>
+        <w:spacing w:line="360" w:lineRule="auto"/>
+        <w:jc w:val="center"/>
+        <w:rPr>
+          <w:rFonts w:ascii="Times New Roman" w:hAnsi="Times New Roman" w:cs="Times New Roman"/>
+          <w:sz w:val="24"/>
+          <w:szCs w:val="24"/>
+        </w:rPr>
+      </w:pPr>
+      <w:r>
+        <w:rPr>
+          <w:rFonts w:ascii="Times New Roman" w:hAnsi="Times New Roman" w:cs="Times New Roman"/>
+          <w:sz w:val="24"/>
+          <w:szCs w:val="24"/>
+        </w:rPr>
         <w:t xml:space="preserve">Gambar 4.10 </w:t>
       </w:r>
       <w:r>
@@ -40275,7 +40382,7 @@
                     </pic:cNvPicPr>
                   </pic:nvPicPr>
                   <pic:blipFill>
-                    <a:blip r:embed="rId52">
+                    <a:blip r:embed="rId53">
                       <a:extLst>
                         <a:ext uri="{28A0092B-C50C-407E-A947-70E740481C1C}">
                           <a14:useLocalDpi xmlns:a14="http://schemas.microsoft.com/office/drawing/2010/main" val="0"/>
@@ -40430,7 +40537,7 @@
                     </pic:cNvPicPr>
                   </pic:nvPicPr>
                   <pic:blipFill>
-                    <a:blip r:embed="rId53">
+                    <a:blip r:embed="rId54">
                       <a:extLst>
                         <a:ext uri="{28A0092B-C50C-407E-A947-70E740481C1C}">
                           <a14:useLocalDpi xmlns:a14="http://schemas.microsoft.com/office/drawing/2010/main" val="0"/>
@@ -40583,7 +40690,7 @@
                     </pic:cNvPicPr>
                   </pic:nvPicPr>
                   <pic:blipFill>
-                    <a:blip r:embed="rId54">
+                    <a:blip r:embed="rId55">
                       <a:extLst>
                         <a:ext uri="{28A0092B-C50C-407E-A947-70E740481C1C}">
                           <a14:useLocalDpi xmlns:a14="http://schemas.microsoft.com/office/drawing/2010/main" val="0"/>
@@ -40755,7 +40862,7 @@
                     </pic:cNvPicPr>
                   </pic:nvPicPr>
                   <pic:blipFill>
-                    <a:blip r:embed="rId55">
+                    <a:blip r:embed="rId56">
                       <a:extLst>
                         <a:ext uri="{28A0092B-C50C-407E-A947-70E740481C1C}">
                           <a14:useLocalDpi xmlns:a14="http://schemas.microsoft.com/office/drawing/2010/main" val="0"/>
@@ -44552,7 +44659,7 @@
                     </pic:cNvPicPr>
                   </pic:nvPicPr>
                   <pic:blipFill>
-                    <a:blip r:embed="rId56">
+                    <a:blip r:embed="rId57">
                       <a:extLst>
                         <a:ext uri="{28A0092B-C50C-407E-A947-70E740481C1C}">
                           <a14:useLocalDpi xmlns:a14="http://schemas.microsoft.com/office/drawing/2010/main" val="0"/>
@@ -44678,7 +44785,7 @@
                     </pic:cNvPicPr>
                   </pic:nvPicPr>
                   <pic:blipFill>
-                    <a:blip r:embed="rId57">
+                    <a:blip r:embed="rId58">
                       <a:extLst>
                         <a:ext uri="{28A0092B-C50C-407E-A947-70E740481C1C}">
                           <a14:useLocalDpi xmlns:a14="http://schemas.microsoft.com/office/drawing/2010/main" val="0"/>
@@ -44796,7 +44903,7 @@
                     </pic:cNvPicPr>
                   </pic:nvPicPr>
                   <pic:blipFill>
-                    <a:blip r:embed="rId58">
+                    <a:blip r:embed="rId59">
                       <a:extLst>
                         <a:ext uri="{28A0092B-C50C-407E-A947-70E740481C1C}">
                           <a14:useLocalDpi xmlns:a14="http://schemas.microsoft.com/office/drawing/2010/main" val="0"/>
@@ -44887,7 +44994,7 @@
                     </pic:cNvPicPr>
                   </pic:nvPicPr>
                   <pic:blipFill>
-                    <a:blip r:embed="rId59">
+                    <a:blip r:embed="rId60">
                       <a:extLst>
                         <a:ext uri="{28A0092B-C50C-407E-A947-70E740481C1C}">
                           <a14:useLocalDpi xmlns:a14="http://schemas.microsoft.com/office/drawing/2010/main" val="0"/>
@@ -44990,7 +45097,7 @@
                     </pic:cNvPicPr>
                   </pic:nvPicPr>
                   <pic:blipFill>
-                    <a:blip r:embed="rId60">
+                    <a:blip r:embed="rId61">
                       <a:extLst>
                         <a:ext uri="{28A0092B-C50C-407E-A947-70E740481C1C}">
                           <a14:useLocalDpi xmlns:a14="http://schemas.microsoft.com/office/drawing/2010/main" val="0"/>
@@ -45092,7 +45199,7 @@
                     </pic:cNvPicPr>
                   </pic:nvPicPr>
                   <pic:blipFill>
-                    <a:blip r:embed="rId61">
+                    <a:blip r:embed="rId62">
                       <a:extLst>
                         <a:ext uri="{28A0092B-C50C-407E-A947-70E740481C1C}">
                           <a14:useLocalDpi xmlns:a14="http://schemas.microsoft.com/office/drawing/2010/main" val="0"/>
@@ -45221,7 +45328,7 @@
                     </pic:cNvPicPr>
                   </pic:nvPicPr>
                   <pic:blipFill>
-                    <a:blip r:embed="rId62">
+                    <a:blip r:embed="rId63">
                       <a:extLst>
                         <a:ext uri="{28A0092B-C50C-407E-A947-70E740481C1C}">
                           <a14:useLocalDpi xmlns:a14="http://schemas.microsoft.com/office/drawing/2010/main" val="0"/>
@@ -45323,7 +45430,7 @@
                     </pic:cNvPicPr>
                   </pic:nvPicPr>
                   <pic:blipFill>
-                    <a:blip r:embed="rId63">
+                    <a:blip r:embed="rId64">
                       <a:extLst>
                         <a:ext uri="{28A0092B-C50C-407E-A947-70E740481C1C}">
                           <a14:useLocalDpi xmlns:a14="http://schemas.microsoft.com/office/drawing/2010/main" val="0"/>
@@ -45425,7 +45532,7 @@
                     </pic:cNvPicPr>
                   </pic:nvPicPr>
                   <pic:blipFill>
-                    <a:blip r:embed="rId64">
+                    <a:blip r:embed="rId65">
                       <a:extLst>
                         <a:ext uri="{28A0092B-C50C-407E-A947-70E740481C1C}">
                           <a14:useLocalDpi xmlns:a14="http://schemas.microsoft.com/office/drawing/2010/main" val="0"/>
@@ -45527,7 +45634,7 @@
                     </pic:cNvPicPr>
                   </pic:nvPicPr>
                   <pic:blipFill>
-                    <a:blip r:embed="rId65">
+                    <a:blip r:embed="rId66">
                       <a:extLst>
                         <a:ext uri="{28A0092B-C50C-407E-A947-70E740481C1C}">
                           <a14:useLocalDpi xmlns:a14="http://schemas.microsoft.com/office/drawing/2010/main" val="0"/>
@@ -45664,7 +45771,7 @@
                     </pic:cNvPicPr>
                   </pic:nvPicPr>
                   <pic:blipFill>
-                    <a:blip r:embed="rId66">
+                    <a:blip r:embed="rId67">
                       <a:extLst>
                         <a:ext uri="{28A0092B-C50C-407E-A947-70E740481C1C}">
                           <a14:useLocalDpi xmlns:a14="http://schemas.microsoft.com/office/drawing/2010/main" val="0"/>
@@ -45764,7 +45871,7 @@
                     </pic:cNvPicPr>
                   </pic:nvPicPr>
                   <pic:blipFill>
-                    <a:blip r:embed="rId67">
+                    <a:blip r:embed="rId68">
                       <a:extLst>
                         <a:ext uri="{28A0092B-C50C-407E-A947-70E740481C1C}">
                           <a14:useLocalDpi xmlns:a14="http://schemas.microsoft.com/office/drawing/2010/main" val="0"/>
@@ -45901,7 +46008,7 @@
                     </pic:cNvPicPr>
                   </pic:nvPicPr>
                   <pic:blipFill>
-                    <a:blip r:embed="rId68">
+                    <a:blip r:embed="rId69">
                       <a:extLst>
                         <a:ext uri="{28A0092B-C50C-407E-A947-70E740481C1C}">
                           <a14:useLocalDpi xmlns:a14="http://schemas.microsoft.com/office/drawing/2010/main" val="0"/>
@@ -46003,7 +46110,7 @@
                     </pic:cNvPicPr>
                   </pic:nvPicPr>
                   <pic:blipFill>
-                    <a:blip r:embed="rId69">
+                    <a:blip r:embed="rId70">
                       <a:extLst>
                         <a:ext uri="{28A0092B-C50C-407E-A947-70E740481C1C}">
                           <a14:useLocalDpi xmlns:a14="http://schemas.microsoft.com/office/drawing/2010/main" val="0"/>
@@ -46095,7 +46202,7 @@
                     </pic:cNvPicPr>
                   </pic:nvPicPr>
                   <pic:blipFill>
-                    <a:blip r:embed="rId70">
+                    <a:blip r:embed="rId71">
                       <a:extLst>
                         <a:ext uri="{28A0092B-C50C-407E-A947-70E740481C1C}">
                           <a14:useLocalDpi xmlns:a14="http://schemas.microsoft.com/office/drawing/2010/main" val="0"/>
@@ -46223,7 +46330,7 @@
                     </pic:cNvPicPr>
                   </pic:nvPicPr>
                   <pic:blipFill>
-                    <a:blip r:embed="rId71">
+                    <a:blip r:embed="rId72">
                       <a:extLst>
                         <a:ext uri="{28A0092B-C50C-407E-A947-70E740481C1C}">
                           <a14:useLocalDpi xmlns:a14="http://schemas.microsoft.com/office/drawing/2010/main" val="0"/>
@@ -46325,7 +46432,7 @@
                     </pic:cNvPicPr>
                   </pic:nvPicPr>
                   <pic:blipFill>
-                    <a:blip r:embed="rId72">
+                    <a:blip r:embed="rId73">
                       <a:extLst>
                         <a:ext uri="{28A0092B-C50C-407E-A947-70E740481C1C}">
                           <a14:useLocalDpi xmlns:a14="http://schemas.microsoft.com/office/drawing/2010/main" val="0"/>
@@ -46427,7 +46534,7 @@
                     </pic:cNvPicPr>
                   </pic:nvPicPr>
                   <pic:blipFill>
-                    <a:blip r:embed="rId73">
+                    <a:blip r:embed="rId74">
                       <a:extLst>
                         <a:ext uri="{28A0092B-C50C-407E-A947-70E740481C1C}">
                           <a14:useLocalDpi xmlns:a14="http://schemas.microsoft.com/office/drawing/2010/main" val="0"/>
@@ -46519,7 +46626,7 @@
                     </pic:cNvPicPr>
                   </pic:nvPicPr>
                   <pic:blipFill>
-                    <a:blip r:embed="rId74">
+                    <a:blip r:embed="rId75">
                       <a:extLst>
                         <a:ext uri="{28A0092B-C50C-407E-A947-70E740481C1C}">
                           <a14:useLocalDpi xmlns:a14="http://schemas.microsoft.com/office/drawing/2010/main" val="0"/>
@@ -46599,8 +46706,8 @@
           <w:szCs w:val="24"/>
         </w:rPr>
         <w:sectPr>
-          <w:footerReference w:type="default" r:id="rId75"/>
-          <w:headerReference w:type="first" r:id="rId76"/>
+          <w:footerReference w:type="default" r:id="rId76"/>
+          <w:headerReference w:type="first" r:id="rId77"/>
           <w:pgSz w:w="11907" w:h="16840" w:code="9"/>
           <w:pgMar w:top="2268" w:right="1701" w:bottom="1701" w:left="2268" w:header="720" w:footer="720" w:gutter="0"/>
           <w:pgNumType w:start="29"/>
@@ -47511,8 +47618,8 @@
       </w:pPr>
     </w:p>
     <w:sectPr>
-      <w:footerReference w:type="default" r:id="rId77"/>
-      <w:headerReference w:type="first" r:id="rId78"/>
+      <w:footerReference w:type="default" r:id="rId78"/>
+      <w:headerReference w:type="first" r:id="rId79"/>
       <w:pgSz w:w="11907" w:h="16840" w:code="9"/>
       <w:pgMar w:top="2268" w:right="1701" w:bottom="1701" w:left="2268" w:header="720" w:footer="720" w:gutter="0"/>
       <w:pgNumType w:start="52"/>
@@ -53826,7 +53933,7 @@
 </file>
 
 <file path=customXml/itemProps1.xml><?xml version="1.0" encoding="utf-8"?>
-<ds:datastoreItem xmlns:ds="http://schemas.openxmlformats.org/officeDocument/2006/customXml" ds:itemID="{61DF059F-4D84-4934-A6EA-CFD23D2FAB18}">
+<ds:datastoreItem xmlns:ds="http://schemas.openxmlformats.org/officeDocument/2006/customXml" ds:itemID="{DF038BC2-F721-4916-853A-A206E9A042A5}">
   <ds:schemaRefs>
     <ds:schemaRef ds:uri="http://schemas.openxmlformats.org/officeDocument/2006/bibliography"/>
   </ds:schemaRefs>

</xml_diff>